<commit_message>
(feat) Update resume 2018-12-02
</commit_message>
<xml_diff>
--- a/docs/resume/wing-cheong-yip-resume.docx
+++ b/docs/resume/wing-cheong-yip-resume.docx
@@ -1,6 +1,6 @@
 
 <file path=word/document.xml><?xml version="1.0" encoding="utf-8"?>
-<w:document xmlns:wpc="http://schemas.microsoft.com/office/word/2010/wordprocessingCanvas" xmlns:mc="http://schemas.openxmlformats.org/markup-compatibility/2006" xmlns:o="urn:schemas-microsoft-com:office:office" xmlns:r="http://schemas.openxmlformats.org/officeDocument/2006/relationships" xmlns:m="http://schemas.openxmlformats.org/officeDocument/2006/math" xmlns:v="urn:schemas-microsoft-com:vml" xmlns:wp14="http://schemas.microsoft.com/office/word/2010/wordprocessingDrawing" xmlns:wp="http://schemas.openxmlformats.org/drawingml/2006/wordprocessingDrawing" xmlns:w10="urn:schemas-microsoft-com:office:word" xmlns:w="http://schemas.openxmlformats.org/wordprocessingml/2006/main" xmlns:w14="http://schemas.microsoft.com/office/word/2010/wordml" xmlns:w15="http://schemas.microsoft.com/office/word/2012/wordml" xmlns:wpg="http://schemas.microsoft.com/office/word/2010/wordprocessingGroup" xmlns:wpi="http://schemas.microsoft.com/office/word/2010/wordprocessingInk" xmlns:wne="http://schemas.microsoft.com/office/word/2006/wordml" xmlns:wps="http://schemas.microsoft.com/office/word/2010/wordprocessingShape" mc:Ignorable="w14 w15 wp14">
+<w:document xmlns:wpc="http://schemas.microsoft.com/office/word/2010/wordprocessingCanvas" xmlns:cx="http://schemas.microsoft.com/office/drawing/2014/chartex" xmlns:cx1="http://schemas.microsoft.com/office/drawing/2015/9/8/chartex" xmlns:cx2="http://schemas.microsoft.com/office/drawing/2015/10/21/chartex" xmlns:cx3="http://schemas.microsoft.com/office/drawing/2016/5/9/chartex" xmlns:cx4="http://schemas.microsoft.com/office/drawing/2016/5/10/chartex" xmlns:cx5="http://schemas.microsoft.com/office/drawing/2016/5/11/chartex" xmlns:cx6="http://schemas.microsoft.com/office/drawing/2016/5/12/chartex" xmlns:cx7="http://schemas.microsoft.com/office/drawing/2016/5/13/chartex" xmlns:cx8="http://schemas.microsoft.com/office/drawing/2016/5/14/chartex" xmlns:mc="http://schemas.openxmlformats.org/markup-compatibility/2006" xmlns:aink="http://schemas.microsoft.com/office/drawing/2016/ink" xmlns:am3d="http://schemas.microsoft.com/office/drawing/2017/model3d" xmlns:o="urn:schemas-microsoft-com:office:office" xmlns:r="http://schemas.openxmlformats.org/officeDocument/2006/relationships" xmlns:m="http://schemas.openxmlformats.org/officeDocument/2006/math" xmlns:v="urn:schemas-microsoft-com:vml" xmlns:wp14="http://schemas.microsoft.com/office/word/2010/wordprocessingDrawing" xmlns:wp="http://schemas.openxmlformats.org/drawingml/2006/wordprocessingDrawing" xmlns:w10="urn:schemas-microsoft-com:office:word" xmlns:w="http://schemas.openxmlformats.org/wordprocessingml/2006/main" xmlns:w14="http://schemas.microsoft.com/office/word/2010/wordml" xmlns:w15="http://schemas.microsoft.com/office/word/2012/wordml" xmlns:w16cid="http://schemas.microsoft.com/office/word/2016/wordml/cid" xmlns:w16se="http://schemas.microsoft.com/office/word/2015/wordml/symex" xmlns:wpg="http://schemas.microsoft.com/office/word/2010/wordprocessingGroup" xmlns:wpi="http://schemas.microsoft.com/office/word/2010/wordprocessingInk" xmlns:wne="http://schemas.microsoft.com/office/word/2006/wordml" xmlns:wps="http://schemas.microsoft.com/office/word/2010/wordprocessingShape" mc:Ignorable="w14 w15 w16se w16cid wp14">
   <w:body>
     <w:p>
       <w:pPr>
@@ -81,6 +81,79 @@
               <w:rPr>
                 <w:sz w:val="18"/>
               </w:rPr>
+              <w:t>•</w:t>
+            </w:r>
+            <w:r>
+              <w:rPr>
+                <w:sz w:val="18"/>
+              </w:rPr>
+              <w:t xml:space="preserve"> </w:t>
+            </w:r>
+          </w:p>
+          <w:p>
+            <w:pPr>
+              <w:pStyle w:val="Address1"/>
+              <w:rPr>
+                <w:sz w:val="18"/>
+              </w:rPr>
+            </w:pPr>
+            <w:r>
+              <w:rPr>
+                <w:sz w:val="18"/>
+              </w:rPr>
+              <w:t>•</w:t>
+            </w:r>
+            <w:r>
+              <w:rPr>
+                <w:sz w:val="18"/>
+              </w:rPr>
+              <w:t xml:space="preserve"> </w:t>
+            </w:r>
+            <w:r>
+              <w:rPr>
+                <w:sz w:val="18"/>
+              </w:rPr>
+              <w:t xml:space="preserve">GITHUB: </w:t>
+            </w:r>
+            <w:r>
+              <w:rPr>
+                <w:rStyle w:val="Hyperlink"/>
+                <w:sz w:val="18"/>
+              </w:rPr>
+              <w:fldChar w:fldCharType="begin"/>
+            </w:r>
+            <w:r>
+              <w:rPr>
+                <w:rStyle w:val="Hyperlink"/>
+                <w:sz w:val="18"/>
+              </w:rPr>
+              <w:instrText xml:space="preserve"> HYPERLINK "http://github.com/wingy3181" </w:instrText>
+            </w:r>
+            <w:r>
+              <w:rPr>
+                <w:rStyle w:val="Hyperlink"/>
+                <w:sz w:val="18"/>
+              </w:rPr>
+              <w:fldChar w:fldCharType="separate"/>
+            </w:r>
+            <w:r>
+              <w:rPr>
+                <w:rStyle w:val="Hyperlink"/>
+                <w:sz w:val="18"/>
+              </w:rPr>
+              <w:t>http://github.com/wingy3181</w:t>
+            </w:r>
+            <w:r>
+              <w:rPr>
+                <w:rStyle w:val="Hyperlink"/>
+                <w:sz w:val="18"/>
+              </w:rPr>
+              <w:fldChar w:fldCharType="end"/>
+            </w:r>
+            <w:r>
+              <w:rPr>
+                <w:sz w:val="18"/>
+              </w:rPr>
               <w:t xml:space="preserve">• </w:t>
             </w:r>
           </w:p>
@@ -95,94 +168,59 @@
               <w:rPr>
                 <w:sz w:val="18"/>
               </w:rPr>
-              <w:t xml:space="preserve">• </w:t>
+              <w:t>• 2</w:t>
             </w:r>
             <w:r>
               <w:rPr>
                 <w:sz w:val="18"/>
               </w:rPr>
-              <w:t xml:space="preserve">GITHUB: </w:t>
+              <w:t>/8</w:t>
+            </w:r>
+            <w:r>
+              <w:rPr>
+                <w:sz w:val="18"/>
+              </w:rPr>
+              <w:t xml:space="preserve"> </w:t>
+            </w:r>
+            <w:r>
+              <w:rPr>
+                <w:sz w:val="18"/>
+              </w:rPr>
+              <w:t>VI</w:t>
+            </w:r>
+            <w:r>
+              <w:rPr>
+                <w:sz w:val="18"/>
+              </w:rPr>
+              <w:t>e</w:t>
+            </w:r>
+            <w:r>
+              <w:rPr>
+                <w:sz w:val="18"/>
+              </w:rPr>
+              <w:t>W StREET</w:t>
+            </w:r>
+            <w:r>
+              <w:rPr>
+                <w:sz w:val="18"/>
+              </w:rPr>
+              <w:t xml:space="preserve"> • west pennant hills, nsw, 2125 • </w:t>
+            </w:r>
+          </w:p>
+          <w:p>
+            <w:pPr>
+              <w:pStyle w:val="Address1"/>
+              <w:rPr>
+                <w:sz w:val="18"/>
+              </w:rPr>
+            </w:pPr>
+            <w:r>
+              <w:rPr>
+                <w:sz w:val="18"/>
+              </w:rPr>
+              <w:t xml:space="preserve">• e-mail: </w:t>
             </w:r>
             <w:hyperlink r:id="rId9" w:history="1">
-              <w:r>
-                <w:rPr>
-                  <w:rStyle w:val="Hyperlink"/>
-                  <w:sz w:val="18"/>
-                </w:rPr>
-                <w:t>http://github.com/wingy3181</w:t>
-              </w:r>
-            </w:hyperlink>
-            <w:r>
-              <w:rPr>
-                <w:sz w:val="18"/>
-              </w:rPr>
-              <w:t xml:space="preserve">• </w:t>
-            </w:r>
-          </w:p>
-          <w:p>
-            <w:pPr>
-              <w:pStyle w:val="Address1"/>
-              <w:rPr>
-                <w:sz w:val="18"/>
-              </w:rPr>
-            </w:pPr>
-            <w:r>
-              <w:rPr>
-                <w:sz w:val="18"/>
-              </w:rPr>
-              <w:t>• 2</w:t>
-            </w:r>
-            <w:r>
-              <w:rPr>
-                <w:sz w:val="18"/>
-              </w:rPr>
-              <w:t>/8</w:t>
-            </w:r>
-            <w:r>
-              <w:rPr>
-                <w:sz w:val="18"/>
-              </w:rPr>
-              <w:t xml:space="preserve"> </w:t>
-            </w:r>
-            <w:r>
-              <w:rPr>
-                <w:sz w:val="18"/>
-              </w:rPr>
-              <w:t>VI</w:t>
-            </w:r>
-            <w:r>
-              <w:rPr>
-                <w:sz w:val="18"/>
-              </w:rPr>
-              <w:t>e</w:t>
-            </w:r>
-            <w:r>
-              <w:rPr>
-                <w:sz w:val="18"/>
-              </w:rPr>
-              <w:t>W StREET</w:t>
-            </w:r>
-            <w:r>
-              <w:rPr>
-                <w:sz w:val="18"/>
-              </w:rPr>
-              <w:t xml:space="preserve"> • west pennant hills, nsw, 2125 • </w:t>
-            </w:r>
-          </w:p>
-          <w:p>
-            <w:pPr>
-              <w:pStyle w:val="Address1"/>
-              <w:rPr>
-                <w:sz w:val="18"/>
-              </w:rPr>
-            </w:pPr>
-            <w:r>
-              <w:rPr>
-                <w:sz w:val="18"/>
-              </w:rPr>
-              <w:t xml:space="preserve">• e-mail: </w:t>
-            </w:r>
-            <w:hyperlink r:id="rId10" w:history="1">
               <w:r>
                 <w:rPr>
                   <w:rStyle w:val="Hyperlink"/>
@@ -195,7 +233,13 @@
               <w:rPr>
                 <w:sz w:val="18"/>
               </w:rPr>
-              <w:t xml:space="preserve"> •</w:t>
+              <w:t xml:space="preserve"> </w:t>
+            </w:r>
+            <w:r>
+              <w:rPr>
+                <w:sz w:val="18"/>
+              </w:rPr>
+              <w:t>• Mobile: 0413 106 878 •</w:t>
             </w:r>
           </w:p>
         </w:tc>
@@ -212,40 +256,11 @@
           <w:p>
             <w:pPr>
               <w:pStyle w:val="Address2"/>
+              <w:jc w:val="both"/>
               <w:rPr>
                 <w:sz w:val="18"/>
               </w:rPr>
             </w:pPr>
-            <w:r>
-              <w:rPr>
-                <w:sz w:val="18"/>
-              </w:rPr>
-              <w:t xml:space="preserve">• Phone: (02) </w:t>
-            </w:r>
-            <w:r>
-              <w:rPr>
-                <w:sz w:val="18"/>
-              </w:rPr>
-              <w:t>8007</w:t>
-            </w:r>
-            <w:r>
-              <w:rPr>
-                <w:sz w:val="18"/>
-              </w:rPr>
-              <w:t>-</w:t>
-            </w:r>
-            <w:r>
-              <w:rPr>
-                <w:sz w:val="18"/>
-              </w:rPr>
-              <w:t>7583</w:t>
-            </w:r>
-            <w:r>
-              <w:rPr>
-                <w:sz w:val="18"/>
-              </w:rPr>
-              <w:t xml:space="preserve"> • Mobile: 0413 106 878 •</w:t>
-            </w:r>
           </w:p>
         </w:tc>
       </w:tr>
@@ -447,9 +462,7 @@
           </w:tcPr>
           <w:p>
             <w:pPr>
-              <w:tabs>
-                <w:tab w:val="left" w:pos="4291"/>
-              </w:tabs>
+              <w:spacing w:before="60"/>
               <w:rPr>
                 <w:i/>
                 <w:spacing w:val="20"/>
@@ -457,6 +470,15 @@
                 <w:u w:val="single"/>
               </w:rPr>
             </w:pPr>
+            <w:r>
+              <w:rPr>
+                <w:i/>
+                <w:spacing w:val="20"/>
+                <w:szCs w:val="22"/>
+                <w:u w:val="single"/>
+              </w:rPr>
+              <w:t>General</w:t>
+            </w:r>
           </w:p>
           <w:p>
             <w:pPr>
@@ -470,52 +492,18 @@
                 <w:tab w:val="left" w:pos="4853"/>
               </w:tabs>
               <w:spacing w:line="276" w:lineRule="auto"/>
-              <w:rPr>
-                <w:spacing w:val="20"/>
-                <w:szCs w:val="22"/>
-              </w:rPr>
-            </w:pPr>
-            <w:r>
-              <w:rPr>
-                <w:spacing w:val="20"/>
-                <w:szCs w:val="22"/>
-              </w:rPr>
-              <w:t xml:space="preserve">Significant Java programming skills with extensive knowledge of JSE and </w:t>
-            </w:r>
-            <w:r>
-              <w:rPr>
-                <w:spacing w:val="20"/>
-                <w:szCs w:val="22"/>
-              </w:rPr>
-              <w:t xml:space="preserve">JEE </w:t>
-            </w:r>
-            <w:r>
-              <w:rPr>
-                <w:spacing w:val="20"/>
-                <w:szCs w:val="22"/>
-              </w:rPr>
-              <w:t>programming environments</w:t>
-            </w:r>
-            <w:r>
-              <w:rPr>
-                <w:spacing w:val="20"/>
-                <w:szCs w:val="22"/>
-              </w:rPr>
-              <w:t>(Servlets, JSP/JSTL, EJB</w:t>
-            </w:r>
-            <w:r>
-              <w:rPr>
-                <w:spacing w:val="20"/>
-                <w:szCs w:val="22"/>
-              </w:rPr>
-              <w:t>s</w:t>
-            </w:r>
-            <w:r>
-              <w:rPr>
-                <w:spacing w:val="20"/>
-                <w:szCs w:val="22"/>
-              </w:rPr>
-              <w:t>)</w:t>
+              <w:jc w:val="left"/>
+              <w:rPr>
+                <w:spacing w:val="20"/>
+                <w:szCs w:val="22"/>
+              </w:rPr>
+            </w:pPr>
+            <w:r>
+              <w:rPr>
+                <w:spacing w:val="20"/>
+                <w:szCs w:val="22"/>
+              </w:rPr>
+              <w:t>Over 15 years programming experience across multiple stacks and languages</w:t>
             </w:r>
           </w:p>
           <w:p>
@@ -530,33 +518,81 @@
                 <w:tab w:val="left" w:pos="4853"/>
               </w:tabs>
               <w:spacing w:line="276" w:lineRule="auto"/>
-              <w:rPr>
-                <w:spacing w:val="20"/>
-                <w:szCs w:val="22"/>
-              </w:rPr>
-            </w:pPr>
-            <w:r>
-              <w:rPr>
-                <w:spacing w:val="20"/>
-                <w:szCs w:val="22"/>
-              </w:rPr>
-              <w:t xml:space="preserve">Considerable experience developing software using the </w:t>
-            </w:r>
-            <w:proofErr w:type="gramStart"/>
-            <w:r>
-              <w:rPr>
-                <w:spacing w:val="20"/>
-                <w:szCs w:val="22"/>
-              </w:rPr>
-              <w:t>Spring</w:t>
-            </w:r>
-            <w:proofErr w:type="gramEnd"/>
-            <w:r>
-              <w:rPr>
-                <w:spacing w:val="20"/>
-                <w:szCs w:val="22"/>
-              </w:rPr>
-              <w:t xml:space="preserve"> framework including Spring Security, Spring MVC, Spring Data and Spring Boot.</w:t>
+              <w:jc w:val="left"/>
+              <w:rPr>
+                <w:spacing w:val="20"/>
+                <w:szCs w:val="22"/>
+              </w:rPr>
+            </w:pPr>
+            <w:r>
+              <w:rPr>
+                <w:spacing w:val="20"/>
+                <w:szCs w:val="22"/>
+              </w:rPr>
+              <w:t xml:space="preserve">Worked through all phases of an application’s life from </w:t>
+            </w:r>
+            <w:r>
+              <w:rPr>
+                <w:spacing w:val="20"/>
+                <w:szCs w:val="22"/>
+              </w:rPr>
+              <w:t xml:space="preserve">new </w:t>
+            </w:r>
+            <w:r>
+              <w:rPr>
+                <w:spacing w:val="20"/>
+                <w:szCs w:val="22"/>
+              </w:rPr>
+              <w:t xml:space="preserve">greenfield </w:t>
+            </w:r>
+            <w:r>
+              <w:rPr>
+                <w:spacing w:val="20"/>
+                <w:szCs w:val="22"/>
+              </w:rPr>
+              <w:t xml:space="preserve">projects, </w:t>
+            </w:r>
+            <w:r>
+              <w:rPr>
+                <w:spacing w:val="20"/>
+                <w:szCs w:val="22"/>
+              </w:rPr>
+              <w:t xml:space="preserve">to </w:t>
+            </w:r>
+            <w:r>
+              <w:rPr>
+                <w:spacing w:val="20"/>
+                <w:szCs w:val="22"/>
+              </w:rPr>
+              <w:t xml:space="preserve">BAU, </w:t>
+            </w:r>
+            <w:r>
+              <w:rPr>
+                <w:spacing w:val="20"/>
+                <w:szCs w:val="22"/>
+              </w:rPr>
+              <w:t xml:space="preserve">to </w:t>
+            </w:r>
+            <w:r>
+              <w:rPr>
+                <w:spacing w:val="20"/>
+                <w:szCs w:val="22"/>
+              </w:rPr>
+              <w:t xml:space="preserve">operations and </w:t>
+            </w:r>
+            <w:r>
+              <w:rPr>
+                <w:spacing w:val="20"/>
+                <w:szCs w:val="22"/>
+              </w:rPr>
+              <w:t xml:space="preserve">to </w:t>
+            </w:r>
+            <w:r>
+              <w:rPr>
+                <w:spacing w:val="20"/>
+                <w:szCs w:val="22"/>
+              </w:rPr>
+              <w:t>production support</w:t>
             </w:r>
           </w:p>
           <w:p>
@@ -571,40 +607,53 @@
                 <w:tab w:val="left" w:pos="4853"/>
               </w:tabs>
               <w:spacing w:line="276" w:lineRule="auto"/>
-              <w:rPr>
-                <w:spacing w:val="20"/>
-                <w:szCs w:val="22"/>
-              </w:rPr>
-            </w:pPr>
-            <w:r>
-              <w:rPr>
-                <w:spacing w:val="20"/>
-                <w:szCs w:val="22"/>
-              </w:rPr>
-              <w:t>Considerable experience</w:t>
-            </w:r>
-            <w:r>
-              <w:rPr>
-                <w:spacing w:val="20"/>
-                <w:szCs w:val="22"/>
-              </w:rPr>
-              <w:t xml:space="preserve"> with testing and test automation using Junit, </w:t>
-            </w:r>
-            <w:proofErr w:type="spellStart"/>
-            <w:r>
-              <w:rPr>
-                <w:spacing w:val="20"/>
-                <w:szCs w:val="22"/>
-              </w:rPr>
-              <w:t>Mockito</w:t>
-            </w:r>
-            <w:proofErr w:type="spellEnd"/>
-            <w:r>
-              <w:rPr>
-                <w:spacing w:val="20"/>
-                <w:szCs w:val="22"/>
-              </w:rPr>
-              <w:t xml:space="preserve"> and Selenium</w:t>
+              <w:jc w:val="left"/>
+              <w:rPr>
+                <w:spacing w:val="20"/>
+                <w:szCs w:val="22"/>
+              </w:rPr>
+            </w:pPr>
+            <w:r>
+              <w:rPr>
+                <w:spacing w:val="20"/>
+                <w:szCs w:val="22"/>
+              </w:rPr>
+              <w:t xml:space="preserve">Exposure to multiple </w:t>
+            </w:r>
+            <w:r>
+              <w:rPr>
+                <w:spacing w:val="20"/>
+                <w:szCs w:val="22"/>
+              </w:rPr>
+              <w:t>SDLC</w:t>
+            </w:r>
+            <w:r>
+              <w:rPr>
+                <w:spacing w:val="20"/>
+                <w:szCs w:val="22"/>
+              </w:rPr>
+              <w:t xml:space="preserve"> m</w:t>
+            </w:r>
+            <w:r>
+              <w:rPr>
+                <w:spacing w:val="20"/>
+                <w:szCs w:val="22"/>
+              </w:rPr>
+              <w:t>ethodologies including Waterfall, Agile</w:t>
+            </w:r>
+            <w:r>
+              <w:rPr>
+                <w:spacing w:val="20"/>
+                <w:szCs w:val="22"/>
+              </w:rPr>
+              <w:t xml:space="preserve"> -</w:t>
+            </w:r>
+            <w:r>
+              <w:rPr>
+                <w:spacing w:val="20"/>
+                <w:szCs w:val="22"/>
+              </w:rPr>
+              <w:t xml:space="preserve"> Scrum and Kanban</w:t>
             </w:r>
           </w:p>
           <w:p>
@@ -619,33 +668,39 @@
                 <w:tab w:val="left" w:pos="4853"/>
               </w:tabs>
               <w:spacing w:line="276" w:lineRule="auto"/>
-              <w:rPr>
-                <w:spacing w:val="20"/>
-                <w:szCs w:val="22"/>
-              </w:rPr>
-            </w:pPr>
-            <w:r>
-              <w:rPr>
-                <w:spacing w:val="20"/>
-                <w:szCs w:val="22"/>
-              </w:rPr>
-              <w:t xml:space="preserve">Strong UI design and web application development skills with </w:t>
-            </w:r>
-            <w:proofErr w:type="spellStart"/>
-            <w:r>
-              <w:rPr>
-                <w:spacing w:val="20"/>
-                <w:szCs w:val="22"/>
-              </w:rPr>
-              <w:t>AngularJS</w:t>
-            </w:r>
-            <w:proofErr w:type="spellEnd"/>
-            <w:r>
-              <w:rPr>
-                <w:spacing w:val="20"/>
-                <w:szCs w:val="22"/>
-              </w:rPr>
-              <w:t>, jQuery, CSS3 and HTML5</w:t>
+              <w:jc w:val="left"/>
+              <w:rPr>
+                <w:spacing w:val="20"/>
+                <w:szCs w:val="22"/>
+              </w:rPr>
+            </w:pPr>
+            <w:r>
+              <w:rPr>
+                <w:spacing w:val="20"/>
+                <w:szCs w:val="22"/>
+              </w:rPr>
+              <w:t>Exposure to complete SDLC from requirements gathering/grooming/story breakdown, to design and build, testing</w:t>
+            </w:r>
+            <w:r>
+              <w:rPr>
+                <w:spacing w:val="20"/>
+                <w:szCs w:val="22"/>
+              </w:rPr>
+              <w:t xml:space="preserve">, </w:t>
+            </w:r>
+            <w:r>
+              <w:rPr>
+                <w:spacing w:val="20"/>
+                <w:szCs w:val="22"/>
+              </w:rPr>
+              <w:t xml:space="preserve">deployment and </w:t>
+            </w:r>
+            <w:r>
+              <w:rPr>
+                <w:spacing w:val="20"/>
+                <w:szCs w:val="22"/>
+              </w:rPr>
+              <w:t>implementation/release/change management</w:t>
             </w:r>
           </w:p>
           <w:p>
@@ -660,33 +715,53 @@
                 <w:tab w:val="left" w:pos="4853"/>
               </w:tabs>
               <w:spacing w:line="276" w:lineRule="auto"/>
-              <w:rPr>
-                <w:spacing w:val="20"/>
-                <w:szCs w:val="22"/>
-              </w:rPr>
-            </w:pPr>
-            <w:r>
-              <w:rPr>
-                <w:spacing w:val="20"/>
-                <w:szCs w:val="22"/>
-              </w:rPr>
-              <w:t xml:space="preserve">Familiarity with Node.js platform and web development tooling with </w:t>
-            </w:r>
-            <w:proofErr w:type="spellStart"/>
-            <w:r>
-              <w:rPr>
-                <w:spacing w:val="20"/>
-                <w:szCs w:val="22"/>
-              </w:rPr>
-              <w:t>npm</w:t>
-            </w:r>
-            <w:proofErr w:type="spellEnd"/>
-            <w:r>
-              <w:rPr>
-                <w:spacing w:val="20"/>
-                <w:szCs w:val="22"/>
-              </w:rPr>
-              <w:t xml:space="preserve"> including yeoman, bower, grunt, gulp</w:t>
+              <w:jc w:val="left"/>
+              <w:rPr>
+                <w:spacing w:val="20"/>
+                <w:szCs w:val="22"/>
+              </w:rPr>
+            </w:pPr>
+            <w:r>
+              <w:rPr>
+                <w:spacing w:val="20"/>
+                <w:szCs w:val="22"/>
+              </w:rPr>
+              <w:t xml:space="preserve">Exposure to </w:t>
+            </w:r>
+            <w:r>
+              <w:rPr>
+                <w:spacing w:val="20"/>
+                <w:szCs w:val="22"/>
+              </w:rPr>
+              <w:t>DevOps</w:t>
+            </w:r>
+            <w:r>
+              <w:rPr>
+                <w:spacing w:val="20"/>
+                <w:szCs w:val="22"/>
+              </w:rPr>
+              <w:t xml:space="preserve"> and Continuous Integration/Deployment</w:t>
+            </w:r>
+          </w:p>
+          <w:p>
+            <w:pPr>
+              <w:spacing w:before="60"/>
+              <w:jc w:val="left"/>
+              <w:rPr>
+                <w:i/>
+                <w:spacing w:val="20"/>
+                <w:szCs w:val="22"/>
+                <w:u w:val="single"/>
+              </w:rPr>
+            </w:pPr>
+            <w:r>
+              <w:rPr>
+                <w:i/>
+                <w:spacing w:val="20"/>
+                <w:szCs w:val="22"/>
+                <w:u w:val="single"/>
+              </w:rPr>
+              <w:t>Skills</w:t>
             </w:r>
           </w:p>
           <w:p>
@@ -701,49 +776,18 @@
                 <w:tab w:val="left" w:pos="4853"/>
               </w:tabs>
               <w:spacing w:line="276" w:lineRule="auto"/>
-              <w:rPr>
-                <w:spacing w:val="20"/>
-                <w:szCs w:val="22"/>
-              </w:rPr>
-            </w:pPr>
-            <w:r>
-              <w:rPr>
-                <w:spacing w:val="20"/>
-                <w:szCs w:val="22"/>
-              </w:rPr>
-              <w:t xml:space="preserve">Familiarity with AWS services such as EC2, S3, Route 53, </w:t>
-            </w:r>
-            <w:proofErr w:type="spellStart"/>
-            <w:r>
-              <w:rPr>
-                <w:spacing w:val="20"/>
-                <w:szCs w:val="22"/>
-              </w:rPr>
-              <w:t>CloudFormation</w:t>
-            </w:r>
-            <w:proofErr w:type="spellEnd"/>
-            <w:r>
-              <w:rPr>
-                <w:spacing w:val="20"/>
-                <w:szCs w:val="22"/>
-              </w:rPr>
-              <w:t xml:space="preserve"> and </w:t>
-            </w:r>
-            <w:proofErr w:type="spellStart"/>
-            <w:r>
-              <w:rPr>
-                <w:spacing w:val="20"/>
-                <w:szCs w:val="22"/>
-              </w:rPr>
-              <w:t>CodeDeploy</w:t>
-            </w:r>
-            <w:proofErr w:type="spellEnd"/>
-            <w:r>
-              <w:rPr>
-                <w:spacing w:val="20"/>
-                <w:szCs w:val="22"/>
-              </w:rPr>
-              <w:t>.</w:t>
+              <w:jc w:val="left"/>
+              <w:rPr>
+                <w:spacing w:val="20"/>
+                <w:szCs w:val="22"/>
+              </w:rPr>
+            </w:pPr>
+            <w:r>
+              <w:rPr>
+                <w:spacing w:val="20"/>
+                <w:szCs w:val="22"/>
+              </w:rPr>
+              <w:t>Significant understanding of software design principles such as KISS/DRY/YAGNI/TDD/SOLID and use of design patterns</w:t>
             </w:r>
           </w:p>
           <w:p>
@@ -758,17 +802,69 @@
                 <w:tab w:val="left" w:pos="4853"/>
               </w:tabs>
               <w:spacing w:line="276" w:lineRule="auto"/>
-              <w:rPr>
-                <w:spacing w:val="20"/>
-                <w:szCs w:val="22"/>
-              </w:rPr>
-            </w:pPr>
-            <w:r>
-              <w:rPr>
-                <w:spacing w:val="20"/>
-                <w:szCs w:val="22"/>
-              </w:rPr>
-              <w:t>Exposure to multiple Software Lifecycle Methodologies including Waterfall, Agile and Scrum</w:t>
+              <w:jc w:val="left"/>
+              <w:rPr>
+                <w:spacing w:val="20"/>
+                <w:szCs w:val="22"/>
+              </w:rPr>
+            </w:pPr>
+            <w:r>
+              <w:rPr>
+                <w:spacing w:val="20"/>
+                <w:szCs w:val="22"/>
+              </w:rPr>
+              <w:t>Significant JavaScript programming skills with extensive knowledge of ES5</w:t>
+            </w:r>
+            <w:r>
+              <w:rPr>
+                <w:spacing w:val="20"/>
+                <w:szCs w:val="22"/>
+              </w:rPr>
+              <w:t>/ES6</w:t>
+            </w:r>
+            <w:r>
+              <w:rPr>
+                <w:spacing w:val="20"/>
+                <w:szCs w:val="22"/>
+              </w:rPr>
+              <w:t xml:space="preserve"> and Node.js</w:t>
+            </w:r>
+            <w:r>
+              <w:rPr>
+                <w:spacing w:val="20"/>
+                <w:szCs w:val="22"/>
+              </w:rPr>
+              <w:t xml:space="preserve"> + Express</w:t>
+            </w:r>
+            <w:r>
+              <w:rPr>
+                <w:spacing w:val="20"/>
+                <w:szCs w:val="22"/>
+              </w:rPr>
+              <w:t xml:space="preserve"> platform and tooling</w:t>
+            </w:r>
+            <w:r>
+              <w:rPr>
+                <w:spacing w:val="20"/>
+                <w:szCs w:val="22"/>
+              </w:rPr>
+              <w:t xml:space="preserve"> using </w:t>
+            </w:r>
+            <w:proofErr w:type="spellStart"/>
+            <w:r>
+              <w:rPr>
+                <w:spacing w:val="20"/>
+                <w:szCs w:val="22"/>
+              </w:rPr>
+              <w:t>npm</w:t>
+            </w:r>
+            <w:proofErr w:type="spellEnd"/>
+            <w:r>
+              <w:rPr>
+                <w:spacing w:val="20"/>
+                <w:szCs w:val="22"/>
+              </w:rPr>
+              <w:t>/yarn</w:t>
             </w:r>
           </w:p>
           <w:p>
@@ -782,7 +878,607 @@
                 <w:tab w:val="left" w:pos="2873"/>
                 <w:tab w:val="left" w:pos="4853"/>
               </w:tabs>
+              <w:spacing w:line="276" w:lineRule="auto"/>
+              <w:jc w:val="left"/>
+              <w:rPr>
+                <w:spacing w:val="20"/>
+                <w:szCs w:val="22"/>
+              </w:rPr>
+            </w:pPr>
+            <w:r>
+              <w:rPr>
+                <w:spacing w:val="20"/>
+                <w:szCs w:val="22"/>
+              </w:rPr>
+              <w:t>Significant UI/UX design and web application development skills with:</w:t>
+            </w:r>
+          </w:p>
+          <w:p>
+            <w:pPr>
+              <w:pStyle w:val="ListParagraph"/>
+              <w:numPr>
+                <w:ilvl w:val="1"/>
+                <w:numId w:val="47"/>
+              </w:numPr>
+              <w:tabs>
+                <w:tab w:val="left" w:pos="2873"/>
+                <w:tab w:val="left" w:pos="4853"/>
+              </w:tabs>
+              <w:spacing w:line="276" w:lineRule="auto"/>
+              <w:jc w:val="left"/>
+              <w:rPr>
+                <w:spacing w:val="20"/>
+                <w:szCs w:val="22"/>
+              </w:rPr>
+            </w:pPr>
+            <w:r>
+              <w:rPr>
+                <w:spacing w:val="20"/>
+                <w:szCs w:val="22"/>
+              </w:rPr>
+              <w:t>HTML5, CSS, JS/jQuery</w:t>
+            </w:r>
+          </w:p>
+          <w:p>
+            <w:pPr>
+              <w:pStyle w:val="ListParagraph"/>
+              <w:numPr>
+                <w:ilvl w:val="1"/>
+                <w:numId w:val="47"/>
+              </w:numPr>
+              <w:tabs>
+                <w:tab w:val="left" w:pos="2873"/>
+                <w:tab w:val="left" w:pos="4853"/>
+              </w:tabs>
+              <w:spacing w:line="276" w:lineRule="auto"/>
+              <w:jc w:val="left"/>
+              <w:rPr>
+                <w:spacing w:val="20"/>
+                <w:szCs w:val="22"/>
+              </w:rPr>
+            </w:pPr>
+            <w:r>
+              <w:rPr>
+                <w:spacing w:val="20"/>
+                <w:szCs w:val="22"/>
+              </w:rPr>
+              <w:t>Web frameworks such as AngularJS, Angular 2+/</w:t>
+            </w:r>
+            <w:proofErr w:type="spellStart"/>
+            <w:r>
+              <w:rPr>
+                <w:spacing w:val="20"/>
+                <w:szCs w:val="22"/>
+              </w:rPr>
+              <w:t>RxJS</w:t>
+            </w:r>
+            <w:proofErr w:type="spellEnd"/>
+            <w:r>
+              <w:rPr>
+                <w:spacing w:val="20"/>
+                <w:szCs w:val="22"/>
+              </w:rPr>
+              <w:t>/</w:t>
+            </w:r>
+            <w:proofErr w:type="spellStart"/>
+            <w:r>
+              <w:rPr>
+                <w:spacing w:val="20"/>
+                <w:szCs w:val="22"/>
+              </w:rPr>
+              <w:t>NgRx</w:t>
+            </w:r>
+            <w:proofErr w:type="spellEnd"/>
+          </w:p>
+          <w:p>
+            <w:pPr>
+              <w:pStyle w:val="ListParagraph"/>
+              <w:numPr>
+                <w:ilvl w:val="0"/>
+                <w:numId w:val="47"/>
+              </w:numPr>
+              <w:tabs>
+                <w:tab w:val="left" w:pos="2873"/>
+                <w:tab w:val="left" w:pos="4853"/>
+              </w:tabs>
+              <w:spacing w:line="276" w:lineRule="auto"/>
+              <w:jc w:val="left"/>
+              <w:rPr>
+                <w:spacing w:val="20"/>
+                <w:szCs w:val="22"/>
+              </w:rPr>
+            </w:pPr>
+            <w:r>
+              <w:rPr>
+                <w:spacing w:val="20"/>
+                <w:szCs w:val="22"/>
+              </w:rPr>
+              <w:t xml:space="preserve">Significant Java programming skills with extensive knowledge of JSE and </w:t>
+            </w:r>
+            <w:r>
+              <w:rPr>
+                <w:spacing w:val="20"/>
+                <w:szCs w:val="22"/>
+              </w:rPr>
+              <w:t xml:space="preserve">JEE </w:t>
+            </w:r>
+            <w:r>
+              <w:rPr>
+                <w:spacing w:val="20"/>
+                <w:szCs w:val="22"/>
+              </w:rPr>
+              <w:t>programming environments</w:t>
+            </w:r>
+            <w:r>
+              <w:rPr>
+                <w:spacing w:val="20"/>
+                <w:szCs w:val="22"/>
+              </w:rPr>
+              <w:t xml:space="preserve"> </w:t>
+            </w:r>
+            <w:r>
+              <w:rPr>
+                <w:spacing w:val="20"/>
+                <w:szCs w:val="22"/>
+              </w:rPr>
+              <w:t>(Servlets, JSP/JSTL, EJB</w:t>
+            </w:r>
+            <w:r>
+              <w:rPr>
+                <w:spacing w:val="20"/>
+                <w:szCs w:val="22"/>
+              </w:rPr>
+              <w:t>s</w:t>
+            </w:r>
+            <w:r>
+              <w:rPr>
+                <w:spacing w:val="20"/>
+                <w:szCs w:val="22"/>
+              </w:rPr>
+              <w:t>)</w:t>
+            </w:r>
+          </w:p>
+          <w:p>
+            <w:pPr>
+              <w:pStyle w:val="ListParagraph"/>
+              <w:numPr>
+                <w:ilvl w:val="0"/>
+                <w:numId w:val="47"/>
+              </w:numPr>
+              <w:tabs>
+                <w:tab w:val="left" w:pos="2873"/>
+                <w:tab w:val="left" w:pos="4853"/>
+              </w:tabs>
+              <w:spacing w:line="276" w:lineRule="auto"/>
+              <w:jc w:val="left"/>
+              <w:rPr>
+                <w:spacing w:val="20"/>
+                <w:szCs w:val="22"/>
+              </w:rPr>
+            </w:pPr>
+            <w:r>
+              <w:rPr>
+                <w:spacing w:val="20"/>
+                <w:szCs w:val="22"/>
+              </w:rPr>
+              <w:t>Significant</w:t>
+            </w:r>
+            <w:r>
+              <w:rPr>
+                <w:spacing w:val="20"/>
+                <w:szCs w:val="22"/>
+              </w:rPr>
+              <w:t xml:space="preserve"> experience developing software using the Spring framework including Spring Security, Spring MVC, Spring Data and Spring Boot.</w:t>
+            </w:r>
+          </w:p>
+          <w:p>
+            <w:pPr>
+              <w:pStyle w:val="ListParagraph"/>
+              <w:numPr>
+                <w:ilvl w:val="0"/>
+                <w:numId w:val="47"/>
+              </w:numPr>
+              <w:tabs>
+                <w:tab w:val="left" w:pos="2873"/>
+                <w:tab w:val="left" w:pos="4853"/>
+              </w:tabs>
+              <w:spacing w:line="276" w:lineRule="auto"/>
+              <w:jc w:val="left"/>
+              <w:rPr>
+                <w:spacing w:val="20"/>
+                <w:szCs w:val="22"/>
+              </w:rPr>
+            </w:pPr>
+            <w:r>
+              <w:rPr>
+                <w:spacing w:val="20"/>
+                <w:szCs w:val="22"/>
+              </w:rPr>
+              <w:t>Strong</w:t>
+            </w:r>
+            <w:r>
+              <w:rPr>
+                <w:spacing w:val="20"/>
+                <w:szCs w:val="22"/>
+              </w:rPr>
+              <w:t xml:space="preserve"> experience</w:t>
+            </w:r>
+            <w:r>
+              <w:rPr>
+                <w:spacing w:val="20"/>
+                <w:szCs w:val="22"/>
+              </w:rPr>
+              <w:t xml:space="preserve"> with </w:t>
+            </w:r>
+            <w:r>
+              <w:rPr>
+                <w:spacing w:val="20"/>
+                <w:szCs w:val="22"/>
+              </w:rPr>
+              <w:t xml:space="preserve">TDD </w:t>
+            </w:r>
+            <w:r>
+              <w:rPr>
+                <w:spacing w:val="20"/>
+                <w:szCs w:val="22"/>
+              </w:rPr>
+              <w:t xml:space="preserve">and test automation </w:t>
+            </w:r>
+            <w:r>
+              <w:rPr>
+                <w:spacing w:val="20"/>
+                <w:szCs w:val="22"/>
+              </w:rPr>
+              <w:t>for unit, integration</w:t>
+            </w:r>
+            <w:r>
+              <w:rPr>
+                <w:spacing w:val="20"/>
+                <w:szCs w:val="22"/>
+              </w:rPr>
+              <w:t>, contract</w:t>
+            </w:r>
+            <w:r>
+              <w:rPr>
+                <w:spacing w:val="20"/>
+                <w:szCs w:val="22"/>
+              </w:rPr>
+              <w:t xml:space="preserve"> and UI </w:t>
+            </w:r>
+            <w:r>
+              <w:rPr>
+                <w:spacing w:val="20"/>
+                <w:szCs w:val="22"/>
+              </w:rPr>
+              <w:t xml:space="preserve">using </w:t>
+            </w:r>
+            <w:r>
+              <w:rPr>
+                <w:spacing w:val="20"/>
+                <w:szCs w:val="22"/>
+              </w:rPr>
+              <w:t>libraries such as:</w:t>
+            </w:r>
+          </w:p>
+          <w:p>
+            <w:pPr>
+              <w:pStyle w:val="ListParagraph"/>
+              <w:numPr>
+                <w:ilvl w:val="1"/>
+                <w:numId w:val="47"/>
+              </w:numPr>
+              <w:tabs>
+                <w:tab w:val="left" w:pos="2873"/>
+                <w:tab w:val="left" w:pos="4853"/>
+              </w:tabs>
+              <w:spacing w:line="276" w:lineRule="auto"/>
+              <w:jc w:val="left"/>
+              <w:rPr>
+                <w:spacing w:val="20"/>
+                <w:szCs w:val="22"/>
+              </w:rPr>
+            </w:pPr>
+            <w:r>
+              <w:rPr>
+                <w:spacing w:val="20"/>
+                <w:szCs w:val="22"/>
+              </w:rPr>
+              <w:t>Junit, Mockito</w:t>
+            </w:r>
+            <w:r>
+              <w:rPr>
+                <w:spacing w:val="20"/>
+                <w:szCs w:val="22"/>
+              </w:rPr>
+              <w:t xml:space="preserve">, </w:t>
+            </w:r>
+            <w:proofErr w:type="spellStart"/>
+            <w:r>
+              <w:rPr>
+                <w:spacing w:val="20"/>
+                <w:szCs w:val="22"/>
+              </w:rPr>
+              <w:t>PowerMock</w:t>
+            </w:r>
+            <w:proofErr w:type="spellEnd"/>
+            <w:r>
+              <w:rPr>
+                <w:spacing w:val="20"/>
+                <w:szCs w:val="22"/>
+              </w:rPr>
+              <w:t xml:space="preserve">, </w:t>
+            </w:r>
+            <w:proofErr w:type="spellStart"/>
+            <w:r>
+              <w:rPr>
+                <w:spacing w:val="20"/>
+                <w:szCs w:val="22"/>
+              </w:rPr>
+              <w:t>EasyMock</w:t>
+            </w:r>
+            <w:proofErr w:type="spellEnd"/>
+            <w:r>
+              <w:rPr>
+                <w:spacing w:val="20"/>
+                <w:szCs w:val="22"/>
+              </w:rPr>
+              <w:t xml:space="preserve"> and Selenium</w:t>
+            </w:r>
+            <w:r>
+              <w:rPr>
+                <w:spacing w:val="20"/>
+                <w:szCs w:val="22"/>
+              </w:rPr>
+              <w:t xml:space="preserve"> for Java</w:t>
+            </w:r>
+          </w:p>
+          <w:p>
+            <w:pPr>
+              <w:pStyle w:val="ListParagraph"/>
+              <w:numPr>
+                <w:ilvl w:val="1"/>
+                <w:numId w:val="47"/>
+              </w:numPr>
+              <w:tabs>
+                <w:tab w:val="left" w:pos="2873"/>
+                <w:tab w:val="left" w:pos="4853"/>
+              </w:tabs>
+              <w:spacing w:line="276" w:lineRule="auto"/>
+              <w:jc w:val="left"/>
+              <w:rPr>
+                <w:spacing w:val="20"/>
+                <w:szCs w:val="22"/>
+              </w:rPr>
+            </w:pPr>
+            <w:r>
+              <w:rPr>
+                <w:spacing w:val="20"/>
+                <w:szCs w:val="22"/>
+              </w:rPr>
+              <w:t>Karma/Jasmine/Mocha/Chai/Jest/Protractor/</w:t>
+            </w:r>
+            <w:proofErr w:type="spellStart"/>
+            <w:r>
+              <w:rPr>
+                <w:spacing w:val="20"/>
+                <w:szCs w:val="22"/>
+              </w:rPr>
+              <w:t>TestCafe</w:t>
+            </w:r>
+            <w:proofErr w:type="spellEnd"/>
+            <w:r>
+              <w:rPr>
+                <w:spacing w:val="20"/>
+                <w:szCs w:val="22"/>
+              </w:rPr>
+              <w:t xml:space="preserve"> for JavaScript</w:t>
+            </w:r>
+          </w:p>
+          <w:p>
+            <w:pPr>
+              <w:pStyle w:val="ListParagraph"/>
+              <w:numPr>
+                <w:ilvl w:val="1"/>
+                <w:numId w:val="47"/>
+              </w:numPr>
+              <w:tabs>
+                <w:tab w:val="left" w:pos="2873"/>
+                <w:tab w:val="left" w:pos="4853"/>
+              </w:tabs>
+              <w:spacing w:line="276" w:lineRule="auto"/>
+              <w:jc w:val="left"/>
+              <w:rPr>
+                <w:spacing w:val="20"/>
+                <w:szCs w:val="22"/>
+              </w:rPr>
+            </w:pPr>
+            <w:r>
+              <w:rPr>
+                <w:spacing w:val="20"/>
+                <w:szCs w:val="22"/>
+              </w:rPr>
+              <w:t>Pact for consumer contract testing</w:t>
+            </w:r>
+          </w:p>
+          <w:p>
+            <w:pPr>
+              <w:pStyle w:val="ListParagraph"/>
+              <w:numPr>
+                <w:ilvl w:val="0"/>
+                <w:numId w:val="47"/>
+              </w:numPr>
+              <w:tabs>
+                <w:tab w:val="left" w:pos="2873"/>
+                <w:tab w:val="left" w:pos="4853"/>
+              </w:tabs>
+              <w:spacing w:line="276" w:lineRule="auto"/>
+              <w:jc w:val="left"/>
+              <w:rPr>
+                <w:spacing w:val="20"/>
+                <w:szCs w:val="22"/>
+              </w:rPr>
+            </w:pPr>
+            <w:r>
+              <w:rPr>
+                <w:spacing w:val="20"/>
+                <w:szCs w:val="22"/>
+              </w:rPr>
+              <w:t xml:space="preserve">Exposure to </w:t>
+            </w:r>
+            <w:r>
+              <w:rPr>
+                <w:spacing w:val="20"/>
+                <w:szCs w:val="22"/>
+              </w:rPr>
+              <w:t xml:space="preserve">Scripting using bash, </w:t>
+            </w:r>
+            <w:proofErr w:type="spellStart"/>
+            <w:r>
+              <w:rPr>
+                <w:spacing w:val="20"/>
+                <w:szCs w:val="22"/>
+              </w:rPr>
+              <w:t>awk</w:t>
+            </w:r>
+            <w:proofErr w:type="spellEnd"/>
+            <w:r>
+              <w:rPr>
+                <w:spacing w:val="20"/>
+                <w:szCs w:val="22"/>
+              </w:rPr>
+              <w:t xml:space="preserve"> and </w:t>
+            </w:r>
+            <w:proofErr w:type="spellStart"/>
+            <w:r>
+              <w:rPr>
+                <w:spacing w:val="20"/>
+                <w:szCs w:val="22"/>
+              </w:rPr>
+              <w:t>sed</w:t>
+            </w:r>
+            <w:proofErr w:type="spellEnd"/>
+          </w:p>
+          <w:p>
+            <w:pPr>
+              <w:pStyle w:val="ListParagraph"/>
+              <w:numPr>
+                <w:ilvl w:val="0"/>
+                <w:numId w:val="47"/>
+              </w:numPr>
+              <w:tabs>
+                <w:tab w:val="left" w:pos="2873"/>
+                <w:tab w:val="left" w:pos="4853"/>
+              </w:tabs>
+              <w:spacing w:line="276" w:lineRule="auto"/>
+              <w:jc w:val="left"/>
+              <w:rPr>
+                <w:spacing w:val="20"/>
+                <w:szCs w:val="22"/>
+              </w:rPr>
+            </w:pPr>
+            <w:r>
+              <w:rPr>
+                <w:spacing w:val="20"/>
+                <w:szCs w:val="22"/>
+              </w:rPr>
+              <w:t>Exposure to Containerisation using Docker</w:t>
+            </w:r>
+            <w:r>
+              <w:rPr>
+                <w:spacing w:val="20"/>
+                <w:szCs w:val="22"/>
+              </w:rPr>
+              <w:t xml:space="preserve"> and Docker Compose</w:t>
+            </w:r>
+          </w:p>
+          <w:p>
+            <w:pPr>
+              <w:pStyle w:val="ListParagraph"/>
+              <w:numPr>
+                <w:ilvl w:val="0"/>
+                <w:numId w:val="47"/>
+              </w:numPr>
+              <w:tabs>
+                <w:tab w:val="left" w:pos="2873"/>
+                <w:tab w:val="left" w:pos="4853"/>
+              </w:tabs>
+              <w:spacing w:line="276" w:lineRule="auto"/>
+              <w:jc w:val="left"/>
+              <w:rPr>
+                <w:spacing w:val="20"/>
+                <w:szCs w:val="22"/>
+              </w:rPr>
+            </w:pPr>
+            <w:r>
+              <w:rPr>
+                <w:spacing w:val="20"/>
+                <w:szCs w:val="22"/>
+              </w:rPr>
+              <w:t xml:space="preserve">Exposure to </w:t>
+            </w:r>
+            <w:r>
+              <w:rPr>
+                <w:spacing w:val="20"/>
+                <w:szCs w:val="22"/>
+              </w:rPr>
+              <w:t>Continuous Build tools such as Bamboo/Jenkins</w:t>
+            </w:r>
+            <w:r>
+              <w:rPr>
+                <w:spacing w:val="20"/>
+                <w:szCs w:val="22"/>
+              </w:rPr>
+              <w:t xml:space="preserve"> and Infrastructure as Code principles</w:t>
+            </w:r>
+          </w:p>
+          <w:p>
+            <w:pPr>
+              <w:pStyle w:val="ListParagraph"/>
+              <w:numPr>
+                <w:ilvl w:val="0"/>
+                <w:numId w:val="47"/>
+              </w:numPr>
+              <w:tabs>
+                <w:tab w:val="left" w:pos="2873"/>
+                <w:tab w:val="left" w:pos="4853"/>
+              </w:tabs>
+              <w:spacing w:line="276" w:lineRule="auto"/>
+              <w:jc w:val="left"/>
+              <w:rPr>
+                <w:spacing w:val="20"/>
+                <w:szCs w:val="22"/>
+              </w:rPr>
+            </w:pPr>
+            <w:r>
+              <w:rPr>
+                <w:spacing w:val="20"/>
+                <w:szCs w:val="22"/>
+              </w:rPr>
+              <w:t xml:space="preserve">Exposure to Cloud/Platform/Backend-as-a-service providers such as AWS, RedHat OpenShift, </w:t>
+            </w:r>
+            <w:proofErr w:type="spellStart"/>
+            <w:r>
+              <w:rPr>
+                <w:spacing w:val="20"/>
+                <w:szCs w:val="22"/>
+              </w:rPr>
+              <w:t>FireBase</w:t>
+            </w:r>
+            <w:proofErr w:type="spellEnd"/>
+          </w:p>
+          <w:p>
+            <w:pPr>
+              <w:pStyle w:val="ListParagraph"/>
+              <w:numPr>
+                <w:ilvl w:val="0"/>
+                <w:numId w:val="47"/>
+              </w:numPr>
+              <w:tabs>
+                <w:tab w:val="left" w:pos="2873"/>
+                <w:tab w:val="left" w:pos="4853"/>
+              </w:tabs>
               <w:spacing w:before="60" w:line="276" w:lineRule="auto"/>
+              <w:jc w:val="left"/>
               <w:rPr>
                 <w:i/>
                 <w:spacing w:val="20"/>
@@ -878,98 +1574,56 @@
           </w:p>
           <w:p>
             <w:pPr>
-              <w:spacing w:before="60"/>
-              <w:rPr>
-                <w:i/>
-                <w:spacing w:val="20"/>
-                <w:szCs w:val="22"/>
-                <w:u w:val="single"/>
-              </w:rPr>
-            </w:pPr>
-            <w:r>
-              <w:rPr>
-                <w:i/>
-                <w:spacing w:val="20"/>
-                <w:szCs w:val="22"/>
-                <w:u w:val="single"/>
-              </w:rPr>
-              <w:t>Tools</w:t>
-            </w:r>
-          </w:p>
-          <w:p>
-            <w:pPr>
-              <w:ind w:left="155" w:hanging="155"/>
-            </w:pPr>
-            <w:r>
-              <w:rPr>
-                <w:spacing w:val="20"/>
-                <w:szCs w:val="22"/>
-              </w:rPr>
-              <w:t xml:space="preserve">  Eclipse, RAD, Rational </w:t>
-            </w:r>
-            <w:proofErr w:type="spellStart"/>
-            <w:r>
-              <w:rPr>
-                <w:spacing w:val="20"/>
-                <w:szCs w:val="22"/>
-              </w:rPr>
-              <w:t>Clearcase</w:t>
-            </w:r>
-            <w:proofErr w:type="spellEnd"/>
-            <w:r>
-              <w:rPr>
-                <w:spacing w:val="20"/>
-                <w:szCs w:val="22"/>
-              </w:rPr>
-              <w:t xml:space="preserve">, Maven 1.0/2.0, Ant, </w:t>
-            </w:r>
-            <w:proofErr w:type="spellStart"/>
-            <w:r>
-              <w:rPr>
-                <w:spacing w:val="20"/>
-                <w:szCs w:val="22"/>
-              </w:rPr>
-              <w:t>JProfiler</w:t>
-            </w:r>
-            <w:proofErr w:type="spellEnd"/>
-            <w:r>
-              <w:rPr>
-                <w:spacing w:val="20"/>
-                <w:szCs w:val="22"/>
-              </w:rPr>
-              <w:t xml:space="preserve">, Selenium, Sonar, </w:t>
-            </w:r>
-            <w:proofErr w:type="spellStart"/>
-            <w:r>
-              <w:rPr>
-                <w:spacing w:val="20"/>
-                <w:szCs w:val="22"/>
-              </w:rPr>
-              <w:t>Findbugs</w:t>
-            </w:r>
-            <w:proofErr w:type="spellEnd"/>
-            <w:r>
-              <w:rPr>
-                <w:spacing w:val="20"/>
-                <w:szCs w:val="22"/>
-              </w:rPr>
-              <w:t xml:space="preserve">,  </w:t>
-            </w:r>
-            <w:proofErr w:type="spellStart"/>
-            <w:r>
-              <w:rPr>
-                <w:spacing w:val="20"/>
-                <w:szCs w:val="22"/>
-              </w:rPr>
-              <w:t>Atlassian</w:t>
-            </w:r>
-            <w:proofErr w:type="spellEnd"/>
-            <w:r>
-              <w:rPr>
-                <w:spacing w:val="20"/>
-                <w:szCs w:val="22"/>
-              </w:rPr>
-              <w:t xml:space="preserve"> Confluence, Git</w:t>
+              <w:pStyle w:val="ListParagraph"/>
+              <w:numPr>
+                <w:ilvl w:val="0"/>
+                <w:numId w:val="47"/>
+              </w:numPr>
+              <w:tabs>
+                <w:tab w:val="left" w:pos="2873"/>
+                <w:tab w:val="left" w:pos="4853"/>
+              </w:tabs>
+              <w:spacing w:before="60" w:line="276" w:lineRule="auto"/>
+              <w:jc w:val="left"/>
+              <w:rPr>
+                <w:spacing w:val="20"/>
+                <w:szCs w:val="22"/>
+              </w:rPr>
+            </w:pPr>
+            <w:r>
+              <w:rPr>
+                <w:spacing w:val="20"/>
+                <w:szCs w:val="22"/>
+              </w:rPr>
+              <w:t xml:space="preserve">Familiar </w:t>
+            </w:r>
+            <w:r>
+              <w:rPr>
+                <w:spacing w:val="20"/>
+                <w:szCs w:val="22"/>
+              </w:rPr>
+              <w:t>with</w:t>
+            </w:r>
+            <w:r>
+              <w:rPr>
+                <w:spacing w:val="20"/>
+                <w:szCs w:val="22"/>
+              </w:rPr>
+              <w:t xml:space="preserve"> serverless</w:t>
+            </w:r>
+            <w:r>
+              <w:rPr>
+                <w:spacing w:val="20"/>
+                <w:szCs w:val="22"/>
+              </w:rPr>
+              <w:t xml:space="preserve"> </w:t>
+            </w:r>
+            <w:r>
+              <w:rPr>
+                <w:spacing w:val="20"/>
+                <w:szCs w:val="22"/>
+              </w:rPr>
+              <w:t>providers such as AWS Lambda/Google Cloud Functions</w:t>
             </w:r>
           </w:p>
           <w:p>
@@ -978,6 +1632,7 @@
                 <w:tab w:val="left" w:pos="2873"/>
                 <w:tab w:val="left" w:pos="4857"/>
               </w:tabs>
+              <w:jc w:val="left"/>
               <w:rPr>
                 <w:spacing w:val="20"/>
                 <w:sz w:val="6"/>
@@ -988,6 +1643,11 @@
           <w:p>
             <w:pPr>
               <w:spacing w:before="60"/>
+              <w:jc w:val="left"/>
+              <w:rPr>
+                <w:spacing w:val="20"/>
+                <w:szCs w:val="22"/>
+              </w:rPr>
             </w:pPr>
             <w:r>
               <w:rPr>
@@ -996,6 +1656,7 @@
                 <w:szCs w:val="22"/>
                 <w:u w:val="single"/>
               </w:rPr>
+              <w:lastRenderedPageBreak/>
               <w:t>Other Languages:</w:t>
             </w:r>
             <w:r>
@@ -1003,7 +1664,87 @@
                 <w:spacing w:val="20"/>
                 <w:szCs w:val="22"/>
               </w:rPr>
-              <w:t xml:space="preserve">  C++, VB6/VBA, SQL, COBOL, JCL</w:t>
+              <w:t xml:space="preserve">  </w:t>
+            </w:r>
+            <w:r>
+              <w:rPr>
+                <w:spacing w:val="20"/>
+                <w:szCs w:val="22"/>
+              </w:rPr>
+              <w:t xml:space="preserve">Bash, Python, </w:t>
+            </w:r>
+            <w:r>
+              <w:rPr>
+                <w:spacing w:val="20"/>
+                <w:szCs w:val="22"/>
+              </w:rPr>
+              <w:t xml:space="preserve">Groovy, </w:t>
+            </w:r>
+            <w:r>
+              <w:rPr>
+                <w:spacing w:val="20"/>
+                <w:szCs w:val="22"/>
+              </w:rPr>
+              <w:t>VB6/VBA, SQL, COBOL, JCL</w:t>
+            </w:r>
+          </w:p>
+          <w:p>
+            <w:pPr>
+              <w:spacing w:before="60"/>
+              <w:jc w:val="left"/>
+              <w:rPr>
+                <w:i/>
+                <w:spacing w:val="20"/>
+                <w:szCs w:val="22"/>
+                <w:u w:val="single"/>
+              </w:rPr>
+            </w:pPr>
+            <w:r>
+              <w:rPr>
+                <w:i/>
+                <w:spacing w:val="20"/>
+                <w:szCs w:val="22"/>
+                <w:u w:val="single"/>
+              </w:rPr>
+              <w:t>Tools</w:t>
+            </w:r>
+            <w:r>
+              <w:rPr>
+                <w:i/>
+                <w:spacing w:val="20"/>
+                <w:szCs w:val="22"/>
+                <w:u w:val="single"/>
+              </w:rPr>
+              <w:t>:</w:t>
+            </w:r>
+          </w:p>
+          <w:p>
+            <w:pPr>
+              <w:ind w:left="155" w:hanging="155"/>
+              <w:jc w:val="left"/>
+            </w:pPr>
+            <w:r>
+              <w:rPr>
+                <w:spacing w:val="20"/>
+                <w:szCs w:val="22"/>
+              </w:rPr>
+              <w:t xml:space="preserve">  IntelliJ/</w:t>
+            </w:r>
+            <w:proofErr w:type="spellStart"/>
+            <w:r>
+              <w:rPr>
+                <w:spacing w:val="20"/>
+                <w:szCs w:val="22"/>
+              </w:rPr>
+              <w:t>Webstorm</w:t>
+            </w:r>
+            <w:proofErr w:type="spellEnd"/>
+            <w:r>
+              <w:rPr>
+                <w:spacing w:val="20"/>
+                <w:szCs w:val="22"/>
+              </w:rPr>
+              <w:t>, VS Code, Git</w:t>
             </w:r>
           </w:p>
         </w:tc>
@@ -1097,50 +1838,25 @@
                 <w:b/>
                 <w:szCs w:val="22"/>
               </w:rPr>
-              <w:t>AMP</w:t>
-            </w:r>
-            <w:r>
-              <w:rPr>
-                <w:b/>
-                <w:szCs w:val="22"/>
-              </w:rPr>
-              <w:t xml:space="preserve"> </w:t>
-            </w:r>
-            <w:r>
-              <w:rPr>
-                <w:b/>
-                <w:szCs w:val="22"/>
-              </w:rPr>
-              <w:t xml:space="preserve">Financial Services </w:t>
-            </w:r>
-            <w:r>
-              <w:rPr>
-                <w:b/>
-                <w:szCs w:val="22"/>
-              </w:rPr>
-              <w:t>(www.</w:t>
-            </w:r>
-            <w:r>
-              <w:rPr>
-                <w:b/>
-                <w:szCs w:val="22"/>
-              </w:rPr>
-              <w:t>amp</w:t>
-            </w:r>
-            <w:r>
-              <w:rPr>
-                <w:b/>
-                <w:szCs w:val="22"/>
-              </w:rPr>
-              <w:t>.com</w:t>
-            </w:r>
-            <w:r>
-              <w:rPr>
-                <w:b/>
-                <w:szCs w:val="22"/>
-              </w:rPr>
-              <w:t>.au</w:t>
-            </w:r>
+              <w:t>Macquarie Bank</w:t>
+            </w:r>
+            <w:r>
+              <w:rPr>
+                <w:b/>
+                <w:szCs w:val="22"/>
+              </w:rPr>
+              <w:t xml:space="preserve"> (</w:t>
+            </w:r>
+            <w:hyperlink r:id="rId10" w:history="1">
+              <w:r>
+                <w:rPr>
+                  <w:rStyle w:val="Hyperlink"/>
+                  <w:b/>
+                  <w:szCs w:val="22"/>
+                </w:rPr>
+                <w:t>www.macquarie.com/au/corporate</w:t>
+              </w:r>
+            </w:hyperlink>
             <w:r>
               <w:rPr>
                 <w:b/>
@@ -1200,7 +1916,15 @@
                 <w:color w:val="002060"/>
                 <w:szCs w:val="22"/>
               </w:rPr>
-              <w:t xml:space="preserve">Java, J2SE, J2EE, Spring, </w:t>
+              <w:t>Angular</w:t>
+            </w:r>
+            <w:r>
+              <w:rPr>
+                <w:b/>
+                <w:color w:val="002060"/>
+                <w:szCs w:val="22"/>
+              </w:rPr>
+              <w:t xml:space="preserve"> 2+, </w:t>
             </w:r>
             <w:proofErr w:type="spellStart"/>
             <w:r>
@@ -1209,7 +1933,7 @@
                 <w:color w:val="002060"/>
                 <w:szCs w:val="22"/>
               </w:rPr>
-              <w:t>Thymeleaf</w:t>
+              <w:t>RxJS</w:t>
             </w:r>
             <w:proofErr w:type="spellEnd"/>
             <w:r>
@@ -1218,7 +1942,7 @@
                 <w:color w:val="002060"/>
                 <w:szCs w:val="22"/>
               </w:rPr>
-              <w:t xml:space="preserve">, HTML5, jQuery, </w:t>
+              <w:t xml:space="preserve">, </w:t>
             </w:r>
             <w:proofErr w:type="spellStart"/>
             <w:r>
@@ -1227,7 +1951,7 @@
                 <w:color w:val="002060"/>
                 <w:szCs w:val="22"/>
               </w:rPr>
-              <w:t>AngularJS</w:t>
+              <w:t>NgRx</w:t>
             </w:r>
             <w:proofErr w:type="spellEnd"/>
             <w:r>
@@ -1236,7 +1960,15 @@
                 <w:color w:val="002060"/>
                 <w:szCs w:val="22"/>
               </w:rPr>
-              <w:t xml:space="preserve">, CSS3, WebSphere Portal, </w:t>
+              <w:t xml:space="preserve">, </w:t>
+            </w:r>
+            <w:r>
+              <w:rPr>
+                <w:b/>
+                <w:color w:val="002060"/>
+                <w:szCs w:val="22"/>
+              </w:rPr>
+              <w:t>HTML5, CSS3/Sass, Node/</w:t>
             </w:r>
             <w:proofErr w:type="spellStart"/>
             <w:r>
@@ -1245,7 +1977,7 @@
                 <w:color w:val="002060"/>
                 <w:szCs w:val="22"/>
               </w:rPr>
-              <w:t>Gradle</w:t>
+              <w:t>npm</w:t>
             </w:r>
             <w:proofErr w:type="spellEnd"/>
             <w:r>
@@ -1254,7 +1986,15 @@
                 <w:color w:val="002060"/>
                 <w:szCs w:val="22"/>
               </w:rPr>
-              <w:t xml:space="preserve">, REST, Junit, </w:t>
+              <w:t xml:space="preserve">, Express, </w:t>
+            </w:r>
+            <w:r>
+              <w:rPr>
+                <w:b/>
+                <w:color w:val="002060"/>
+                <w:szCs w:val="22"/>
+              </w:rPr>
+              <w:t xml:space="preserve">Karma/Jasmine, </w:t>
             </w:r>
             <w:proofErr w:type="spellStart"/>
             <w:r>
@@ -1263,7 +2003,7 @@
                 <w:color w:val="002060"/>
                 <w:szCs w:val="22"/>
               </w:rPr>
-              <w:t>Mockito</w:t>
+              <w:t>Jest, TestCafe</w:t>
             </w:r>
             <w:proofErr w:type="spellEnd"/>
             <w:r>
@@ -1272,7 +2012,63 @@
                 <w:color w:val="002060"/>
                 <w:szCs w:val="22"/>
               </w:rPr>
-              <w:t>, Selenium/</w:t>
+              <w:t xml:space="preserve">, </w:t>
+            </w:r>
+            <w:r>
+              <w:rPr>
+                <w:b/>
+                <w:color w:val="002060"/>
+                <w:szCs w:val="22"/>
+              </w:rPr>
+              <w:t xml:space="preserve">Java, </w:t>
+            </w:r>
+            <w:r>
+              <w:rPr>
+                <w:b/>
+                <w:color w:val="002060"/>
+                <w:szCs w:val="22"/>
+              </w:rPr>
+              <w:t>J2SE, J2EE, Spring</w:t>
+            </w:r>
+            <w:r>
+              <w:rPr>
+                <w:b/>
+                <w:color w:val="002060"/>
+                <w:szCs w:val="22"/>
+              </w:rPr>
+              <w:t xml:space="preserve">, </w:t>
+            </w:r>
+            <w:r>
+              <w:rPr>
+                <w:b/>
+                <w:color w:val="002060"/>
+                <w:szCs w:val="22"/>
+              </w:rPr>
+              <w:t xml:space="preserve">Spring Boot, </w:t>
+            </w:r>
+            <w:r>
+              <w:rPr>
+                <w:b/>
+                <w:color w:val="002060"/>
+                <w:szCs w:val="22"/>
+              </w:rPr>
+              <w:t xml:space="preserve">Gradle, </w:t>
+            </w:r>
+            <w:r>
+              <w:rPr>
+                <w:b/>
+                <w:color w:val="002060"/>
+                <w:szCs w:val="22"/>
+              </w:rPr>
+              <w:t>Junit, Mockito</w:t>
+            </w:r>
+            <w:r>
+              <w:rPr>
+                <w:b/>
+                <w:color w:val="002060"/>
+                <w:szCs w:val="22"/>
+              </w:rPr>
+              <w:t>/</w:t>
             </w:r>
             <w:proofErr w:type="spellStart"/>
             <w:r>
@@ -1281,9 +2077,105 @@
                 <w:color w:val="002060"/>
                 <w:szCs w:val="22"/>
               </w:rPr>
-              <w:t>WebDriver</w:t>
+              <w:t>Easymock</w:t>
             </w:r>
             <w:proofErr w:type="spellEnd"/>
+            <w:r>
+              <w:rPr>
+                <w:b/>
+                <w:color w:val="002060"/>
+                <w:szCs w:val="22"/>
+              </w:rPr>
+              <w:t xml:space="preserve">, </w:t>
+            </w:r>
+            <w:r>
+              <w:rPr>
+                <w:b/>
+                <w:color w:val="002060"/>
+                <w:szCs w:val="22"/>
+              </w:rPr>
+              <w:t>REST</w:t>
+            </w:r>
+            <w:r>
+              <w:rPr>
+                <w:b/>
+                <w:color w:val="002060"/>
+                <w:szCs w:val="22"/>
+              </w:rPr>
+              <w:t xml:space="preserve">, </w:t>
+            </w:r>
+            <w:r>
+              <w:rPr>
+                <w:b/>
+                <w:color w:val="002060"/>
+                <w:szCs w:val="22"/>
+              </w:rPr>
+              <w:t>Docker</w:t>
+            </w:r>
+            <w:r>
+              <w:rPr>
+                <w:b/>
+                <w:color w:val="002060"/>
+                <w:szCs w:val="22"/>
+              </w:rPr>
+              <w:t xml:space="preserve"> + Docker Compose</w:t>
+            </w:r>
+            <w:r>
+              <w:rPr>
+                <w:b/>
+                <w:color w:val="002060"/>
+                <w:szCs w:val="22"/>
+              </w:rPr>
+              <w:t xml:space="preserve">, </w:t>
+            </w:r>
+            <w:r>
+              <w:rPr>
+                <w:b/>
+                <w:color w:val="002060"/>
+                <w:szCs w:val="22"/>
+              </w:rPr>
+              <w:t>OpenShift, Apigee</w:t>
+            </w:r>
+            <w:r>
+              <w:rPr>
+                <w:b/>
+                <w:color w:val="002060"/>
+                <w:szCs w:val="22"/>
+              </w:rPr>
+              <w:t>,</w:t>
+            </w:r>
+            <w:r>
+              <w:rPr>
+                <w:b/>
+                <w:color w:val="002060"/>
+                <w:szCs w:val="22"/>
+              </w:rPr>
+              <w:t xml:space="preserve"> Jenkins,</w:t>
+            </w:r>
+            <w:r>
+              <w:rPr>
+                <w:b/>
+                <w:color w:val="002060"/>
+                <w:szCs w:val="22"/>
+              </w:rPr>
+              <w:t xml:space="preserve"> </w:t>
+            </w:r>
+            <w:r>
+              <w:rPr>
+                <w:b/>
+                <w:color w:val="002060"/>
+                <w:szCs w:val="22"/>
+              </w:rPr>
+              <w:t xml:space="preserve">AngularJS, </w:t>
+            </w:r>
+            <w:r>
+              <w:rPr>
+                <w:b/>
+                <w:color w:val="002060"/>
+                <w:szCs w:val="22"/>
+              </w:rPr>
+              <w:t>Apache Camel</w:t>
+            </w:r>
           </w:p>
           <w:p>
             <w:pPr>
@@ -1304,8 +2196,1212 @@
                 <w:sz w:val="24"/>
                 <w:szCs w:val="22"/>
               </w:rPr>
-              <w:t>Consultant</w:t>
-            </w:r>
+              <w:t>Senior Software Engineer/Full Stack Developer</w:t>
+            </w:r>
+            <w:r>
+              <w:rPr>
+                <w:szCs w:val="22"/>
+              </w:rPr>
+              <w:tab/>
+            </w:r>
+            <w:r>
+              <w:rPr>
+                <w:b w:val="0"/>
+                <w:szCs w:val="22"/>
+              </w:rPr>
+              <w:t>June</w:t>
+            </w:r>
+            <w:r>
+              <w:rPr>
+                <w:b w:val="0"/>
+                <w:szCs w:val="22"/>
+              </w:rPr>
+              <w:t xml:space="preserve"> </w:t>
+            </w:r>
+            <w:r>
+              <w:rPr>
+                <w:b w:val="0"/>
+                <w:szCs w:val="22"/>
+              </w:rPr>
+              <w:t>2015</w:t>
+            </w:r>
+            <w:r>
+              <w:rPr>
+                <w:b w:val="0"/>
+                <w:szCs w:val="22"/>
+              </w:rPr>
+              <w:t xml:space="preserve"> – Present</w:t>
+            </w:r>
+          </w:p>
+          <w:p>
+            <w:pPr>
+              <w:tabs>
+                <w:tab w:val="left" w:pos="534"/>
+                <w:tab w:val="left" w:pos="3240"/>
+                <w:tab w:val="left" w:pos="6300"/>
+              </w:tabs>
+              <w:ind w:left="360"/>
+              <w:jc w:val="left"/>
+              <w:rPr>
+                <w:b/>
+                <w:i/>
+                <w:szCs w:val="22"/>
+              </w:rPr>
+            </w:pPr>
+          </w:p>
+          <w:p>
+            <w:pPr>
+              <w:tabs>
+                <w:tab w:val="left" w:pos="534"/>
+                <w:tab w:val="left" w:pos="3240"/>
+                <w:tab w:val="left" w:pos="6300"/>
+              </w:tabs>
+              <w:ind w:left="360"/>
+              <w:jc w:val="left"/>
+              <w:rPr>
+                <w:b/>
+                <w:i/>
+                <w:szCs w:val="22"/>
+              </w:rPr>
+            </w:pPr>
+            <w:r>
+              <w:rPr>
+                <w:b/>
+                <w:i/>
+                <w:szCs w:val="22"/>
+              </w:rPr>
+              <w:t>Business</w:t>
+            </w:r>
+            <w:r>
+              <w:rPr>
+                <w:b/>
+                <w:i/>
+                <w:szCs w:val="22"/>
+              </w:rPr>
+              <w:t xml:space="preserve"> Banking</w:t>
+            </w:r>
+          </w:p>
+          <w:p>
+            <w:pPr>
+              <w:tabs>
+                <w:tab w:val="left" w:pos="534"/>
+                <w:tab w:val="left" w:pos="3240"/>
+                <w:tab w:val="left" w:pos="6300"/>
+              </w:tabs>
+              <w:ind w:left="360"/>
+              <w:jc w:val="left"/>
+              <w:rPr>
+                <w:szCs w:val="22"/>
+              </w:rPr>
+            </w:pPr>
+            <w:r>
+              <w:rPr>
+                <w:szCs w:val="22"/>
+              </w:rPr>
+              <w:t xml:space="preserve">This is Macquarie’s </w:t>
+            </w:r>
+            <w:r>
+              <w:rPr>
+                <w:szCs w:val="22"/>
+              </w:rPr>
+              <w:t>division</w:t>
+            </w:r>
+            <w:r>
+              <w:rPr>
+                <w:szCs w:val="22"/>
+              </w:rPr>
+              <w:t xml:space="preserve"> for servicing the everyday banking needs of their small to medium</w:t>
+            </w:r>
+            <w:r>
+              <w:rPr>
+                <w:szCs w:val="22"/>
+              </w:rPr>
+              <w:t xml:space="preserve"> business </w:t>
+            </w:r>
+            <w:r>
+              <w:rPr>
+                <w:szCs w:val="22"/>
+              </w:rPr>
+              <w:t>customers</w:t>
+            </w:r>
+            <w:r>
+              <w:rPr>
+                <w:szCs w:val="22"/>
+              </w:rPr>
+              <w:t>.</w:t>
+            </w:r>
+            <w:r>
+              <w:rPr>
+                <w:szCs w:val="22"/>
+              </w:rPr>
+              <w:t xml:space="preserve"> It is currently a legacy application that is in the transition of mov</w:t>
+            </w:r>
+            <w:r>
+              <w:rPr>
+                <w:szCs w:val="22"/>
+              </w:rPr>
+              <w:t>ing to the digital platform that Personal Banking is using.</w:t>
+            </w:r>
+          </w:p>
+          <w:p>
+            <w:pPr>
+              <w:tabs>
+                <w:tab w:val="left" w:pos="534"/>
+                <w:tab w:val="left" w:pos="3240"/>
+                <w:tab w:val="left" w:pos="6300"/>
+              </w:tabs>
+              <w:spacing w:before="60" w:after="60"/>
+              <w:ind w:left="357"/>
+              <w:jc w:val="left"/>
+              <w:rPr>
+                <w:szCs w:val="22"/>
+              </w:rPr>
+            </w:pPr>
+            <w:r>
+              <w:rPr>
+                <w:szCs w:val="22"/>
+                <w:u w:val="single"/>
+              </w:rPr>
+              <w:t>Macquarie Business Online</w:t>
+            </w:r>
+            <w:r>
+              <w:rPr>
+                <w:szCs w:val="22"/>
+                <w:u w:val="single"/>
+              </w:rPr>
+              <w:t xml:space="preserve"> (Beta)</w:t>
+            </w:r>
+          </w:p>
+          <w:p>
+            <w:pPr>
+              <w:numPr>
+                <w:ilvl w:val="0"/>
+                <w:numId w:val="31"/>
+              </w:numPr>
+              <w:tabs>
+                <w:tab w:val="left" w:pos="1030"/>
+                <w:tab w:val="left" w:pos="3240"/>
+                <w:tab w:val="left" w:pos="6300"/>
+              </w:tabs>
+              <w:ind w:left="1030" w:hanging="202"/>
+              <w:jc w:val="left"/>
+              <w:rPr>
+                <w:szCs w:val="22"/>
+              </w:rPr>
+            </w:pPr>
+            <w:r>
+              <w:rPr>
+                <w:szCs w:val="22"/>
+              </w:rPr>
+              <w:t>Established strong working relationships with business analysts, product owners and test analysts to ensure that product development is aligned with the larger business vision.</w:t>
+            </w:r>
+            <w:r>
+              <w:rPr>
+                <w:szCs w:val="22"/>
+              </w:rPr>
+              <w:t xml:space="preserve"> In particular across business units/channels.</w:t>
+            </w:r>
+          </w:p>
+          <w:p>
+            <w:pPr>
+              <w:numPr>
+                <w:ilvl w:val="0"/>
+                <w:numId w:val="31"/>
+              </w:numPr>
+              <w:tabs>
+                <w:tab w:val="left" w:pos="1030"/>
+                <w:tab w:val="left" w:pos="3240"/>
+                <w:tab w:val="left" w:pos="6300"/>
+              </w:tabs>
+              <w:ind w:left="1030" w:hanging="202"/>
+              <w:jc w:val="left"/>
+              <w:rPr>
+                <w:szCs w:val="22"/>
+              </w:rPr>
+            </w:pPr>
+            <w:r>
+              <w:rPr>
+                <w:szCs w:val="22"/>
+              </w:rPr>
+              <w:t xml:space="preserve">Leveraged my knowledge </w:t>
+            </w:r>
+            <w:r>
+              <w:rPr>
+                <w:szCs w:val="22"/>
+              </w:rPr>
+              <w:t>of the</w:t>
+            </w:r>
+            <w:r>
+              <w:rPr>
+                <w:szCs w:val="22"/>
+              </w:rPr>
+              <w:t xml:space="preserve"> digital platform to assist in</w:t>
+            </w:r>
+            <w:r>
+              <w:rPr>
+                <w:szCs w:val="22"/>
+              </w:rPr>
+              <w:t xml:space="preserve"> the </w:t>
+            </w:r>
+            <w:r>
+              <w:rPr>
+                <w:szCs w:val="22"/>
+              </w:rPr>
+              <w:t>re-architecture</w:t>
+            </w:r>
+            <w:r>
+              <w:rPr>
+                <w:szCs w:val="22"/>
+              </w:rPr>
+              <w:t xml:space="preserve"> of </w:t>
+            </w:r>
+            <w:r>
+              <w:rPr>
+                <w:szCs w:val="22"/>
+              </w:rPr>
+              <w:t>the legacy web application from a build, design, deployment, operational and release perspective</w:t>
+            </w:r>
+          </w:p>
+          <w:p>
+            <w:pPr>
+              <w:numPr>
+                <w:ilvl w:val="0"/>
+                <w:numId w:val="31"/>
+              </w:numPr>
+              <w:tabs>
+                <w:tab w:val="left" w:pos="1030"/>
+                <w:tab w:val="left" w:pos="3240"/>
+                <w:tab w:val="left" w:pos="6300"/>
+              </w:tabs>
+              <w:ind w:left="1030" w:hanging="202"/>
+              <w:jc w:val="left"/>
+              <w:rPr>
+                <w:szCs w:val="22"/>
+              </w:rPr>
+            </w:pPr>
+            <w:r>
+              <w:rPr>
+                <w:szCs w:val="22"/>
+              </w:rPr>
+              <w:t>Built and developed</w:t>
+            </w:r>
+            <w:r>
+              <w:rPr>
+                <w:szCs w:val="22"/>
+              </w:rPr>
+              <w:t xml:space="preserve"> configurable shared UI components to be used cross-channel to keep a consistent look and feel across Macquarie’s products</w:t>
+            </w:r>
+          </w:p>
+          <w:p>
+            <w:pPr>
+              <w:numPr>
+                <w:ilvl w:val="0"/>
+                <w:numId w:val="31"/>
+              </w:numPr>
+              <w:tabs>
+                <w:tab w:val="left" w:pos="1030"/>
+                <w:tab w:val="left" w:pos="3240"/>
+                <w:tab w:val="left" w:pos="6300"/>
+              </w:tabs>
+              <w:ind w:left="1030" w:hanging="202"/>
+              <w:jc w:val="left"/>
+              <w:rPr>
+                <w:szCs w:val="22"/>
+              </w:rPr>
+            </w:pPr>
+            <w:r>
+              <w:rPr>
+                <w:szCs w:val="22"/>
+              </w:rPr>
+              <w:t>Production support of legacy Business Banking application</w:t>
+            </w:r>
+          </w:p>
+          <w:p>
+            <w:pPr>
+              <w:tabs>
+                <w:tab w:val="left" w:pos="534"/>
+                <w:tab w:val="left" w:pos="3240"/>
+                <w:tab w:val="left" w:pos="6300"/>
+              </w:tabs>
+              <w:ind w:left="360"/>
+              <w:jc w:val="left"/>
+              <w:rPr>
+                <w:b/>
+                <w:i/>
+                <w:szCs w:val="22"/>
+              </w:rPr>
+            </w:pPr>
+            <w:r>
+              <w:rPr>
+                <w:szCs w:val="22"/>
+              </w:rPr>
+              <w:br/>
+            </w:r>
+            <w:r>
+              <w:rPr>
+                <w:b/>
+                <w:i/>
+                <w:szCs w:val="22"/>
+              </w:rPr>
+              <w:t>Personal</w:t>
+            </w:r>
+            <w:r>
+              <w:rPr>
+                <w:b/>
+                <w:i/>
+                <w:szCs w:val="22"/>
+              </w:rPr>
+              <w:t xml:space="preserve"> Banking</w:t>
+            </w:r>
+          </w:p>
+          <w:p>
+            <w:pPr>
+              <w:tabs>
+                <w:tab w:val="left" w:pos="534"/>
+                <w:tab w:val="left" w:pos="3240"/>
+                <w:tab w:val="left" w:pos="6300"/>
+              </w:tabs>
+              <w:ind w:left="360"/>
+              <w:jc w:val="left"/>
+              <w:rPr>
+                <w:szCs w:val="22"/>
+              </w:rPr>
+            </w:pPr>
+            <w:r>
+              <w:rPr>
+                <w:szCs w:val="22"/>
+              </w:rPr>
+              <w:t>This is Macquarie’s</w:t>
+            </w:r>
+            <w:r>
+              <w:rPr>
+                <w:szCs w:val="22"/>
+              </w:rPr>
+              <w:t xml:space="preserve"> division</w:t>
+            </w:r>
+            <w:r>
+              <w:rPr>
+                <w:szCs w:val="22"/>
+              </w:rPr>
+              <w:t xml:space="preserve"> for servicing </w:t>
+            </w:r>
+            <w:r>
+              <w:rPr>
+                <w:szCs w:val="22"/>
+              </w:rPr>
+              <w:t xml:space="preserve">the everyday banking needs of </w:t>
+            </w:r>
+            <w:r>
+              <w:rPr>
+                <w:szCs w:val="22"/>
+              </w:rPr>
+              <w:t>personal</w:t>
+            </w:r>
+            <w:r>
+              <w:rPr>
+                <w:szCs w:val="22"/>
+              </w:rPr>
+              <w:t xml:space="preserve"> </w:t>
+            </w:r>
+            <w:r>
+              <w:rPr>
+                <w:szCs w:val="22"/>
+              </w:rPr>
+              <w:t xml:space="preserve">customers including their savings, transactions, credit card, mortgage, cash management and wealth accounts. </w:t>
+            </w:r>
+            <w:r>
+              <w:rPr>
+                <w:szCs w:val="22"/>
+              </w:rPr>
+              <w:t>It is buil</w:t>
+            </w:r>
+            <w:r>
+              <w:rPr>
+                <w:szCs w:val="22"/>
+              </w:rPr>
+              <w:t>t on a relatively new digital platform that utilises modern IT architectures and infrastructure.</w:t>
+            </w:r>
+            <w:r>
+              <w:rPr>
+                <w:szCs w:val="22"/>
+              </w:rPr>
+              <w:t xml:space="preserve"> </w:t>
+            </w:r>
+            <w:r>
+              <w:rPr>
+                <w:szCs w:val="22"/>
+              </w:rPr>
+              <w:t xml:space="preserve">This platform is extended to over 25 </w:t>
+            </w:r>
+            <w:proofErr w:type="spellStart"/>
+            <w:r>
+              <w:rPr>
+                <w:szCs w:val="22"/>
+              </w:rPr>
+              <w:t>Whitelabel</w:t>
+            </w:r>
+            <w:proofErr w:type="spellEnd"/>
+            <w:r>
+              <w:rPr>
+                <w:szCs w:val="22"/>
+              </w:rPr>
+              <w:t xml:space="preserve"> partners including Woolworths, Myer, Jetstar</w:t>
+            </w:r>
+            <w:r>
+              <w:rPr>
+                <w:szCs w:val="22"/>
+              </w:rPr>
+              <w:t>, Aussie Home Loans, Yellow Brick Road and more.</w:t>
+            </w:r>
+          </w:p>
+          <w:p>
+            <w:pPr>
+              <w:tabs>
+                <w:tab w:val="left" w:pos="534"/>
+                <w:tab w:val="left" w:pos="3240"/>
+                <w:tab w:val="left" w:pos="6300"/>
+              </w:tabs>
+              <w:spacing w:before="60" w:after="60"/>
+              <w:ind w:left="357"/>
+              <w:jc w:val="left"/>
+              <w:rPr>
+                <w:szCs w:val="22"/>
+              </w:rPr>
+            </w:pPr>
+            <w:r>
+              <w:rPr>
+                <w:szCs w:val="22"/>
+                <w:u w:val="single"/>
+              </w:rPr>
+              <w:t>Macquarie</w:t>
+            </w:r>
+          </w:p>
+          <w:p>
+            <w:pPr>
+              <w:numPr>
+                <w:ilvl w:val="0"/>
+                <w:numId w:val="31"/>
+              </w:numPr>
+              <w:tabs>
+                <w:tab w:val="left" w:pos="1030"/>
+                <w:tab w:val="left" w:pos="3240"/>
+                <w:tab w:val="left" w:pos="6300"/>
+              </w:tabs>
+              <w:ind w:left="1188"/>
+              <w:jc w:val="left"/>
+              <w:rPr>
+                <w:szCs w:val="22"/>
+              </w:rPr>
+            </w:pPr>
+            <w:hyperlink r:id="rId11" w:history="1">
+              <w:r>
+                <w:rPr>
+                  <w:rStyle w:val="Hyperlink"/>
+                  <w:szCs w:val="22"/>
+                </w:rPr>
+                <w:t>h</w:t>
+              </w:r>
+              <w:r>
+                <w:rPr>
+                  <w:rStyle w:val="Hyperlink"/>
+                </w:rPr>
+                <w:t>ttps://online.macquarie.com.au/personal/</w:t>
+              </w:r>
+            </w:hyperlink>
+          </w:p>
+          <w:p>
+            <w:pPr>
+              <w:numPr>
+                <w:ilvl w:val="0"/>
+                <w:numId w:val="31"/>
+              </w:numPr>
+              <w:tabs>
+                <w:tab w:val="left" w:pos="1030"/>
+                <w:tab w:val="left" w:pos="3240"/>
+                <w:tab w:val="left" w:pos="6300"/>
+              </w:tabs>
+              <w:ind w:left="1030" w:hanging="202"/>
+              <w:jc w:val="left"/>
+              <w:rPr>
+                <w:szCs w:val="22"/>
+              </w:rPr>
+            </w:pPr>
+            <w:r>
+              <w:rPr>
+                <w:szCs w:val="22"/>
+              </w:rPr>
+              <w:t>Developed and built BAU functionality and features</w:t>
+            </w:r>
+          </w:p>
+          <w:p>
+            <w:pPr>
+              <w:pStyle w:val="ListParagraph"/>
+              <w:numPr>
+                <w:ilvl w:val="0"/>
+                <w:numId w:val="44"/>
+              </w:numPr>
+              <w:tabs>
+                <w:tab w:val="left" w:pos="1030"/>
+                <w:tab w:val="left" w:pos="3240"/>
+                <w:tab w:val="left" w:pos="6300"/>
+              </w:tabs>
+              <w:jc w:val="left"/>
+              <w:rPr>
+                <w:szCs w:val="22"/>
+              </w:rPr>
+            </w:pPr>
+            <w:r>
+              <w:rPr>
+                <w:szCs w:val="22"/>
+              </w:rPr>
+              <w:t>Browser notifications (Beta)</w:t>
+            </w:r>
+          </w:p>
+          <w:p>
+            <w:pPr>
+              <w:pStyle w:val="ListParagraph"/>
+              <w:numPr>
+                <w:ilvl w:val="0"/>
+                <w:numId w:val="44"/>
+              </w:numPr>
+              <w:tabs>
+                <w:tab w:val="left" w:pos="1030"/>
+                <w:tab w:val="left" w:pos="3240"/>
+                <w:tab w:val="left" w:pos="6300"/>
+              </w:tabs>
+              <w:jc w:val="left"/>
+              <w:rPr>
+                <w:szCs w:val="22"/>
+              </w:rPr>
+            </w:pPr>
+            <w:r>
+              <w:rPr>
+                <w:szCs w:val="22"/>
+              </w:rPr>
+              <w:t>Online Report</w:t>
+            </w:r>
+            <w:r>
+              <w:rPr>
+                <w:szCs w:val="22"/>
+              </w:rPr>
+              <w:t>s</w:t>
+            </w:r>
+          </w:p>
+          <w:p>
+            <w:pPr>
+              <w:numPr>
+                <w:ilvl w:val="0"/>
+                <w:numId w:val="31"/>
+              </w:numPr>
+              <w:tabs>
+                <w:tab w:val="left" w:pos="1030"/>
+                <w:tab w:val="left" w:pos="3240"/>
+                <w:tab w:val="left" w:pos="6300"/>
+              </w:tabs>
+              <w:ind w:left="1030" w:hanging="202"/>
+              <w:jc w:val="left"/>
+              <w:rPr>
+                <w:szCs w:val="22"/>
+              </w:rPr>
+            </w:pPr>
+            <w:r>
+              <w:rPr>
+                <w:szCs w:val="22"/>
+              </w:rPr>
+              <w:t xml:space="preserve">Single </w:t>
+            </w:r>
+            <w:proofErr w:type="spellStart"/>
+            <w:r>
+              <w:rPr>
+                <w:szCs w:val="22"/>
+              </w:rPr>
+              <w:t>handedly</w:t>
+            </w:r>
+            <w:proofErr w:type="spellEnd"/>
+            <w:r>
+              <w:rPr>
+                <w:szCs w:val="22"/>
+              </w:rPr>
+              <w:t xml:space="preserve"> developed </w:t>
+            </w:r>
+            <w:r>
+              <w:rPr>
+                <w:szCs w:val="22"/>
+              </w:rPr>
+              <w:t xml:space="preserve">automated </w:t>
+            </w:r>
+            <w:r>
+              <w:rPr>
+                <w:szCs w:val="22"/>
+              </w:rPr>
+              <w:t>CI/CD build</w:t>
+            </w:r>
+            <w:r>
+              <w:rPr>
+                <w:szCs w:val="22"/>
+              </w:rPr>
+              <w:t xml:space="preserve"> and deploy</w:t>
+            </w:r>
+            <w:r>
+              <w:rPr>
+                <w:szCs w:val="22"/>
+              </w:rPr>
+              <w:t xml:space="preserve"> pipeline </w:t>
+            </w:r>
+            <w:r>
+              <w:rPr>
+                <w:szCs w:val="22"/>
+              </w:rPr>
+              <w:t>on Apigee/OpenShift platform to reduce manual effort and allow one-click deployments within minutes</w:t>
+            </w:r>
+          </w:p>
+          <w:p>
+            <w:pPr>
+              <w:numPr>
+                <w:ilvl w:val="0"/>
+                <w:numId w:val="31"/>
+              </w:numPr>
+              <w:tabs>
+                <w:tab w:val="left" w:pos="1030"/>
+                <w:tab w:val="left" w:pos="3240"/>
+                <w:tab w:val="left" w:pos="6300"/>
+              </w:tabs>
+              <w:ind w:left="1030" w:hanging="202"/>
+              <w:jc w:val="left"/>
+              <w:rPr>
+                <w:szCs w:val="22"/>
+              </w:rPr>
+            </w:pPr>
+            <w:r>
+              <w:rPr>
+                <w:szCs w:val="22"/>
+              </w:rPr>
+              <w:t>Co-ordinated and managed migration of</w:t>
+            </w:r>
+            <w:r>
+              <w:rPr>
+                <w:szCs w:val="22"/>
+              </w:rPr>
+              <w:t xml:space="preserve"> infrastructure from WebLogic to Apigee/OpenShift platform</w:t>
+            </w:r>
+          </w:p>
+          <w:p>
+            <w:pPr>
+              <w:numPr>
+                <w:ilvl w:val="0"/>
+                <w:numId w:val="31"/>
+              </w:numPr>
+              <w:tabs>
+                <w:tab w:val="left" w:pos="1030"/>
+                <w:tab w:val="left" w:pos="3240"/>
+                <w:tab w:val="left" w:pos="6300"/>
+              </w:tabs>
+              <w:ind w:left="1030" w:hanging="202"/>
+              <w:jc w:val="left"/>
+              <w:rPr>
+                <w:szCs w:val="22"/>
+              </w:rPr>
+            </w:pPr>
+            <w:r>
+              <w:rPr>
+                <w:szCs w:val="22"/>
+              </w:rPr>
+              <w:t xml:space="preserve">Assisted in upgrading UI framework from </w:t>
+            </w:r>
+            <w:proofErr w:type="spellStart"/>
+            <w:r>
+              <w:rPr>
+                <w:szCs w:val="22"/>
+              </w:rPr>
+              <w:t>AngularJs</w:t>
+            </w:r>
+            <w:proofErr w:type="spellEnd"/>
+            <w:r>
+              <w:rPr>
+                <w:szCs w:val="22"/>
+              </w:rPr>
+              <w:t xml:space="preserve"> to Angular</w:t>
+            </w:r>
+          </w:p>
+          <w:p>
+            <w:pPr>
+              <w:numPr>
+                <w:ilvl w:val="0"/>
+                <w:numId w:val="31"/>
+              </w:numPr>
+              <w:tabs>
+                <w:tab w:val="left" w:pos="1030"/>
+                <w:tab w:val="left" w:pos="3240"/>
+                <w:tab w:val="left" w:pos="6300"/>
+              </w:tabs>
+              <w:ind w:left="1030" w:hanging="202"/>
+              <w:jc w:val="left"/>
+              <w:rPr>
+                <w:szCs w:val="22"/>
+              </w:rPr>
+            </w:pPr>
+            <w:r>
+              <w:rPr>
+                <w:szCs w:val="22"/>
+              </w:rPr>
+              <w:t xml:space="preserve">Responsible for </w:t>
+            </w:r>
+            <w:r>
+              <w:rPr>
+                <w:szCs w:val="22"/>
+              </w:rPr>
+              <w:t xml:space="preserve">unifying/merging code between </w:t>
+            </w:r>
+            <w:proofErr w:type="spellStart"/>
+            <w:r>
+              <w:rPr>
+                <w:szCs w:val="22"/>
+              </w:rPr>
+              <w:t>Whitelabels</w:t>
+            </w:r>
+            <w:proofErr w:type="spellEnd"/>
+            <w:r>
+              <w:rPr>
+                <w:szCs w:val="22"/>
+              </w:rPr>
+              <w:t xml:space="preserve"> and Macquarie codebase that had diverged for over 2 years and extracted out dynamic behaviour to ensure configurability</w:t>
+            </w:r>
+            <w:bookmarkStart w:id="0" w:name="_GoBack"/>
+            <w:bookmarkEnd w:id="0"/>
+            <w:r>
+              <w:rPr>
+                <w:szCs w:val="22"/>
+              </w:rPr>
+              <w:t xml:space="preserve"> </w:t>
+            </w:r>
+          </w:p>
+          <w:p>
+            <w:pPr>
+              <w:tabs>
+                <w:tab w:val="left" w:pos="534"/>
+                <w:tab w:val="left" w:pos="3240"/>
+                <w:tab w:val="left" w:pos="6300"/>
+              </w:tabs>
+              <w:spacing w:before="60" w:after="60"/>
+              <w:ind w:left="357"/>
+              <w:jc w:val="left"/>
+              <w:rPr>
+                <w:szCs w:val="22"/>
+              </w:rPr>
+            </w:pPr>
+            <w:proofErr w:type="spellStart"/>
+            <w:r>
+              <w:rPr>
+                <w:szCs w:val="22"/>
+                <w:u w:val="single"/>
+              </w:rPr>
+              <w:t>Whitelabel</w:t>
+            </w:r>
+            <w:r>
+              <w:rPr>
+                <w:szCs w:val="22"/>
+                <w:u w:val="single"/>
+              </w:rPr>
+              <w:t>s</w:t>
+            </w:r>
+            <w:proofErr w:type="spellEnd"/>
+          </w:p>
+          <w:p>
+            <w:pPr>
+              <w:numPr>
+                <w:ilvl w:val="0"/>
+                <w:numId w:val="31"/>
+              </w:numPr>
+              <w:tabs>
+                <w:tab w:val="left" w:pos="1030"/>
+                <w:tab w:val="left" w:pos="3240"/>
+                <w:tab w:val="left" w:pos="6300"/>
+              </w:tabs>
+              <w:ind w:left="1030" w:hanging="202"/>
+              <w:jc w:val="left"/>
+              <w:rPr>
+                <w:szCs w:val="22"/>
+              </w:rPr>
+            </w:pPr>
+            <w:hyperlink r:id="rId12" w:history="1">
+              <w:r>
+                <w:rPr>
+                  <w:rStyle w:val="Hyperlink"/>
+                  <w:szCs w:val="22"/>
+                </w:rPr>
+                <w:t>https://login.woolworthsmoney.com.au/portal/woolworths</w:t>
+              </w:r>
+              <w:r>
+                <w:rPr>
+                  <w:rStyle w:val="Hyperlink"/>
+                  <w:szCs w:val="22"/>
+                </w:rPr>
+                <w:t>/</w:t>
+              </w:r>
+            </w:hyperlink>
+          </w:p>
+          <w:p>
+            <w:pPr>
+              <w:numPr>
+                <w:ilvl w:val="0"/>
+                <w:numId w:val="31"/>
+              </w:numPr>
+              <w:tabs>
+                <w:tab w:val="left" w:pos="1030"/>
+                <w:tab w:val="left" w:pos="3240"/>
+                <w:tab w:val="left" w:pos="6300"/>
+              </w:tabs>
+              <w:ind w:left="1030" w:hanging="202"/>
+              <w:jc w:val="left"/>
+              <w:rPr>
+                <w:szCs w:val="22"/>
+              </w:rPr>
+            </w:pPr>
+            <w:hyperlink r:id="rId13" w:history="1">
+              <w:r>
+                <w:rPr>
+                  <w:rStyle w:val="Hyperlink"/>
+                  <w:szCs w:val="22"/>
+                </w:rPr>
+                <w:t>https://www.creditcard.myer.com.au</w:t>
+              </w:r>
+            </w:hyperlink>
+          </w:p>
+          <w:p>
+            <w:pPr>
+              <w:numPr>
+                <w:ilvl w:val="0"/>
+                <w:numId w:val="31"/>
+              </w:numPr>
+              <w:tabs>
+                <w:tab w:val="left" w:pos="1030"/>
+                <w:tab w:val="left" w:pos="3240"/>
+                <w:tab w:val="left" w:pos="6300"/>
+              </w:tabs>
+              <w:ind w:left="1030" w:hanging="202"/>
+              <w:jc w:val="left"/>
+              <w:rPr>
+                <w:szCs w:val="22"/>
+              </w:rPr>
+            </w:pPr>
+            <w:hyperlink r:id="rId14" w:history="1">
+              <w:r>
+                <w:rPr>
+                  <w:rStyle w:val="Hyperlink"/>
+                  <w:szCs w:val="22"/>
+                </w:rPr>
+                <w:t>https://jetstar.openportal.com.au/portal/jetstar/</w:t>
+              </w:r>
+            </w:hyperlink>
+          </w:p>
+          <w:p>
+            <w:pPr>
+              <w:numPr>
+                <w:ilvl w:val="0"/>
+                <w:numId w:val="31"/>
+              </w:numPr>
+              <w:tabs>
+                <w:tab w:val="left" w:pos="1030"/>
+                <w:tab w:val="left" w:pos="3240"/>
+                <w:tab w:val="left" w:pos="6300"/>
+              </w:tabs>
+              <w:ind w:left="1030" w:hanging="202"/>
+              <w:jc w:val="left"/>
+              <w:rPr>
+                <w:szCs w:val="22"/>
+              </w:rPr>
+            </w:pPr>
+            <w:hyperlink r:id="rId15" w:history="1">
+              <w:r>
+                <w:rPr>
+                  <w:rStyle w:val="Hyperlink"/>
+                  <w:szCs w:val="22"/>
+                </w:rPr>
+                <w:t>https://ybr.openportal.com.au/portal/ybr/</w:t>
+              </w:r>
+            </w:hyperlink>
+          </w:p>
+          <w:p>
+            <w:pPr>
+              <w:numPr>
+                <w:ilvl w:val="0"/>
+                <w:numId w:val="31"/>
+              </w:numPr>
+              <w:tabs>
+                <w:tab w:val="left" w:pos="1030"/>
+                <w:tab w:val="left" w:pos="3240"/>
+                <w:tab w:val="left" w:pos="6300"/>
+              </w:tabs>
+              <w:ind w:left="1030" w:hanging="202"/>
+              <w:jc w:val="left"/>
+              <w:rPr>
+                <w:szCs w:val="22"/>
+              </w:rPr>
+            </w:pPr>
+            <w:hyperlink r:id="rId16" w:history="1">
+              <w:r>
+                <w:rPr>
+                  <w:rStyle w:val="Hyperlink"/>
+                  <w:szCs w:val="22"/>
+                </w:rPr>
+                <w:t>https://aussie.openportal.com.au/portal/ahl/</w:t>
+              </w:r>
+            </w:hyperlink>
+          </w:p>
+          <w:p>
+            <w:pPr>
+              <w:numPr>
+                <w:ilvl w:val="0"/>
+                <w:numId w:val="31"/>
+              </w:numPr>
+              <w:tabs>
+                <w:tab w:val="left" w:pos="1030"/>
+                <w:tab w:val="left" w:pos="3240"/>
+                <w:tab w:val="left" w:pos="6300"/>
+              </w:tabs>
+              <w:ind w:left="1030" w:hanging="202"/>
+              <w:jc w:val="left"/>
+              <w:rPr>
+                <w:szCs w:val="22"/>
+              </w:rPr>
+            </w:pPr>
+            <w:r>
+              <w:rPr>
+                <w:szCs w:val="22"/>
+              </w:rPr>
+              <w:t xml:space="preserve">Developed and built BAU </w:t>
+            </w:r>
+            <w:r>
+              <w:rPr>
+                <w:szCs w:val="22"/>
+              </w:rPr>
+              <w:t>functionality and features</w:t>
+            </w:r>
+            <w:r>
+              <w:rPr>
+                <w:szCs w:val="22"/>
+              </w:rPr>
+              <w:t xml:space="preserve"> for</w:t>
+            </w:r>
+            <w:r>
+              <w:rPr>
+                <w:szCs w:val="22"/>
+              </w:rPr>
+              <w:t xml:space="preserve"> over 20 </w:t>
+            </w:r>
+            <w:proofErr w:type="spellStart"/>
+            <w:r>
+              <w:rPr>
+                <w:szCs w:val="22"/>
+              </w:rPr>
+              <w:t>Whitelabel</w:t>
+            </w:r>
+            <w:proofErr w:type="spellEnd"/>
+            <w:r>
+              <w:rPr>
+                <w:szCs w:val="22"/>
+              </w:rPr>
+              <w:t xml:space="preserve"> partners</w:t>
+            </w:r>
+          </w:p>
+          <w:p>
+            <w:pPr>
+              <w:numPr>
+                <w:ilvl w:val="0"/>
+                <w:numId w:val="31"/>
+              </w:numPr>
+              <w:tabs>
+                <w:tab w:val="left" w:pos="1030"/>
+                <w:tab w:val="left" w:pos="3240"/>
+                <w:tab w:val="left" w:pos="6300"/>
+              </w:tabs>
+              <w:ind w:left="1030" w:hanging="202"/>
+              <w:jc w:val="left"/>
+              <w:rPr>
+                <w:szCs w:val="22"/>
+              </w:rPr>
+            </w:pPr>
+            <w:r>
+              <w:rPr>
+                <w:szCs w:val="22"/>
+              </w:rPr>
+              <w:lastRenderedPageBreak/>
+              <w:t xml:space="preserve">Automated processes of generating </w:t>
+            </w:r>
+            <w:proofErr w:type="spellStart"/>
+            <w:r>
+              <w:rPr>
+                <w:szCs w:val="22"/>
+              </w:rPr>
+              <w:t>whitelabel</w:t>
+            </w:r>
+            <w:proofErr w:type="spellEnd"/>
+            <w:r>
+              <w:rPr>
+                <w:szCs w:val="22"/>
+              </w:rPr>
+              <w:t xml:space="preserve"> partner brands to reduce cycle time to deliver</w:t>
+            </w:r>
+          </w:p>
+          <w:p>
+            <w:pPr>
+              <w:numPr>
+                <w:ilvl w:val="0"/>
+                <w:numId w:val="32"/>
+              </w:numPr>
+              <w:tabs>
+                <w:tab w:val="clear" w:pos="720"/>
+                <w:tab w:val="num" w:pos="422"/>
+              </w:tabs>
+              <w:spacing w:before="120"/>
+              <w:ind w:left="426" w:right="-357" w:hanging="403"/>
+              <w:jc w:val="left"/>
+              <w:rPr>
+                <w:b/>
+                <w:szCs w:val="22"/>
+              </w:rPr>
+            </w:pPr>
+            <w:r>
+              <w:rPr>
+                <w:b/>
+                <w:szCs w:val="22"/>
+              </w:rPr>
+              <w:t>AMP</w:t>
+            </w:r>
+            <w:r>
+              <w:rPr>
+                <w:b/>
+                <w:szCs w:val="22"/>
+              </w:rPr>
+              <w:t xml:space="preserve"> </w:t>
+            </w:r>
+            <w:r>
+              <w:rPr>
+                <w:b/>
+                <w:szCs w:val="22"/>
+              </w:rPr>
+              <w:t xml:space="preserve">Financial Services </w:t>
+            </w:r>
+            <w:r>
+              <w:rPr>
+                <w:b/>
+                <w:szCs w:val="22"/>
+              </w:rPr>
+              <w:t>(www.</w:t>
+            </w:r>
+            <w:r>
+              <w:rPr>
+                <w:b/>
+                <w:szCs w:val="22"/>
+              </w:rPr>
+              <w:t>amp</w:t>
+            </w:r>
+            <w:r>
+              <w:rPr>
+                <w:b/>
+                <w:szCs w:val="22"/>
+              </w:rPr>
+              <w:t>.com</w:t>
+            </w:r>
+            <w:r>
+              <w:rPr>
+                <w:b/>
+                <w:szCs w:val="22"/>
+              </w:rPr>
+              <w:t>.au</w:t>
+            </w:r>
+            <w:r>
+              <w:rPr>
+                <w:b/>
+                <w:szCs w:val="22"/>
+              </w:rPr>
+              <w:t>)</w:t>
+            </w:r>
+          </w:p>
+          <w:p>
+            <w:pPr>
+              <w:tabs>
+                <w:tab w:val="left" w:pos="1030"/>
+                <w:tab w:val="left" w:pos="3240"/>
+                <w:tab w:val="left" w:pos="6300"/>
+              </w:tabs>
+              <w:ind w:left="360" w:right="29"/>
+              <w:jc w:val="left"/>
+              <w:rPr>
+                <w:b/>
+                <w:i/>
+                <w:color w:val="002060"/>
+                <w:sz w:val="24"/>
+                <w:szCs w:val="22"/>
+                <w:u w:val="single"/>
+              </w:rPr>
+            </w:pPr>
+            <w:r>
+              <w:rPr>
+                <w:b/>
+                <w:i/>
+                <w:color w:val="002060"/>
+                <w:sz w:val="24"/>
+                <w:szCs w:val="22"/>
+                <w:u w:val="single"/>
+              </w:rPr>
+              <w:t>Technologies used</w:t>
+            </w:r>
+          </w:p>
+          <w:p>
+            <w:pPr>
+              <w:tabs>
+                <w:tab w:val="left" w:pos="1030"/>
+                <w:tab w:val="left" w:pos="3240"/>
+                <w:tab w:val="left" w:pos="6300"/>
+              </w:tabs>
+              <w:ind w:left="360" w:right="29"/>
+              <w:jc w:val="left"/>
+              <w:rPr>
+                <w:b/>
+                <w:color w:val="002060"/>
+                <w:szCs w:val="22"/>
+              </w:rPr>
+            </w:pPr>
+            <w:r>
+              <w:rPr>
+                <w:b/>
+                <w:color w:val="002060"/>
+                <w:szCs w:val="22"/>
+              </w:rPr>
+              <w:t xml:space="preserve">Java, J2SE, J2EE, Spring, </w:t>
+            </w:r>
+            <w:proofErr w:type="spellStart"/>
+            <w:r>
+              <w:rPr>
+                <w:b/>
+                <w:color w:val="002060"/>
+                <w:szCs w:val="22"/>
+              </w:rPr>
+              <w:t>Thymeleaf</w:t>
+            </w:r>
+            <w:proofErr w:type="spellEnd"/>
+            <w:r>
+              <w:rPr>
+                <w:b/>
+                <w:color w:val="002060"/>
+                <w:szCs w:val="22"/>
+              </w:rPr>
+              <w:t>, HTML5, jQuery, AngularJS, CSS3, WebSphere Portal, Gradle, REST, Junit, Mockito, Selenium/WebDriver</w:t>
+            </w:r>
+          </w:p>
+          <w:p>
+            <w:pPr>
+              <w:pStyle w:val="Heading6"/>
+              <w:tabs>
+                <w:tab w:val="right" w:pos="7830"/>
+              </w:tabs>
+              <w:spacing w:before="120"/>
+              <w:ind w:left="357"/>
+              <w:rPr>
+                <w:szCs w:val="22"/>
+              </w:rPr>
+            </w:pPr>
             <w:r>
               <w:rPr>
                 <w:b w:val="0"/>
@@ -1313,7 +3409,7 @@
                 <w:sz w:val="24"/>
                 <w:szCs w:val="22"/>
               </w:rPr>
-              <w:t xml:space="preserve"> – Sen</w:t>
+              <w:t>Consultant</w:t>
             </w:r>
             <w:r>
               <w:rPr>
@@ -1322,7 +3418,7 @@
                 <w:sz w:val="24"/>
                 <w:szCs w:val="22"/>
               </w:rPr>
-              <w:t>i</w:t>
+              <w:t xml:space="preserve"> – Sen</w:t>
             </w:r>
             <w:r>
               <w:rPr>
@@ -1331,6 +3427,15 @@
                 <w:sz w:val="24"/>
                 <w:szCs w:val="22"/>
               </w:rPr>
+              <w:t>i</w:t>
+            </w:r>
+            <w:r>
+              <w:rPr>
+                <w:b w:val="0"/>
+                <w:i/>
+                <w:sz w:val="24"/>
+                <w:szCs w:val="22"/>
+              </w:rPr>
               <w:t>or Developer/Tech Lead</w:t>
             </w:r>
             <w:r>
@@ -1372,7 +3477,14 @@
                 <w:b w:val="0"/>
                 <w:szCs w:val="22"/>
               </w:rPr>
-              <w:t xml:space="preserve"> – Present</w:t>
+              <w:t xml:space="preserve"> – </w:t>
+            </w:r>
+            <w:r>
+              <w:rPr>
+                <w:b w:val="0"/>
+                <w:szCs w:val="22"/>
+              </w:rPr>
+              <w:t>June 2015</w:t>
             </w:r>
           </w:p>
           <w:p>
@@ -1592,21 +3704,7 @@
               <w:rPr>
                 <w:szCs w:val="22"/>
               </w:rPr>
-              <w:t xml:space="preserve"> and </w:t>
-            </w:r>
-            <w:proofErr w:type="spellStart"/>
-            <w:r>
-              <w:rPr>
-                <w:szCs w:val="22"/>
-              </w:rPr>
-              <w:t>CloudFormation</w:t>
-            </w:r>
-            <w:proofErr w:type="spellEnd"/>
-            <w:r>
-              <w:rPr>
-                <w:szCs w:val="22"/>
-              </w:rPr>
-              <w:t>.</w:t>
+              <w:t xml:space="preserve"> and CloudFormation.</w:t>
             </w:r>
           </w:p>
           <w:p>
@@ -1645,8 +3743,6 @@
               <w:t>MVO</w:t>
             </w:r>
           </w:p>
-          <w:bookmarkStart w:id="0" w:name="_GoBack"/>
-          <w:bookmarkEnd w:id="0"/>
           <w:p>
             <w:pPr>
               <w:numPr>
@@ -1667,29 +3763,15 @@
                 <w:u w:val="none"/>
               </w:rPr>
             </w:pPr>
-            <w:r>
-              <w:fldChar w:fldCharType="begin"/>
-            </w:r>
-            <w:r>
-              <w:instrText xml:space="preserve"> HYPERLINK "https://www.amp.com.au/ampoffers/planner-conference-2015" </w:instrText>
-            </w:r>
-            <w:r>
-              <w:fldChar w:fldCharType="separate"/>
-            </w:r>
-            <w:r>
-              <w:rPr>
-                <w:rStyle w:val="Hyperlink"/>
-                <w:szCs w:val="22"/>
-              </w:rPr>
-              <w:t>https://www.amp.com.au/ampoffers/planner-conference-2015</w:t>
-            </w:r>
-            <w:r>
-              <w:rPr>
-                <w:rStyle w:val="Hyperlink"/>
-                <w:szCs w:val="22"/>
-              </w:rPr>
-              <w:fldChar w:fldCharType="end"/>
-            </w:r>
+            <w:hyperlink r:id="rId17" w:history="1">
+              <w:r>
+                <w:rPr>
+                  <w:rStyle w:val="Hyperlink"/>
+                  <w:szCs w:val="22"/>
+                </w:rPr>
+                <w:t>https://www.amp.com.au/ampoffers/planner-conference-2015</w:t>
+              </w:r>
+            </w:hyperlink>
           </w:p>
           <w:p>
             <w:pPr>
@@ -1711,7 +3793,7 @@
                 <w:u w:val="none"/>
               </w:rPr>
             </w:pPr>
-            <w:hyperlink r:id="rId11" w:history="1">
+            <w:hyperlink r:id="rId18" w:history="1">
               <w:r>
                 <w:rPr>
                   <w:rStyle w:val="Hyperlink"/>
@@ -1738,7 +3820,7 @@
                 <w:szCs w:val="22"/>
               </w:rPr>
             </w:pPr>
-            <w:hyperlink r:id="rId12" w:history="1">
+            <w:hyperlink r:id="rId19" w:history="1">
               <w:r>
                 <w:rPr>
                   <w:rStyle w:val="Hyperlink"/>
@@ -1957,16 +4039,8 @@
               <w:rPr>
                 <w:szCs w:val="22"/>
               </w:rPr>
-              <w:t xml:space="preserve"> and </w:t>
-            </w:r>
-            <w:proofErr w:type="spellStart"/>
-            <w:r>
-              <w:rPr>
-                <w:szCs w:val="22"/>
-              </w:rPr>
-              <w:t>Gradle</w:t>
-            </w:r>
-            <w:proofErr w:type="spellEnd"/>
+              <w:t xml:space="preserve"> and Gradle</w:t>
+            </w:r>
             <w:r>
               <w:rPr>
                 <w:szCs w:val="22"/>
@@ -2009,16 +4083,8 @@
               <w:rPr>
                 <w:szCs w:val="22"/>
               </w:rPr>
-              <w:t xml:space="preserve"> and </w:t>
-            </w:r>
-            <w:proofErr w:type="spellStart"/>
-            <w:r>
-              <w:rPr>
-                <w:szCs w:val="22"/>
-              </w:rPr>
-              <w:t>CloudFormation</w:t>
-            </w:r>
-            <w:proofErr w:type="spellEnd"/>
+              <w:t xml:space="preserve"> and CloudFormation</w:t>
+            </w:r>
           </w:p>
           <w:p>
             <w:pPr>
@@ -2061,16 +4127,8 @@
               <w:rPr>
                 <w:szCs w:val="22"/>
               </w:rPr>
-              <w:t xml:space="preserve">/Junit and </w:t>
-            </w:r>
-            <w:proofErr w:type="spellStart"/>
-            <w:r>
-              <w:rPr>
-                <w:szCs w:val="22"/>
-              </w:rPr>
-              <w:t>Mockito</w:t>
-            </w:r>
-            <w:proofErr w:type="spellEnd"/>
+              <w:t>/Junit and Mockito</w:t>
+            </w:r>
           </w:p>
           <w:p>
             <w:pPr>
@@ -2151,16 +4209,8 @@
               <w:rPr>
                 <w:szCs w:val="22"/>
               </w:rPr>
-              <w:t xml:space="preserve"> </w:t>
-            </w:r>
-            <w:proofErr w:type="spellStart"/>
-            <w:r>
-              <w:rPr>
-                <w:szCs w:val="22"/>
-              </w:rPr>
-              <w:t>templating</w:t>
-            </w:r>
-            <w:proofErr w:type="spellEnd"/>
+              <w:t xml:space="preserve"> templating</w:t>
+            </w:r>
           </w:p>
           <w:p>
             <w:pPr>
@@ -2183,16 +4233,8 @@
               <w:rPr>
                 <w:szCs w:val="22"/>
               </w:rPr>
-              <w:t xml:space="preserve">Persistent storage using </w:t>
-            </w:r>
-            <w:proofErr w:type="spellStart"/>
-            <w:r>
-              <w:rPr>
-                <w:szCs w:val="22"/>
-              </w:rPr>
-              <w:t>MongoDB</w:t>
-            </w:r>
-            <w:proofErr w:type="spellEnd"/>
+              <w:t>Persistent storage using MongoDB</w:t>
+            </w:r>
           </w:p>
           <w:p>
             <w:pPr>
@@ -2241,7 +4283,6 @@
               </w:rPr>
               <w:t xml:space="preserve">UI Development with HTML5, CSS3, jQuery, </w:t>
             </w:r>
-            <w:proofErr w:type="spellStart"/>
             <w:r>
               <w:rPr>
                 <w:szCs w:val="22"/>
@@ -2254,7 +4295,6 @@
               </w:rPr>
               <w:t>ngularJS</w:t>
             </w:r>
-            <w:proofErr w:type="spellEnd"/>
           </w:p>
           <w:p>
             <w:pPr>
@@ -2338,7 +4378,7 @@
               </w:rPr>
               <w:t xml:space="preserve">- </w:t>
             </w:r>
-            <w:hyperlink r:id="rId13" w:history="1">
+            <w:hyperlink r:id="rId20" w:history="1">
               <w:r>
                 <w:rPr>
                   <w:rStyle w:val="Hyperlink"/>
@@ -2359,7 +4399,7 @@
               </w:rPr>
               <w:t xml:space="preserve">- </w:t>
             </w:r>
-            <w:hyperlink r:id="rId14" w:history="1">
+            <w:hyperlink r:id="rId21" w:history="1">
               <w:r>
                 <w:rPr>
                   <w:rStyle w:val="Hyperlink"/>
@@ -2387,7 +4427,7 @@
               <w:br/>
               <w:t xml:space="preserve">- </w:t>
             </w:r>
-            <w:hyperlink r:id="rId15" w:history="1">
+            <w:hyperlink r:id="rId22" w:history="1">
               <w:r>
                 <w:rPr>
                   <w:rStyle w:val="Hyperlink"/>
@@ -2430,21 +4470,7 @@
               <w:rPr>
                 <w:szCs w:val="22"/>
               </w:rPr>
-              <w:t xml:space="preserve">Championed the introduction of </w:t>
-            </w:r>
-            <w:proofErr w:type="spellStart"/>
-            <w:r>
-              <w:rPr>
-                <w:szCs w:val="22"/>
-              </w:rPr>
-              <w:t>AngularJS</w:t>
-            </w:r>
-            <w:proofErr w:type="spellEnd"/>
-            <w:r>
-              <w:rPr>
-                <w:szCs w:val="22"/>
-              </w:rPr>
-              <w:t xml:space="preserve"> into the AMP Portal technology </w:t>
+              <w:t xml:space="preserve">Championed the introduction of AngularJS into the AMP Portal technology </w:t>
             </w:r>
             <w:r>
               <w:rPr>
@@ -2552,21 +4578,7 @@
               <w:rPr>
                 <w:szCs w:val="22"/>
               </w:rPr>
-              <w:t xml:space="preserve">(Level 2 RMM) </w:t>
-            </w:r>
-            <w:proofErr w:type="spellStart"/>
-            <w:r>
-              <w:rPr>
-                <w:szCs w:val="22"/>
-              </w:rPr>
-              <w:t>RESTful</w:t>
-            </w:r>
-            <w:proofErr w:type="spellEnd"/>
-            <w:r>
-              <w:rPr>
-                <w:szCs w:val="22"/>
-              </w:rPr>
-              <w:t xml:space="preserve"> services</w:t>
+              <w:t>(Level 2 RMM) RESTful services</w:t>
             </w:r>
             <w:r>
               <w:rPr>
@@ -2596,6 +4608,7 @@
               <w:rPr>
                 <w:szCs w:val="22"/>
               </w:rPr>
+              <w:lastRenderedPageBreak/>
               <w:t xml:space="preserve">Backend </w:t>
             </w:r>
             <w:r>
@@ -2687,55 +4700,27 @@
               <w:rPr>
                 <w:szCs w:val="22"/>
               </w:rPr>
-              <w:t xml:space="preserve"> </w:t>
+              <w:t xml:space="preserve"> portlet development</w:t>
+            </w:r>
+            <w:r>
+              <w:rPr>
+                <w:szCs w:val="22"/>
+              </w:rPr>
+              <w:t xml:space="preserve"> environment </w:t>
             </w:r>
             <w:proofErr w:type="spellStart"/>
             <w:r>
               <w:rPr>
                 <w:szCs w:val="22"/>
               </w:rPr>
-              <w:t>portlet</w:t>
+              <w:t>utilitizing</w:t>
             </w:r>
             <w:proofErr w:type="spellEnd"/>
             <w:r>
               <w:rPr>
                 <w:szCs w:val="22"/>
               </w:rPr>
-              <w:t xml:space="preserve"> development</w:t>
-            </w:r>
-            <w:r>
-              <w:rPr>
-                <w:szCs w:val="22"/>
-              </w:rPr>
-              <w:t xml:space="preserve"> environment </w:t>
-            </w:r>
-            <w:proofErr w:type="spellStart"/>
-            <w:r>
-              <w:rPr>
-                <w:szCs w:val="22"/>
-              </w:rPr>
-              <w:t>utilitizing</w:t>
-            </w:r>
-            <w:proofErr w:type="spellEnd"/>
-            <w:r>
-              <w:rPr>
-                <w:szCs w:val="22"/>
-              </w:rPr>
-              <w:t xml:space="preserve"> the Pluto lightweight </w:t>
-            </w:r>
-            <w:proofErr w:type="spellStart"/>
-            <w:r>
-              <w:rPr>
-                <w:szCs w:val="22"/>
-              </w:rPr>
-              <w:t>portlet</w:t>
-            </w:r>
-            <w:proofErr w:type="spellEnd"/>
-            <w:r>
-              <w:rPr>
-                <w:szCs w:val="22"/>
-              </w:rPr>
-              <w:t xml:space="preserve"> container to provide platform-agnostic code</w:t>
+              <w:t xml:space="preserve"> the Pluto lightweight portlet container to provide platform-agnostic code</w:t>
             </w:r>
           </w:p>
           <w:p>
@@ -2773,21 +4758,7 @@
               <w:rPr>
                 <w:szCs w:val="22"/>
               </w:rPr>
-              <w:t xml:space="preserve">, </w:t>
-            </w:r>
-            <w:proofErr w:type="spellStart"/>
-            <w:r>
-              <w:rPr>
-                <w:szCs w:val="22"/>
-              </w:rPr>
-              <w:t>Mockito</w:t>
-            </w:r>
-            <w:proofErr w:type="spellEnd"/>
-            <w:r>
-              <w:rPr>
-                <w:szCs w:val="22"/>
-              </w:rPr>
-              <w:t xml:space="preserve"> and Junit</w:t>
+              <w:t>, Mockito and Junit</w:t>
             </w:r>
           </w:p>
           <w:p>
@@ -3020,7 +4991,7 @@
               </w:rPr>
               <w:t xml:space="preserve"> (</w:t>
             </w:r>
-            <w:hyperlink r:id="rId16" w:history="1">
+            <w:hyperlink r:id="rId23" w:history="1">
               <w:r>
                 <w:rPr>
                   <w:rStyle w:val="Hyperlink"/>
@@ -3310,7 +5281,6 @@
               <w:rPr>
                 <w:szCs w:val="22"/>
               </w:rPr>
-              <w:lastRenderedPageBreak/>
               <w:t xml:space="preserve">Improved existing architectural design of backend interfaces by </w:t>
             </w:r>
             <w:r>
@@ -4029,21 +5999,8 @@
               <w:rPr>
                 <w:szCs w:val="22"/>
               </w:rPr>
-              <w:t xml:space="preserve">Designed and developed the front end </w:t>
-            </w:r>
-            <w:proofErr w:type="spellStart"/>
-            <w:r>
-              <w:rPr>
-                <w:szCs w:val="22"/>
-              </w:rPr>
-              <w:t>portlet</w:t>
-            </w:r>
-            <w:proofErr w:type="spellEnd"/>
-            <w:r>
-              <w:rPr>
-                <w:szCs w:val="22"/>
-              </w:rPr>
-              <w:t xml:space="preserve"> workflow using Spring MVC, JSP, web services, EJB</w:t>
+              <w:lastRenderedPageBreak/>
+              <w:t>Designed and developed the front end portlet workflow using Spring MVC, JSP, web services, EJB</w:t>
             </w:r>
           </w:p>
           <w:p>
@@ -4371,7 +6328,6 @@
               <w:rPr>
                 <w:szCs w:val="22"/>
               </w:rPr>
-              <w:lastRenderedPageBreak/>
               <w:t>Engaged with business to gather</w:t>
             </w:r>
             <w:r>
@@ -4668,41 +6624,13 @@
               <w:rPr>
                 <w:szCs w:val="22"/>
               </w:rPr>
-              <w:t>eveloped an inter-</w:t>
-            </w:r>
-            <w:proofErr w:type="spellStart"/>
-            <w:r>
-              <w:rPr>
-                <w:szCs w:val="22"/>
-              </w:rPr>
-              <w:t>portlet</w:t>
-            </w:r>
-            <w:proofErr w:type="spellEnd"/>
-            <w:r>
-              <w:rPr>
-                <w:szCs w:val="22"/>
-              </w:rPr>
-              <w:t xml:space="preserve"> communication framework</w:t>
-            </w:r>
-            <w:r>
-              <w:rPr>
-                <w:szCs w:val="22"/>
-              </w:rPr>
-              <w:t xml:space="preserve"> for the use of generic </w:t>
-            </w:r>
-            <w:proofErr w:type="spellStart"/>
-            <w:r>
-              <w:rPr>
-                <w:szCs w:val="22"/>
-              </w:rPr>
-              <w:t>portlets</w:t>
-            </w:r>
-            <w:proofErr w:type="spellEnd"/>
-            <w:r>
-              <w:rPr>
-                <w:szCs w:val="22"/>
-              </w:rPr>
-              <w:t xml:space="preserve"> in multiple applications.</w:t>
+              <w:t>eveloped an inter-portlet communication framework</w:t>
+            </w:r>
+            <w:r>
+              <w:rPr>
+                <w:szCs w:val="22"/>
+              </w:rPr>
+              <w:t xml:space="preserve"> for the use of generic portlets in multiple applications.</w:t>
             </w:r>
           </w:p>
           <w:p>
@@ -4750,21 +6678,7 @@
               <w:rPr>
                 <w:szCs w:val="22"/>
               </w:rPr>
-              <w:t xml:space="preserve">Integrated </w:t>
-            </w:r>
-            <w:proofErr w:type="spellStart"/>
-            <w:r>
-              <w:rPr>
-                <w:szCs w:val="22"/>
-              </w:rPr>
-              <w:t>portlets</w:t>
-            </w:r>
-            <w:proofErr w:type="spellEnd"/>
-            <w:r>
-              <w:rPr>
-                <w:szCs w:val="22"/>
-              </w:rPr>
-              <w:t xml:space="preserve"> into multiple applications with the use of this framework.</w:t>
+              <w:t>Integrated portlets into multiple applications with the use of this framework.</w:t>
             </w:r>
           </w:p>
           <w:p>
@@ -5280,6 +7194,7 @@
               <w:rPr>
                 <w:szCs w:val="22"/>
               </w:rPr>
+              <w:lastRenderedPageBreak/>
               <w:t xml:space="preserve">Provided coaching to </w:t>
             </w:r>
             <w:r>
@@ -5992,8 +7907,8 @@
     </w:tbl>
     <w:p/>
     <w:sectPr>
-      <w:headerReference w:type="default" r:id="rId17"/>
-      <w:footerReference w:type="default" r:id="rId18"/>
+      <w:headerReference w:type="default" r:id="rId24"/>
+      <w:footerReference w:type="default" r:id="rId25"/>
       <w:pgSz w:w="12240" w:h="15840" w:code="1"/>
       <w:pgMar w:top="567" w:right="1418" w:bottom="567" w:left="1418" w:header="567" w:footer="964" w:gutter="0"/>
       <w:cols w:space="720"/>
@@ -6005,7 +7920,7 @@
 </file>
 
 <file path=word/endnotes.xml><?xml version="1.0" encoding="utf-8"?>
-<w:endnotes xmlns:wpc="http://schemas.microsoft.com/office/word/2010/wordprocessingCanvas" xmlns:mc="http://schemas.openxmlformats.org/markup-compatibility/2006" xmlns:o="urn:schemas-microsoft-com:office:office" xmlns:r="http://schemas.openxmlformats.org/officeDocument/2006/relationships" xmlns:m="http://schemas.openxmlformats.org/officeDocument/2006/math" xmlns:v="urn:schemas-microsoft-com:vml" xmlns:wp14="http://schemas.microsoft.com/office/word/2010/wordprocessingDrawing" xmlns:wp="http://schemas.openxmlformats.org/drawingml/2006/wordprocessingDrawing" xmlns:w10="urn:schemas-microsoft-com:office:word" xmlns:w="http://schemas.openxmlformats.org/wordprocessingml/2006/main" xmlns:w14="http://schemas.microsoft.com/office/word/2010/wordml" xmlns:w15="http://schemas.microsoft.com/office/word/2012/wordml" xmlns:wpg="http://schemas.microsoft.com/office/word/2010/wordprocessingGroup" xmlns:wpi="http://schemas.microsoft.com/office/word/2010/wordprocessingInk" xmlns:wne="http://schemas.microsoft.com/office/word/2006/wordml" xmlns:wps="http://schemas.microsoft.com/office/word/2010/wordprocessingShape" mc:Ignorable="w14 w15 wp14">
+<w:endnotes xmlns:wpc="http://schemas.microsoft.com/office/word/2010/wordprocessingCanvas" xmlns:cx="http://schemas.microsoft.com/office/drawing/2014/chartex" xmlns:cx1="http://schemas.microsoft.com/office/drawing/2015/9/8/chartex" xmlns:cx2="http://schemas.microsoft.com/office/drawing/2015/10/21/chartex" xmlns:cx3="http://schemas.microsoft.com/office/drawing/2016/5/9/chartex" xmlns:cx4="http://schemas.microsoft.com/office/drawing/2016/5/10/chartex" xmlns:cx5="http://schemas.microsoft.com/office/drawing/2016/5/11/chartex" xmlns:cx6="http://schemas.microsoft.com/office/drawing/2016/5/12/chartex" xmlns:cx7="http://schemas.microsoft.com/office/drawing/2016/5/13/chartex" xmlns:cx8="http://schemas.microsoft.com/office/drawing/2016/5/14/chartex" xmlns:mc="http://schemas.openxmlformats.org/markup-compatibility/2006" xmlns:aink="http://schemas.microsoft.com/office/drawing/2016/ink" xmlns:am3d="http://schemas.microsoft.com/office/drawing/2017/model3d" xmlns:o="urn:schemas-microsoft-com:office:office" xmlns:r="http://schemas.openxmlformats.org/officeDocument/2006/relationships" xmlns:m="http://schemas.openxmlformats.org/officeDocument/2006/math" xmlns:v="urn:schemas-microsoft-com:vml" xmlns:wp14="http://schemas.microsoft.com/office/word/2010/wordprocessingDrawing" xmlns:wp="http://schemas.openxmlformats.org/drawingml/2006/wordprocessingDrawing" xmlns:w10="urn:schemas-microsoft-com:office:word" xmlns:w="http://schemas.openxmlformats.org/wordprocessingml/2006/main" xmlns:w14="http://schemas.microsoft.com/office/word/2010/wordml" xmlns:w15="http://schemas.microsoft.com/office/word/2012/wordml" xmlns:w16cid="http://schemas.microsoft.com/office/word/2016/wordml/cid" xmlns:w16se="http://schemas.microsoft.com/office/word/2015/wordml/symex" xmlns:wpg="http://schemas.microsoft.com/office/word/2010/wordprocessingGroup" xmlns:wpi="http://schemas.microsoft.com/office/word/2010/wordprocessingInk" xmlns:wne="http://schemas.microsoft.com/office/word/2006/wordml" xmlns:wps="http://schemas.microsoft.com/office/word/2010/wordprocessingShape" mc:Ignorable="w14 w15 w16se w16cid wp14">
   <w:endnote w:type="separator" w:id="-1">
     <w:p>
       <w:r>
@@ -6024,7 +7939,7 @@
 </file>
 
 <file path=word/footer1.xml><?xml version="1.0" encoding="utf-8"?>
-<w:ftr xmlns:wpc="http://schemas.microsoft.com/office/word/2010/wordprocessingCanvas" xmlns:mc="http://schemas.openxmlformats.org/markup-compatibility/2006" xmlns:o="urn:schemas-microsoft-com:office:office" xmlns:r="http://schemas.openxmlformats.org/officeDocument/2006/relationships" xmlns:m="http://schemas.openxmlformats.org/officeDocument/2006/math" xmlns:v="urn:schemas-microsoft-com:vml" xmlns:wp14="http://schemas.microsoft.com/office/word/2010/wordprocessingDrawing" xmlns:wp="http://schemas.openxmlformats.org/drawingml/2006/wordprocessingDrawing" xmlns:w10="urn:schemas-microsoft-com:office:word" xmlns:w="http://schemas.openxmlformats.org/wordprocessingml/2006/main" xmlns:w14="http://schemas.microsoft.com/office/word/2010/wordml" xmlns:w15="http://schemas.microsoft.com/office/word/2012/wordml" xmlns:wpg="http://schemas.microsoft.com/office/word/2010/wordprocessingGroup" xmlns:wpi="http://schemas.microsoft.com/office/word/2010/wordprocessingInk" xmlns:wne="http://schemas.microsoft.com/office/word/2006/wordml" xmlns:wps="http://schemas.microsoft.com/office/word/2010/wordprocessingShape" mc:Ignorable="w14 w15 wp14">
+<w:ftr xmlns:wpc="http://schemas.microsoft.com/office/word/2010/wordprocessingCanvas" xmlns:cx="http://schemas.microsoft.com/office/drawing/2014/chartex" xmlns:cx1="http://schemas.microsoft.com/office/drawing/2015/9/8/chartex" xmlns:cx2="http://schemas.microsoft.com/office/drawing/2015/10/21/chartex" xmlns:cx3="http://schemas.microsoft.com/office/drawing/2016/5/9/chartex" xmlns:cx4="http://schemas.microsoft.com/office/drawing/2016/5/10/chartex" xmlns:cx5="http://schemas.microsoft.com/office/drawing/2016/5/11/chartex" xmlns:cx6="http://schemas.microsoft.com/office/drawing/2016/5/12/chartex" xmlns:cx7="http://schemas.microsoft.com/office/drawing/2016/5/13/chartex" xmlns:cx8="http://schemas.microsoft.com/office/drawing/2016/5/14/chartex" xmlns:mc="http://schemas.openxmlformats.org/markup-compatibility/2006" xmlns:aink="http://schemas.microsoft.com/office/drawing/2016/ink" xmlns:am3d="http://schemas.microsoft.com/office/drawing/2017/model3d" xmlns:o="urn:schemas-microsoft-com:office:office" xmlns:r="http://schemas.openxmlformats.org/officeDocument/2006/relationships" xmlns:m="http://schemas.openxmlformats.org/officeDocument/2006/math" xmlns:v="urn:schemas-microsoft-com:vml" xmlns:wp14="http://schemas.microsoft.com/office/word/2010/wordprocessingDrawing" xmlns:wp="http://schemas.openxmlformats.org/drawingml/2006/wordprocessingDrawing" xmlns:w10="urn:schemas-microsoft-com:office:word" xmlns:w="http://schemas.openxmlformats.org/wordprocessingml/2006/main" xmlns:w14="http://schemas.microsoft.com/office/word/2010/wordml" xmlns:w15="http://schemas.microsoft.com/office/word/2012/wordml" xmlns:w16cid="http://schemas.microsoft.com/office/word/2016/wordml/cid" xmlns:w16se="http://schemas.microsoft.com/office/word/2015/wordml/symex" xmlns:wpg="http://schemas.microsoft.com/office/word/2010/wordprocessingGroup" xmlns:wpi="http://schemas.microsoft.com/office/word/2010/wordprocessingInk" xmlns:wne="http://schemas.microsoft.com/office/word/2006/wordml" xmlns:wps="http://schemas.microsoft.com/office/word/2010/wordprocessingShape" mc:Ignorable="w14 w15 w16se w16cid wp14">
   <w:p>
     <w:pPr>
       <w:pStyle w:val="Footer"/>
@@ -6037,7 +7952,7 @@
 </file>
 
 <file path=word/footnotes.xml><?xml version="1.0" encoding="utf-8"?>
-<w:footnotes xmlns:wpc="http://schemas.microsoft.com/office/word/2010/wordprocessingCanvas" xmlns:mc="http://schemas.openxmlformats.org/markup-compatibility/2006" xmlns:o="urn:schemas-microsoft-com:office:office" xmlns:r="http://schemas.openxmlformats.org/officeDocument/2006/relationships" xmlns:m="http://schemas.openxmlformats.org/officeDocument/2006/math" xmlns:v="urn:schemas-microsoft-com:vml" xmlns:wp14="http://schemas.microsoft.com/office/word/2010/wordprocessingDrawing" xmlns:wp="http://schemas.openxmlformats.org/drawingml/2006/wordprocessingDrawing" xmlns:w10="urn:schemas-microsoft-com:office:word" xmlns:w="http://schemas.openxmlformats.org/wordprocessingml/2006/main" xmlns:w14="http://schemas.microsoft.com/office/word/2010/wordml" xmlns:w15="http://schemas.microsoft.com/office/word/2012/wordml" xmlns:wpg="http://schemas.microsoft.com/office/word/2010/wordprocessingGroup" xmlns:wpi="http://schemas.microsoft.com/office/word/2010/wordprocessingInk" xmlns:wne="http://schemas.microsoft.com/office/word/2006/wordml" xmlns:wps="http://schemas.microsoft.com/office/word/2010/wordprocessingShape" mc:Ignorable="w14 w15 wp14">
+<w:footnotes xmlns:wpc="http://schemas.microsoft.com/office/word/2010/wordprocessingCanvas" xmlns:cx="http://schemas.microsoft.com/office/drawing/2014/chartex" xmlns:cx1="http://schemas.microsoft.com/office/drawing/2015/9/8/chartex" xmlns:cx2="http://schemas.microsoft.com/office/drawing/2015/10/21/chartex" xmlns:cx3="http://schemas.microsoft.com/office/drawing/2016/5/9/chartex" xmlns:cx4="http://schemas.microsoft.com/office/drawing/2016/5/10/chartex" xmlns:cx5="http://schemas.microsoft.com/office/drawing/2016/5/11/chartex" xmlns:cx6="http://schemas.microsoft.com/office/drawing/2016/5/12/chartex" xmlns:cx7="http://schemas.microsoft.com/office/drawing/2016/5/13/chartex" xmlns:cx8="http://schemas.microsoft.com/office/drawing/2016/5/14/chartex" xmlns:mc="http://schemas.openxmlformats.org/markup-compatibility/2006" xmlns:aink="http://schemas.microsoft.com/office/drawing/2016/ink" xmlns:am3d="http://schemas.microsoft.com/office/drawing/2017/model3d" xmlns:o="urn:schemas-microsoft-com:office:office" xmlns:r="http://schemas.openxmlformats.org/officeDocument/2006/relationships" xmlns:m="http://schemas.openxmlformats.org/officeDocument/2006/math" xmlns:v="urn:schemas-microsoft-com:vml" xmlns:wp14="http://schemas.microsoft.com/office/word/2010/wordprocessingDrawing" xmlns:wp="http://schemas.openxmlformats.org/drawingml/2006/wordprocessingDrawing" xmlns:w10="urn:schemas-microsoft-com:office:word" xmlns:w="http://schemas.openxmlformats.org/wordprocessingml/2006/main" xmlns:w14="http://schemas.microsoft.com/office/word/2010/wordml" xmlns:w15="http://schemas.microsoft.com/office/word/2012/wordml" xmlns:w16cid="http://schemas.microsoft.com/office/word/2016/wordml/cid" xmlns:w16se="http://schemas.microsoft.com/office/word/2015/wordml/symex" xmlns:wpg="http://schemas.microsoft.com/office/word/2010/wordprocessingGroup" xmlns:wpi="http://schemas.microsoft.com/office/word/2010/wordprocessingInk" xmlns:wne="http://schemas.microsoft.com/office/word/2006/wordml" xmlns:wps="http://schemas.microsoft.com/office/word/2010/wordprocessingShape" mc:Ignorable="w14 w15 w16se w16cid wp14">
   <w:footnote w:type="separator" w:id="-1">
     <w:p>
       <w:r>
@@ -6056,7 +7971,7 @@
 </file>
 
 <file path=word/header1.xml><?xml version="1.0" encoding="utf-8"?>
-<w:hdr xmlns:wpc="http://schemas.microsoft.com/office/word/2010/wordprocessingCanvas" xmlns:mc="http://schemas.openxmlformats.org/markup-compatibility/2006" xmlns:o="urn:schemas-microsoft-com:office:office" xmlns:r="http://schemas.openxmlformats.org/officeDocument/2006/relationships" xmlns:m="http://schemas.openxmlformats.org/officeDocument/2006/math" xmlns:v="urn:schemas-microsoft-com:vml" xmlns:wp14="http://schemas.microsoft.com/office/word/2010/wordprocessingDrawing" xmlns:wp="http://schemas.openxmlformats.org/drawingml/2006/wordprocessingDrawing" xmlns:w10="urn:schemas-microsoft-com:office:word" xmlns:w="http://schemas.openxmlformats.org/wordprocessingml/2006/main" xmlns:w14="http://schemas.microsoft.com/office/word/2010/wordml" xmlns:w15="http://schemas.microsoft.com/office/word/2012/wordml" xmlns:wpg="http://schemas.microsoft.com/office/word/2010/wordprocessingGroup" xmlns:wpi="http://schemas.microsoft.com/office/word/2010/wordprocessingInk" xmlns:wne="http://schemas.microsoft.com/office/word/2006/wordml" xmlns:wps="http://schemas.microsoft.com/office/word/2010/wordprocessingShape" mc:Ignorable="w14 w15 wp14">
+<w:hdr xmlns:wpc="http://schemas.microsoft.com/office/word/2010/wordprocessingCanvas" xmlns:cx="http://schemas.microsoft.com/office/drawing/2014/chartex" xmlns:cx1="http://schemas.microsoft.com/office/drawing/2015/9/8/chartex" xmlns:cx2="http://schemas.microsoft.com/office/drawing/2015/10/21/chartex" xmlns:cx3="http://schemas.microsoft.com/office/drawing/2016/5/9/chartex" xmlns:cx4="http://schemas.microsoft.com/office/drawing/2016/5/10/chartex" xmlns:cx5="http://schemas.microsoft.com/office/drawing/2016/5/11/chartex" xmlns:cx6="http://schemas.microsoft.com/office/drawing/2016/5/12/chartex" xmlns:cx7="http://schemas.microsoft.com/office/drawing/2016/5/13/chartex" xmlns:cx8="http://schemas.microsoft.com/office/drawing/2016/5/14/chartex" xmlns:mc="http://schemas.openxmlformats.org/markup-compatibility/2006" xmlns:aink="http://schemas.microsoft.com/office/drawing/2016/ink" xmlns:am3d="http://schemas.microsoft.com/office/drawing/2017/model3d" xmlns:o="urn:schemas-microsoft-com:office:office" xmlns:r="http://schemas.openxmlformats.org/officeDocument/2006/relationships" xmlns:m="http://schemas.openxmlformats.org/officeDocument/2006/math" xmlns:v="urn:schemas-microsoft-com:vml" xmlns:wp14="http://schemas.microsoft.com/office/word/2010/wordprocessingDrawing" xmlns:wp="http://schemas.openxmlformats.org/drawingml/2006/wordprocessingDrawing" xmlns:w10="urn:schemas-microsoft-com:office:word" xmlns:w="http://schemas.openxmlformats.org/wordprocessingml/2006/main" xmlns:w14="http://schemas.microsoft.com/office/word/2010/wordml" xmlns:w15="http://schemas.microsoft.com/office/word/2012/wordml" xmlns:w16cid="http://schemas.microsoft.com/office/word/2016/wordml/cid" xmlns:w16se="http://schemas.microsoft.com/office/word/2015/wordml/symex" xmlns:wpg="http://schemas.microsoft.com/office/word/2010/wordprocessingGroup" xmlns:wpi="http://schemas.microsoft.com/office/word/2010/wordprocessingInk" xmlns:wne="http://schemas.microsoft.com/office/word/2006/wordml" xmlns:wps="http://schemas.microsoft.com/office/word/2010/wordprocessingShape" mc:Ignorable="w14 w15 w16se w16cid wp14">
   <w:p>
     <w:pPr>
       <w:pStyle w:val="Header"/>
@@ -6071,7 +7986,7 @@
 </file>
 
 <file path=word/numbering.xml><?xml version="1.0" encoding="utf-8"?>
-<w:numbering xmlns:wpc="http://schemas.microsoft.com/office/word/2010/wordprocessingCanvas" xmlns:mc="http://schemas.openxmlformats.org/markup-compatibility/2006" xmlns:o="urn:schemas-microsoft-com:office:office" xmlns:r="http://schemas.openxmlformats.org/officeDocument/2006/relationships" xmlns:m="http://schemas.openxmlformats.org/officeDocument/2006/math" xmlns:v="urn:schemas-microsoft-com:vml" xmlns:wp14="http://schemas.microsoft.com/office/word/2010/wordprocessingDrawing" xmlns:wp="http://schemas.openxmlformats.org/drawingml/2006/wordprocessingDrawing" xmlns:w10="urn:schemas-microsoft-com:office:word" xmlns:w="http://schemas.openxmlformats.org/wordprocessingml/2006/main" xmlns:w14="http://schemas.microsoft.com/office/word/2010/wordml" xmlns:w15="http://schemas.microsoft.com/office/word/2012/wordml" xmlns:wpg="http://schemas.microsoft.com/office/word/2010/wordprocessingGroup" xmlns:wpi="http://schemas.microsoft.com/office/word/2010/wordprocessingInk" xmlns:wne="http://schemas.microsoft.com/office/word/2006/wordml" xmlns:wps="http://schemas.microsoft.com/office/word/2010/wordprocessingShape" mc:Ignorable="w14 w15 wp14">
+<w:numbering xmlns:wpc="http://schemas.microsoft.com/office/word/2010/wordprocessingCanvas" xmlns:cx="http://schemas.microsoft.com/office/drawing/2014/chartex" xmlns:cx1="http://schemas.microsoft.com/office/drawing/2015/9/8/chartex" xmlns:cx2="http://schemas.microsoft.com/office/drawing/2015/10/21/chartex" xmlns:cx3="http://schemas.microsoft.com/office/drawing/2016/5/9/chartex" xmlns:cx4="http://schemas.microsoft.com/office/drawing/2016/5/10/chartex" xmlns:cx5="http://schemas.microsoft.com/office/drawing/2016/5/11/chartex" xmlns:cx6="http://schemas.microsoft.com/office/drawing/2016/5/12/chartex" xmlns:cx7="http://schemas.microsoft.com/office/drawing/2016/5/13/chartex" xmlns:cx8="http://schemas.microsoft.com/office/drawing/2016/5/14/chartex" xmlns:mc="http://schemas.openxmlformats.org/markup-compatibility/2006" xmlns:aink="http://schemas.microsoft.com/office/drawing/2016/ink" xmlns:am3d="http://schemas.microsoft.com/office/drawing/2017/model3d" xmlns:o="urn:schemas-microsoft-com:office:office" xmlns:r="http://schemas.openxmlformats.org/officeDocument/2006/relationships" xmlns:m="http://schemas.openxmlformats.org/officeDocument/2006/math" xmlns:v="urn:schemas-microsoft-com:vml" xmlns:wp14="http://schemas.microsoft.com/office/word/2010/wordprocessingDrawing" xmlns:wp="http://schemas.openxmlformats.org/drawingml/2006/wordprocessingDrawing" xmlns:w10="urn:schemas-microsoft-com:office:word" xmlns:w="http://schemas.openxmlformats.org/wordprocessingml/2006/main" xmlns:w14="http://schemas.microsoft.com/office/word/2010/wordml" xmlns:w15="http://schemas.microsoft.com/office/word/2012/wordml" xmlns:w16cid="http://schemas.microsoft.com/office/word/2016/wordml/cid" xmlns:w16se="http://schemas.microsoft.com/office/word/2015/wordml/symex" xmlns:wpg="http://schemas.microsoft.com/office/word/2010/wordprocessingGroup" xmlns:wpi="http://schemas.microsoft.com/office/word/2010/wordprocessingInk" xmlns:wne="http://schemas.microsoft.com/office/word/2006/wordml" xmlns:wps="http://schemas.microsoft.com/office/word/2010/wordprocessingShape" mc:Ignorable="w14 w15 w16se w16cid wp14">
   <w:numPicBullet w:numPicBulletId="0">
     <w:pict>
       <v:shapetype id="_x0000_t75" coordsize="21600,21600" o:spt="75" o:preferrelative="t" path="m@4@5l@4@11@9@11@9@5xe" filled="f" stroked="f">
@@ -6093,12 +8008,12 @@
         <v:path o:extrusionok="f" gradientshapeok="t" o:connecttype="rect"/>
         <o:lock v:ext="edit" aspectratio="t"/>
       </v:shapetype>
-      <v:shape id="_x0000_i1031" type="#_x0000_t75" style="width:9pt;height:9pt" o:bullet="t">
+      <v:shape id="_x0000_i1114" type="#_x0000_t75" style="width:9.25pt;height:9.25pt" o:bullet="t">
         <v:imagedata r:id="rId1" o:title="BD15059_"/>
       </v:shape>
     </w:pict>
   </w:numPicBullet>
-  <w:abstractNum w:abstractNumId="0">
+  <w:abstractNum w:abstractNumId="0" w15:restartNumberingAfterBreak="0">
     <w:nsid w:val="FFFFFFFE"/>
     <w:multiLevelType w:val="singleLevel"/>
     <w:tmpl w:val="FFFFFFFF"/>
@@ -6108,7 +8023,7 @@
       <w:lvlJc w:val="left"/>
     </w:lvl>
   </w:abstractNum>
-  <w:abstractNum w:abstractNumId="1">
+  <w:abstractNum w:abstractNumId="1" w15:restartNumberingAfterBreak="0">
     <w:nsid w:val="07EC207B"/>
     <w:multiLevelType w:val="hybridMultilevel"/>
     <w:tmpl w:val="2AC645D0"/>
@@ -6221,7 +8136,7 @@
       </w:rPr>
     </w:lvl>
   </w:abstractNum>
-  <w:abstractNum w:abstractNumId="2">
+  <w:abstractNum w:abstractNumId="2" w15:restartNumberingAfterBreak="0">
     <w:nsid w:val="0A9B7E78"/>
     <w:multiLevelType w:val="singleLevel"/>
     <w:tmpl w:val="23643D7C"/>
@@ -6233,7 +8148,7 @@
       <w:lvlJc w:val="left"/>
     </w:lvl>
   </w:abstractNum>
-  <w:abstractNum w:abstractNumId="3">
+  <w:abstractNum w:abstractNumId="3" w15:restartNumberingAfterBreak="0">
     <w:nsid w:val="0BE219BE"/>
     <w:multiLevelType w:val="hybridMultilevel"/>
     <w:tmpl w:val="0F1AA520"/>
@@ -6374,7 +8289,7 @@
       </w:rPr>
     </w:lvl>
   </w:abstractNum>
-  <w:abstractNum w:abstractNumId="4">
+  <w:abstractNum w:abstractNumId="4" w15:restartNumberingAfterBreak="0">
     <w:nsid w:val="0E480C26"/>
     <w:multiLevelType w:val="singleLevel"/>
     <w:tmpl w:val="8FAEABB4"/>
@@ -6386,7 +8301,7 @@
       <w:lvlJc w:val="left"/>
     </w:lvl>
   </w:abstractNum>
-  <w:abstractNum w:abstractNumId="5">
+  <w:abstractNum w:abstractNumId="5" w15:restartNumberingAfterBreak="0">
     <w:nsid w:val="12D11F41"/>
     <w:multiLevelType w:val="hybridMultilevel"/>
     <w:tmpl w:val="56CC2FCE"/>
@@ -6525,7 +8440,7 @@
       </w:rPr>
     </w:lvl>
   </w:abstractNum>
-  <w:abstractNum w:abstractNumId="6">
+  <w:abstractNum w:abstractNumId="6" w15:restartNumberingAfterBreak="0">
     <w:nsid w:val="1B762762"/>
     <w:multiLevelType w:val="singleLevel"/>
     <w:tmpl w:val="253AA0FC"/>
@@ -6537,7 +8452,7 @@
       <w:lvlJc w:val="left"/>
     </w:lvl>
   </w:abstractNum>
-  <w:abstractNum w:abstractNumId="7">
+  <w:abstractNum w:abstractNumId="7" w15:restartNumberingAfterBreak="0">
     <w:nsid w:val="1CBC117F"/>
     <w:multiLevelType w:val="hybridMultilevel"/>
     <w:tmpl w:val="CF600B2A"/>
@@ -6650,7 +8565,7 @@
       </w:rPr>
     </w:lvl>
   </w:abstractNum>
-  <w:abstractNum w:abstractNumId="8">
+  <w:abstractNum w:abstractNumId="8" w15:restartNumberingAfterBreak="0">
     <w:nsid w:val="26FF3509"/>
     <w:multiLevelType w:val="singleLevel"/>
     <w:tmpl w:val="DC3ED730"/>
@@ -6672,7 +8587,7 @@
       </w:rPr>
     </w:lvl>
   </w:abstractNum>
-  <w:abstractNum w:abstractNumId="9">
+  <w:abstractNum w:abstractNumId="9" w15:restartNumberingAfterBreak="0">
     <w:nsid w:val="294E5F89"/>
     <w:multiLevelType w:val="singleLevel"/>
     <w:tmpl w:val="04090005"/>
@@ -6692,7 +8607,7 @@
       </w:rPr>
     </w:lvl>
   </w:abstractNum>
-  <w:abstractNum w:abstractNumId="10">
+  <w:abstractNum w:abstractNumId="10" w15:restartNumberingAfterBreak="0">
     <w:nsid w:val="31C93211"/>
     <w:multiLevelType w:val="singleLevel"/>
     <w:tmpl w:val="0409000F"/>
@@ -6707,7 +8622,7 @@
       </w:pPr>
     </w:lvl>
   </w:abstractNum>
-  <w:abstractNum w:abstractNumId="11">
+  <w:abstractNum w:abstractNumId="11" w15:restartNumberingAfterBreak="0">
     <w:nsid w:val="356E7CBA"/>
     <w:multiLevelType w:val="hybridMultilevel"/>
     <w:tmpl w:val="812E4482"/>
@@ -6847,7 +8762,7 @@
       </w:rPr>
     </w:lvl>
   </w:abstractNum>
-  <w:abstractNum w:abstractNumId="12">
+  <w:abstractNum w:abstractNumId="12" w15:restartNumberingAfterBreak="0">
     <w:nsid w:val="35E3100B"/>
     <w:multiLevelType w:val="singleLevel"/>
     <w:tmpl w:val="306C03CA"/>
@@ -6859,7 +8774,7 @@
       <w:lvlJc w:val="left"/>
     </w:lvl>
   </w:abstractNum>
-  <w:abstractNum w:abstractNumId="13">
+  <w:abstractNum w:abstractNumId="13" w15:restartNumberingAfterBreak="0">
     <w:nsid w:val="48010F40"/>
     <w:multiLevelType w:val="singleLevel"/>
     <w:tmpl w:val="04090005"/>
@@ -6879,7 +8794,7 @@
       </w:rPr>
     </w:lvl>
   </w:abstractNum>
-  <w:abstractNum w:abstractNumId="14">
+  <w:abstractNum w:abstractNumId="14" w15:restartNumberingAfterBreak="0">
     <w:nsid w:val="519577C6"/>
     <w:multiLevelType w:val="singleLevel"/>
     <w:tmpl w:val="04090011"/>
@@ -6894,7 +8809,7 @@
       </w:pPr>
     </w:lvl>
   </w:abstractNum>
-  <w:abstractNum w:abstractNumId="15">
+  <w:abstractNum w:abstractNumId="15" w15:restartNumberingAfterBreak="0">
     <w:nsid w:val="53EE1D3B"/>
     <w:multiLevelType w:val="hybridMultilevel"/>
     <w:tmpl w:val="2E30579E"/>
@@ -7034,7 +8949,7 @@
       </w:rPr>
     </w:lvl>
   </w:abstractNum>
-  <w:abstractNum w:abstractNumId="16">
+  <w:abstractNum w:abstractNumId="16" w15:restartNumberingAfterBreak="0">
     <w:nsid w:val="550B4802"/>
     <w:multiLevelType w:val="hybridMultilevel"/>
     <w:tmpl w:val="7CFA1BCA"/>
@@ -7147,7 +9062,7 @@
       </w:rPr>
     </w:lvl>
   </w:abstractNum>
-  <w:abstractNum w:abstractNumId="17">
+  <w:abstractNum w:abstractNumId="17" w15:restartNumberingAfterBreak="0">
     <w:nsid w:val="577F7E46"/>
     <w:multiLevelType w:val="singleLevel"/>
     <w:tmpl w:val="38EE4D46"/>
@@ -7166,7 +9081,7 @@
       </w:rPr>
     </w:lvl>
   </w:abstractNum>
-  <w:abstractNum w:abstractNumId="18">
+  <w:abstractNum w:abstractNumId="18" w15:restartNumberingAfterBreak="0">
     <w:nsid w:val="59AA1BB1"/>
     <w:multiLevelType w:val="hybridMultilevel"/>
     <w:tmpl w:val="1010B5BA"/>
@@ -7279,7 +9194,7 @@
       </w:rPr>
     </w:lvl>
   </w:abstractNum>
-  <w:abstractNum w:abstractNumId="19">
+  <w:abstractNum w:abstractNumId="19" w15:restartNumberingAfterBreak="0">
     <w:nsid w:val="5A110DEB"/>
     <w:multiLevelType w:val="singleLevel"/>
     <w:tmpl w:val="04090005"/>
@@ -7299,7 +9214,7 @@
       </w:rPr>
     </w:lvl>
   </w:abstractNum>
-  <w:abstractNum w:abstractNumId="20">
+  <w:abstractNum w:abstractNumId="20" w15:restartNumberingAfterBreak="0">
     <w:nsid w:val="613F7E24"/>
     <w:multiLevelType w:val="singleLevel"/>
     <w:tmpl w:val="F6F000CE"/>
@@ -7311,7 +9226,7 @@
       <w:lvlJc w:val="left"/>
     </w:lvl>
   </w:abstractNum>
-  <w:abstractNum w:abstractNumId="21">
+  <w:abstractNum w:abstractNumId="21" w15:restartNumberingAfterBreak="0">
     <w:nsid w:val="61E84B56"/>
     <w:multiLevelType w:val="singleLevel"/>
     <w:tmpl w:val="04090005"/>
@@ -7331,7 +9246,7 @@
       </w:rPr>
     </w:lvl>
   </w:abstractNum>
-  <w:abstractNum w:abstractNumId="22">
+  <w:abstractNum w:abstractNumId="22" w15:restartNumberingAfterBreak="0">
     <w:nsid w:val="62FB0FC4"/>
     <w:multiLevelType w:val="hybridMultilevel"/>
     <w:tmpl w:val="F6081C94"/>
@@ -7471,7 +9386,7 @@
       </w:rPr>
     </w:lvl>
   </w:abstractNum>
-  <w:abstractNum w:abstractNumId="23">
+  <w:abstractNum w:abstractNumId="23" w15:restartNumberingAfterBreak="0">
     <w:nsid w:val="6571740F"/>
     <w:multiLevelType w:val="hybridMultilevel"/>
     <w:tmpl w:val="7D943506"/>
@@ -7584,7 +9499,7 @@
       </w:rPr>
     </w:lvl>
   </w:abstractNum>
-  <w:abstractNum w:abstractNumId="24">
+  <w:abstractNum w:abstractNumId="24" w15:restartNumberingAfterBreak="0">
     <w:nsid w:val="6A0B6A86"/>
     <w:multiLevelType w:val="hybridMultilevel"/>
     <w:tmpl w:val="AEEC0D78"/>
@@ -7724,7 +9639,7 @@
       </w:rPr>
     </w:lvl>
   </w:abstractNum>
-  <w:abstractNum w:abstractNumId="25">
+  <w:abstractNum w:abstractNumId="25" w15:restartNumberingAfterBreak="0">
     <w:nsid w:val="6C944B41"/>
     <w:multiLevelType w:val="hybridMultilevel"/>
     <w:tmpl w:val="8A741D3C"/>
@@ -7837,7 +9752,7 @@
       </w:rPr>
     </w:lvl>
   </w:abstractNum>
-  <w:abstractNum w:abstractNumId="26">
+  <w:abstractNum w:abstractNumId="26" w15:restartNumberingAfterBreak="0">
     <w:nsid w:val="73420A6D"/>
     <w:multiLevelType w:val="singleLevel"/>
     <w:tmpl w:val="38EE4D46"/>
@@ -8326,7 +10241,7 @@
 </file>
 
 <file path=word/styles.xml><?xml version="1.0" encoding="utf-8"?>
-<w:styles xmlns:mc="http://schemas.openxmlformats.org/markup-compatibility/2006" xmlns:r="http://schemas.openxmlformats.org/officeDocument/2006/relationships" xmlns:w="http://schemas.openxmlformats.org/wordprocessingml/2006/main" xmlns:w14="http://schemas.microsoft.com/office/word/2010/wordml" xmlns:w15="http://schemas.microsoft.com/office/word/2012/wordml" mc:Ignorable="w14 w15">
+<w:styles xmlns:mc="http://schemas.openxmlformats.org/markup-compatibility/2006" xmlns:r="http://schemas.openxmlformats.org/officeDocument/2006/relationships" xmlns:w="http://schemas.openxmlformats.org/wordprocessingml/2006/main" xmlns:w14="http://schemas.microsoft.com/office/word/2010/wordml" xmlns:w15="http://schemas.microsoft.com/office/word/2012/wordml" xmlns:w16cid="http://schemas.microsoft.com/office/word/2016/wordml/cid" xmlns:w16se="http://schemas.microsoft.com/office/word/2015/wordml/symex" mc:Ignorable="w14 w15 w16se w16cid">
   <w:docDefaults>
     <w:rPrDefault>
       <w:rPr>
@@ -8336,7 +10251,7 @@
     </w:rPrDefault>
     <w:pPrDefault/>
   </w:docDefaults>
-  <w:latentStyles w:defLockedState="0" w:defUIPriority="0" w:defSemiHidden="0" w:defUnhideWhenUsed="0" w:defQFormat="0" w:count="371">
+  <w:latentStyles w:defLockedState="0" w:defUIPriority="0" w:defSemiHidden="0" w:defUnhideWhenUsed="0" w:defQFormat="0" w:count="375">
     <w:lsdException w:name="Normal" w:qFormat="1"/>
     <w:lsdException w:name="heading 1" w:qFormat="1"/>
     <w:lsdException w:name="heading 2" w:qFormat="1"/>
@@ -8436,7 +10351,6 @@
     <w:lsdException w:name="HTML Sample" w:semiHidden="1" w:unhideWhenUsed="1"/>
     <w:lsdException w:name="HTML Typewriter" w:semiHidden="1" w:unhideWhenUsed="1"/>
     <w:lsdException w:name="HTML Variable" w:semiHidden="1" w:unhideWhenUsed="1"/>
-    <w:lsdException w:name="Normal Table" w:semiHidden="1" w:unhideWhenUsed="1"/>
     <w:lsdException w:name="annotation subject" w:semiHidden="1" w:unhideWhenUsed="1"/>
     <w:lsdException w:name="No List" w:semiHidden="1" w:unhideWhenUsed="1"/>
     <w:lsdException w:name="Outline List 1" w:semiHidden="1" w:unhideWhenUsed="1"/>
@@ -8480,10 +10394,8 @@
     <w:lsdException w:name="Table Elegant" w:semiHidden="1" w:unhideWhenUsed="1"/>
     <w:lsdException w:name="Table Professional" w:semiHidden="1" w:unhideWhenUsed="1"/>
     <w:lsdException w:name="Table Subtle 1" w:semiHidden="1" w:unhideWhenUsed="1"/>
-    <w:lsdException w:name="Table Subtle 2" w:semiHidden="1" w:unhideWhenUsed="1"/>
     <w:lsdException w:name="Table Web 1" w:semiHidden="1" w:unhideWhenUsed="1"/>
     <w:lsdException w:name="Table Web 2" w:semiHidden="1" w:unhideWhenUsed="1"/>
-    <w:lsdException w:name="Table Web 3" w:semiHidden="1" w:unhideWhenUsed="1"/>
     <w:lsdException w:name="Balloon Text" w:semiHidden="1" w:unhideWhenUsed="1"/>
     <w:lsdException w:name="Table Theme" w:semiHidden="1" w:unhideWhenUsed="1"/>
     <w:lsdException w:name="Placeholder Text" w:semiHidden="1" w:uiPriority="99"/>
@@ -8701,6 +10613,10 @@
     <w:lsdException w:name="List Table 5 Dark Accent 6" w:uiPriority="50"/>
     <w:lsdException w:name="List Table 6 Colorful Accent 6" w:uiPriority="51"/>
     <w:lsdException w:name="List Table 7 Colorful Accent 6" w:uiPriority="52"/>
+    <w:lsdException w:name="Mention" w:semiHidden="1" w:uiPriority="99" w:unhideWhenUsed="1"/>
+    <w:lsdException w:name="Smart Hyperlink" w:semiHidden="1" w:uiPriority="99" w:unhideWhenUsed="1"/>
+    <w:lsdException w:name="Hashtag" w:semiHidden="1" w:uiPriority="99" w:unhideWhenUsed="1"/>
+    <w:lsdException w:name="Unresolved Mention" w:semiHidden="1" w:uiPriority="99" w:unhideWhenUsed="1"/>
   </w:latentStyles>
   <w:style w:type="paragraph" w:default="1" w:styleId="Normal">
     <w:name w:val="Normal"/>
@@ -9360,6 +11276,18 @@
       <w:u w:val="single"/>
     </w:rPr>
   </w:style>
+  <w:style w:type="character" w:styleId="UnresolvedMention">
+    <w:name w:val="Unresolved Mention"/>
+    <w:basedOn w:val="DefaultParagraphFont"/>
+    <w:uiPriority w:val="99"/>
+    <w:semiHidden/>
+    <w:unhideWhenUsed/>
+    <w:rsid w:val="00F35E0E"/>
+    <w:rPr>
+      <w:color w:val="605E5C"/>
+      <w:shd w:val="clear" w:color="auto" w:fill="E1DFDD"/>
+    </w:rPr>
+  </w:style>
 </w:styles>
 </file>
 
@@ -9651,7 +11579,7 @@
 </file>
 
 <file path=customXml/itemProps1.xml><?xml version="1.0" encoding="utf-8"?>
-<ds:datastoreItem xmlns:ds="http://schemas.openxmlformats.org/officeDocument/2006/customXml" ds:itemID="{5358561C-56F2-4C4A-8070-9DAFC7FCB881}">
+<ds:datastoreItem xmlns:ds="http://schemas.openxmlformats.org/officeDocument/2006/customXml" ds:itemID="{5F41DA6B-3E87-304E-8003-BCECBC9BF7CC}">
   <ds:schemaRefs>
     <ds:schemaRef ds:uri="http://schemas.openxmlformats.org/officeDocument/2006/bibliography"/>
   </ds:schemaRefs>

</xml_diff>

<commit_message>
(feat) Update resume 2020-11-21
</commit_message>
<xml_diff>
--- a/docs/resume/wing-cheong-yip-resume.docx
+++ b/docs/resume/wing-cheong-yip-resume.docx
@@ -1,6 +1,6 @@
 
 <file path=word/document.xml><?xml version="1.0" encoding="utf-8"?>
-<w:document xmlns:wpc="http://schemas.microsoft.com/office/word/2010/wordprocessingCanvas" xmlns:cx="http://schemas.microsoft.com/office/drawing/2014/chartex" xmlns:cx1="http://schemas.microsoft.com/office/drawing/2015/9/8/chartex" xmlns:cx2="http://schemas.microsoft.com/office/drawing/2015/10/21/chartex" xmlns:cx3="http://schemas.microsoft.com/office/drawing/2016/5/9/chartex" xmlns:cx4="http://schemas.microsoft.com/office/drawing/2016/5/10/chartex" xmlns:cx5="http://schemas.microsoft.com/office/drawing/2016/5/11/chartex" xmlns:cx6="http://schemas.microsoft.com/office/drawing/2016/5/12/chartex" xmlns:cx7="http://schemas.microsoft.com/office/drawing/2016/5/13/chartex" xmlns:cx8="http://schemas.microsoft.com/office/drawing/2016/5/14/chartex" xmlns:mc="http://schemas.openxmlformats.org/markup-compatibility/2006" xmlns:aink="http://schemas.microsoft.com/office/drawing/2016/ink" xmlns:am3d="http://schemas.microsoft.com/office/drawing/2017/model3d" xmlns:o="urn:schemas-microsoft-com:office:office" xmlns:r="http://schemas.openxmlformats.org/officeDocument/2006/relationships" xmlns:m="http://schemas.openxmlformats.org/officeDocument/2006/math" xmlns:v="urn:schemas-microsoft-com:vml" xmlns:wp14="http://schemas.microsoft.com/office/word/2010/wordprocessingDrawing" xmlns:wp="http://schemas.openxmlformats.org/drawingml/2006/wordprocessingDrawing" xmlns:w10="urn:schemas-microsoft-com:office:word" xmlns:w="http://schemas.openxmlformats.org/wordprocessingml/2006/main" xmlns:w14="http://schemas.microsoft.com/office/word/2010/wordml" xmlns:w15="http://schemas.microsoft.com/office/word/2012/wordml" xmlns:w16cid="http://schemas.microsoft.com/office/word/2016/wordml/cid" xmlns:w16se="http://schemas.microsoft.com/office/word/2015/wordml/symex" xmlns:wpg="http://schemas.microsoft.com/office/word/2010/wordprocessingGroup" xmlns:wpi="http://schemas.microsoft.com/office/word/2010/wordprocessingInk" xmlns:wne="http://schemas.microsoft.com/office/word/2006/wordml" xmlns:wps="http://schemas.microsoft.com/office/word/2010/wordprocessingShape" mc:Ignorable="w14 w15 w16se w16cid wp14">
+<w:document xmlns:wpc="http://schemas.microsoft.com/office/word/2010/wordprocessingCanvas" xmlns:cx="http://schemas.microsoft.com/office/drawing/2014/chartex" xmlns:cx1="http://schemas.microsoft.com/office/drawing/2015/9/8/chartex" xmlns:cx2="http://schemas.microsoft.com/office/drawing/2015/10/21/chartex" xmlns:cx3="http://schemas.microsoft.com/office/drawing/2016/5/9/chartex" xmlns:cx4="http://schemas.microsoft.com/office/drawing/2016/5/10/chartex" xmlns:cx5="http://schemas.microsoft.com/office/drawing/2016/5/11/chartex" xmlns:cx6="http://schemas.microsoft.com/office/drawing/2016/5/12/chartex" xmlns:cx7="http://schemas.microsoft.com/office/drawing/2016/5/13/chartex" xmlns:cx8="http://schemas.microsoft.com/office/drawing/2016/5/14/chartex" xmlns:mc="http://schemas.openxmlformats.org/markup-compatibility/2006" xmlns:aink="http://schemas.microsoft.com/office/drawing/2016/ink" xmlns:am3d="http://schemas.microsoft.com/office/drawing/2017/model3d" xmlns:o="urn:schemas-microsoft-com:office:office" xmlns:r="http://schemas.openxmlformats.org/officeDocument/2006/relationships" xmlns:m="http://schemas.openxmlformats.org/officeDocument/2006/math" xmlns:v="urn:schemas-microsoft-com:vml" xmlns:wp14="http://schemas.microsoft.com/office/word/2010/wordprocessingDrawing" xmlns:wp="http://schemas.openxmlformats.org/drawingml/2006/wordprocessingDrawing" xmlns:w10="urn:schemas-microsoft-com:office:word" xmlns:w="http://schemas.openxmlformats.org/wordprocessingml/2006/main" xmlns:w14="http://schemas.microsoft.com/office/word/2010/wordml" xmlns:w15="http://schemas.microsoft.com/office/word/2012/wordml" xmlns:w16cex="http://schemas.microsoft.com/office/word/2018/wordml/cex" xmlns:w16cid="http://schemas.microsoft.com/office/word/2016/wordml/cid" xmlns:w16="http://schemas.microsoft.com/office/word/2018/wordml" xmlns:w16se="http://schemas.microsoft.com/office/word/2015/wordml/symex" xmlns:wpg="http://schemas.microsoft.com/office/word/2010/wordprocessingGroup" xmlns:wpi="http://schemas.microsoft.com/office/word/2010/wordprocessingInk" xmlns:wne="http://schemas.microsoft.com/office/word/2006/wordml" xmlns:wps="http://schemas.microsoft.com/office/word/2010/wordprocessingShape" mc:Ignorable="w14 w15 w16se w16cid w16 w16cex wp14">
   <w:body>
     <w:p>
       <w:pPr>
@@ -115,112 +115,36 @@
               </w:rPr>
               <w:t xml:space="preserve">GITHUB: </w:t>
             </w:r>
-            <w:r>
-              <w:rPr>
-                <w:rStyle w:val="Hyperlink"/>
+            <w:hyperlink r:id="rId9" w:history="1">
+              <w:r>
+                <w:rPr>
+                  <w:rStyle w:val="Hyperlink"/>
+                  <w:sz w:val="18"/>
+                </w:rPr>
+                <w:t>http://github.com/wingy3181</w:t>
+              </w:r>
+            </w:hyperlink>
+            <w:r>
+              <w:rPr>
                 <w:sz w:val="18"/>
               </w:rPr>
-              <w:fldChar w:fldCharType="begin"/>
-            </w:r>
-            <w:r>
-              <w:rPr>
-                <w:rStyle w:val="Hyperlink"/>
+              <w:t xml:space="preserve">• </w:t>
+            </w:r>
+          </w:p>
+          <w:p>
+            <w:pPr>
+              <w:pStyle w:val="Address1"/>
+              <w:rPr>
                 <w:sz w:val="18"/>
               </w:rPr>
-              <w:instrText xml:space="preserve"> HYPERLINK "http://github.com/wingy3181" </w:instrText>
-            </w:r>
-            <w:r>
-              <w:rPr>
-                <w:rStyle w:val="Hyperlink"/>
+            </w:pPr>
+            <w:r>
+              <w:rPr>
                 <w:sz w:val="18"/>
               </w:rPr>
-              <w:fldChar w:fldCharType="separate"/>
-            </w:r>
-            <w:r>
-              <w:rPr>
-                <w:rStyle w:val="Hyperlink"/>
-                <w:sz w:val="18"/>
-              </w:rPr>
-              <w:t>http://github.com/wingy3181</w:t>
-            </w:r>
-            <w:r>
-              <w:rPr>
-                <w:rStyle w:val="Hyperlink"/>
-                <w:sz w:val="18"/>
-              </w:rPr>
-              <w:fldChar w:fldCharType="end"/>
-            </w:r>
-            <w:r>
-              <w:rPr>
-                <w:sz w:val="18"/>
-              </w:rPr>
-              <w:t xml:space="preserve">• </w:t>
-            </w:r>
-          </w:p>
-          <w:p>
-            <w:pPr>
-              <w:pStyle w:val="Address1"/>
-              <w:rPr>
-                <w:sz w:val="18"/>
-              </w:rPr>
-            </w:pPr>
-            <w:r>
-              <w:rPr>
-                <w:sz w:val="18"/>
-              </w:rPr>
-              <w:t>• 2</w:t>
-            </w:r>
-            <w:r>
-              <w:rPr>
-                <w:sz w:val="18"/>
-              </w:rPr>
-              <w:t>/8</w:t>
-            </w:r>
-            <w:r>
-              <w:rPr>
-                <w:sz w:val="18"/>
-              </w:rPr>
-              <w:t xml:space="preserve"> </w:t>
-            </w:r>
-            <w:r>
-              <w:rPr>
-                <w:sz w:val="18"/>
-              </w:rPr>
-              <w:t>VI</w:t>
-            </w:r>
-            <w:r>
-              <w:rPr>
-                <w:sz w:val="18"/>
-              </w:rPr>
-              <w:t>e</w:t>
-            </w:r>
-            <w:r>
-              <w:rPr>
-                <w:sz w:val="18"/>
-              </w:rPr>
-              <w:t>W StREET</w:t>
-            </w:r>
-            <w:r>
-              <w:rPr>
-                <w:sz w:val="18"/>
-              </w:rPr>
-              <w:t xml:space="preserve"> • west pennant hills, nsw, 2125 • </w:t>
-            </w:r>
-          </w:p>
-          <w:p>
-            <w:pPr>
-              <w:pStyle w:val="Address1"/>
-              <w:rPr>
-                <w:sz w:val="18"/>
-              </w:rPr>
-            </w:pPr>
-            <w:r>
-              <w:rPr>
-                <w:sz w:val="18"/>
-              </w:rPr>
               <w:t xml:space="preserve">• e-mail: </w:t>
             </w:r>
-            <w:hyperlink r:id="rId9" w:history="1">
+            <w:hyperlink r:id="rId10" w:history="1">
               <w:r>
                 <w:rPr>
                   <w:rStyle w:val="Hyperlink"/>
@@ -239,7 +163,7 @@
               <w:rPr>
                 <w:sz w:val="18"/>
               </w:rPr>
-              <w:t>• Mobile: 0413 106 878 •</w:t>
+              <w:t>•</w:t>
             </w:r>
           </w:p>
         </w:tc>
@@ -529,14 +453,7 @@
                 <w:spacing w:val="20"/>
                 <w:szCs w:val="22"/>
               </w:rPr>
-              <w:t xml:space="preserve">Worked through all phases of an application’s life from </w:t>
-            </w:r>
-            <w:r>
-              <w:rPr>
-                <w:spacing w:val="20"/>
-                <w:szCs w:val="22"/>
-              </w:rPr>
-              <w:t xml:space="preserve">new </w:t>
+              <w:t xml:space="preserve">Worked through all phases of an application’s life from new </w:t>
             </w:r>
             <w:r>
               <w:rPr>
@@ -726,21 +643,7 @@
                 <w:spacing w:val="20"/>
                 <w:szCs w:val="22"/>
               </w:rPr>
-              <w:t xml:space="preserve">Exposure to </w:t>
-            </w:r>
-            <w:r>
-              <w:rPr>
-                <w:spacing w:val="20"/>
-                <w:szCs w:val="22"/>
-              </w:rPr>
-              <w:t>DevOps</w:t>
-            </w:r>
-            <w:r>
-              <w:rPr>
-                <w:spacing w:val="20"/>
-                <w:szCs w:val="22"/>
-              </w:rPr>
-              <w:t xml:space="preserve"> and Continuous Integration/Deployment</w:t>
+              <w:t>Exposure to DevOps and Continuous Integration/Deployment</w:t>
             </w:r>
           </w:p>
           <w:p>
@@ -1323,40 +1226,8 @@
                 <w:spacing w:val="20"/>
                 <w:szCs w:val="22"/>
               </w:rPr>
-              <w:t xml:space="preserve">Exposure to </w:t>
-            </w:r>
-            <w:r>
-              <w:rPr>
-                <w:spacing w:val="20"/>
-                <w:szCs w:val="22"/>
-              </w:rPr>
-              <w:t xml:space="preserve">Scripting using bash, </w:t>
-            </w:r>
-            <w:proofErr w:type="spellStart"/>
-            <w:r>
-              <w:rPr>
-                <w:spacing w:val="20"/>
-                <w:szCs w:val="22"/>
-              </w:rPr>
-              <w:t>awk</w:t>
-            </w:r>
-            <w:proofErr w:type="spellEnd"/>
-            <w:r>
-              <w:rPr>
-                <w:spacing w:val="20"/>
-                <w:szCs w:val="22"/>
-              </w:rPr>
-              <w:t xml:space="preserve"> and </w:t>
-            </w:r>
-            <w:proofErr w:type="spellStart"/>
-            <w:r>
-              <w:rPr>
-                <w:spacing w:val="20"/>
-                <w:szCs w:val="22"/>
-              </w:rPr>
-              <w:t>sed</w:t>
-            </w:r>
-            <w:proofErr w:type="spellEnd"/>
+              <w:t>Exposure to Scripting using bash, awk and sed</w:t>
+            </w:r>
           </w:p>
           <w:p>
             <w:pPr>
@@ -1414,14 +1285,7 @@
                 <w:spacing w:val="20"/>
                 <w:szCs w:val="22"/>
               </w:rPr>
-              <w:t xml:space="preserve">Exposure to </w:t>
-            </w:r>
-            <w:r>
-              <w:rPr>
-                <w:spacing w:val="20"/>
-                <w:szCs w:val="22"/>
-              </w:rPr>
-              <w:t>Continuous Build tools such as Bamboo/Jenkins</w:t>
+              <w:t>Exposure to Continuous Build tools such as Bamboo/Jenkins</w:t>
             </w:r>
             <w:r>
               <w:rPr>
@@ -1656,56 +1520,56 @@
                 <w:szCs w:val="22"/>
                 <w:u w:val="single"/>
               </w:rPr>
+              <w:t>Other Languages:</w:t>
+            </w:r>
+            <w:r>
+              <w:rPr>
+                <w:spacing w:val="20"/>
+                <w:szCs w:val="22"/>
+              </w:rPr>
+              <w:t xml:space="preserve">  </w:t>
+            </w:r>
+            <w:r>
+              <w:rPr>
+                <w:spacing w:val="20"/>
+                <w:szCs w:val="22"/>
+              </w:rPr>
+              <w:t xml:space="preserve">Bash, Python, </w:t>
+            </w:r>
+            <w:r>
+              <w:rPr>
+                <w:spacing w:val="20"/>
+                <w:szCs w:val="22"/>
+              </w:rPr>
+              <w:t xml:space="preserve">Groovy, </w:t>
+            </w:r>
+            <w:r>
+              <w:rPr>
+                <w:spacing w:val="20"/>
+                <w:szCs w:val="22"/>
+              </w:rPr>
+              <w:t>VB6/VBA, SQL, COBOL, JCL</w:t>
+            </w:r>
+          </w:p>
+          <w:p>
+            <w:pPr>
+              <w:spacing w:before="60"/>
+              <w:jc w:val="left"/>
+              <w:rPr>
+                <w:i/>
+                <w:spacing w:val="20"/>
+                <w:szCs w:val="22"/>
+                <w:u w:val="single"/>
+              </w:rPr>
+            </w:pPr>
+            <w:r>
+              <w:rPr>
+                <w:i/>
+                <w:spacing w:val="20"/>
+                <w:szCs w:val="22"/>
+                <w:u w:val="single"/>
+              </w:rPr>
               <w:lastRenderedPageBreak/>
-              <w:t>Other Languages:</w:t>
-            </w:r>
-            <w:r>
-              <w:rPr>
-                <w:spacing w:val="20"/>
-                <w:szCs w:val="22"/>
-              </w:rPr>
-              <w:t xml:space="preserve">  </w:t>
-            </w:r>
-            <w:r>
-              <w:rPr>
-                <w:spacing w:val="20"/>
-                <w:szCs w:val="22"/>
-              </w:rPr>
-              <w:t xml:space="preserve">Bash, Python, </w:t>
-            </w:r>
-            <w:r>
-              <w:rPr>
-                <w:spacing w:val="20"/>
-                <w:szCs w:val="22"/>
-              </w:rPr>
-              <w:t xml:space="preserve">Groovy, </w:t>
-            </w:r>
-            <w:r>
-              <w:rPr>
-                <w:spacing w:val="20"/>
-                <w:szCs w:val="22"/>
-              </w:rPr>
-              <w:t>VB6/VBA, SQL, COBOL, JCL</w:t>
-            </w:r>
-          </w:p>
-          <w:p>
-            <w:pPr>
-              <w:spacing w:before="60"/>
-              <w:jc w:val="left"/>
-              <w:rPr>
-                <w:i/>
-                <w:spacing w:val="20"/>
-                <w:szCs w:val="22"/>
-                <w:u w:val="single"/>
-              </w:rPr>
-            </w:pPr>
-            <w:r>
-              <w:rPr>
-                <w:i/>
-                <w:spacing w:val="20"/>
-                <w:szCs w:val="22"/>
-                <w:u w:val="single"/>
-              </w:rPr>
               <w:t>Tools</w:t>
             </w:r>
             <w:r>
@@ -1838,16 +1702,9 @@
                 <w:b/>
                 <w:szCs w:val="22"/>
               </w:rPr>
-              <w:t>Macquarie Bank</w:t>
-            </w:r>
-            <w:r>
-              <w:rPr>
-                <w:b/>
-                <w:szCs w:val="22"/>
-              </w:rPr>
-              <w:t xml:space="preserve"> (</w:t>
-            </w:r>
-            <w:hyperlink r:id="rId10" w:history="1">
+              <w:t>Macquarie Bank (</w:t>
+            </w:r>
+            <w:hyperlink r:id="rId11" w:history="1">
               <w:r>
                 <w:rPr>
                   <w:rStyle w:val="Hyperlink"/>
@@ -1994,7 +1851,7 @@
                 <w:color w:val="002060"/>
                 <w:szCs w:val="22"/>
               </w:rPr>
-              <w:t xml:space="preserve">Karma/Jasmine, </w:t>
+              <w:t xml:space="preserve">Karma/Jasmine, Jest, </w:t>
             </w:r>
             <w:proofErr w:type="spellStart"/>
             <w:r>
@@ -2003,7 +1860,7 @@
                 <w:color w:val="002060"/>
                 <w:szCs w:val="22"/>
               </w:rPr>
-              <w:t>Jest, TestCafe</w:t>
+              <w:t>TestCafe</w:t>
             </w:r>
             <w:proofErr w:type="spellEnd"/>
             <w:r>
@@ -2028,7 +1885,7 @@
                 <w:color w:val="002060"/>
                 <w:szCs w:val="22"/>
               </w:rPr>
-              <w:t>J2SE, J2EE, Spring</w:t>
+              <w:t xml:space="preserve">J2SE, J2EE, Spring, </w:t>
             </w:r>
             <w:r>
               <w:rPr>
@@ -2036,7 +1893,7 @@
                 <w:color w:val="002060"/>
                 <w:szCs w:val="22"/>
               </w:rPr>
-              <w:t xml:space="preserve">, </w:t>
+              <w:t xml:space="preserve">Spring Boot, </w:t>
             </w:r>
             <w:r>
               <w:rPr>
@@ -2044,65 +1901,25 @@
                 <w:color w:val="002060"/>
                 <w:szCs w:val="22"/>
               </w:rPr>
-              <w:t xml:space="preserve">Spring Boot, </w:t>
-            </w:r>
+              <w:t>Gradle, Junit, Mockito/</w:t>
+            </w:r>
+            <w:proofErr w:type="spellStart"/>
             <w:r>
               <w:rPr>
                 <w:b/>
                 <w:color w:val="002060"/>
                 <w:szCs w:val="22"/>
               </w:rPr>
-              <w:t xml:space="preserve">Gradle, </w:t>
-            </w:r>
+              <w:t>Easymock</w:t>
+            </w:r>
+            <w:proofErr w:type="spellEnd"/>
             <w:r>
               <w:rPr>
                 <w:b/>
                 <w:color w:val="002060"/>
                 <w:szCs w:val="22"/>
               </w:rPr>
-              <w:t>Junit, Mockito</w:t>
-            </w:r>
-            <w:r>
-              <w:rPr>
-                <w:b/>
-                <w:color w:val="002060"/>
-                <w:szCs w:val="22"/>
-              </w:rPr>
-              <w:t>/</w:t>
-            </w:r>
-            <w:proofErr w:type="spellStart"/>
-            <w:r>
-              <w:rPr>
-                <w:b/>
-                <w:color w:val="002060"/>
-                <w:szCs w:val="22"/>
-              </w:rPr>
-              <w:t>Easymock</w:t>
-            </w:r>
-            <w:proofErr w:type="spellEnd"/>
-            <w:r>
-              <w:rPr>
-                <w:b/>
-                <w:color w:val="002060"/>
-                <w:szCs w:val="22"/>
-              </w:rPr>
-              <w:t xml:space="preserve">, </w:t>
-            </w:r>
-            <w:r>
-              <w:rPr>
-                <w:b/>
-                <w:color w:val="002060"/>
-                <w:szCs w:val="22"/>
-              </w:rPr>
-              <w:t>REST</w:t>
-            </w:r>
-            <w:r>
-              <w:rPr>
-                <w:b/>
-                <w:color w:val="002060"/>
-                <w:szCs w:val="22"/>
-              </w:rPr>
-              <w:t xml:space="preserve">, </w:t>
+              <w:t xml:space="preserve">, REST, </w:t>
             </w:r>
             <w:r>
               <w:rPr>
@@ -2693,7 +2510,7 @@
                 <w:szCs w:val="22"/>
               </w:rPr>
             </w:pPr>
-            <w:hyperlink r:id="rId11" w:history="1">
+            <w:hyperlink r:id="rId12" w:history="1">
               <w:r>
                 <w:rPr>
                   <w:rStyle w:val="Hyperlink"/>
@@ -2964,15 +2781,7 @@
               <w:rPr>
                 <w:szCs w:val="22"/>
               </w:rPr>
-              <w:t xml:space="preserve"> and Macquarie codebase that had diverged for over 2 years and extracted out dynamic behaviour to ensure configurability</w:t>
-            </w:r>
-            <w:bookmarkStart w:id="0" w:name="_GoBack"/>
-            <w:bookmarkEnd w:id="0"/>
-            <w:r>
-              <w:rPr>
-                <w:szCs w:val="22"/>
-              </w:rPr>
-              <w:t xml:space="preserve"> </w:t>
+              <w:t xml:space="preserve"> and Macquarie codebase that had diverged for over 2 years and extracted out dynamic behaviour to ensure configurability </w:t>
             </w:r>
           </w:p>
           <w:p>
@@ -3023,20 +2832,13 @@
                 <w:szCs w:val="22"/>
               </w:rPr>
             </w:pPr>
-            <w:hyperlink r:id="rId12" w:history="1">
+            <w:hyperlink r:id="rId13" w:history="1">
               <w:r>
                 <w:rPr>
                   <w:rStyle w:val="Hyperlink"/>
                   <w:szCs w:val="22"/>
                 </w:rPr>
-                <w:t>https://login.woolworthsmoney.com.au/portal/woolworths</w:t>
-              </w:r>
-              <w:r>
-                <w:rPr>
-                  <w:rStyle w:val="Hyperlink"/>
-                  <w:szCs w:val="22"/>
-                </w:rPr>
-                <w:t>/</w:t>
+                <w:t>https://login.woolworthsmoney.com.au/portal/woolworths/</w:t>
               </w:r>
             </w:hyperlink>
           </w:p>
@@ -3057,7 +2859,7 @@
                 <w:szCs w:val="22"/>
               </w:rPr>
             </w:pPr>
-            <w:hyperlink r:id="rId13" w:history="1">
+            <w:hyperlink r:id="rId14" w:history="1">
               <w:r>
                 <w:rPr>
                   <w:rStyle w:val="Hyperlink"/>
@@ -3084,7 +2886,7 @@
                 <w:szCs w:val="22"/>
               </w:rPr>
             </w:pPr>
-            <w:hyperlink r:id="rId14" w:history="1">
+            <w:hyperlink r:id="rId15" w:history="1">
               <w:r>
                 <w:rPr>
                   <w:rStyle w:val="Hyperlink"/>
@@ -3111,7 +2913,7 @@
                 <w:szCs w:val="22"/>
               </w:rPr>
             </w:pPr>
-            <w:hyperlink r:id="rId15" w:history="1">
+            <w:hyperlink r:id="rId16" w:history="1">
               <w:r>
                 <w:rPr>
                   <w:rStyle w:val="Hyperlink"/>
@@ -3138,7 +2940,7 @@
                 <w:szCs w:val="22"/>
               </w:rPr>
             </w:pPr>
-            <w:hyperlink r:id="rId16" w:history="1">
+            <w:hyperlink r:id="rId17" w:history="1">
               <w:r>
                 <w:rPr>
                   <w:rStyle w:val="Hyperlink"/>
@@ -3763,7 +3565,7 @@
                 <w:u w:val="none"/>
               </w:rPr>
             </w:pPr>
-            <w:hyperlink r:id="rId17" w:history="1">
+            <w:hyperlink r:id="rId18" w:history="1">
               <w:r>
                 <w:rPr>
                   <w:rStyle w:val="Hyperlink"/>
@@ -3793,7 +3595,7 @@
                 <w:u w:val="none"/>
               </w:rPr>
             </w:pPr>
-            <w:hyperlink r:id="rId18" w:history="1">
+            <w:hyperlink r:id="rId19" w:history="1">
               <w:r>
                 <w:rPr>
                   <w:rStyle w:val="Hyperlink"/>
@@ -3820,7 +3622,7 @@
                 <w:szCs w:val="22"/>
               </w:rPr>
             </w:pPr>
-            <w:hyperlink r:id="rId19" w:history="1">
+            <w:hyperlink r:id="rId20" w:history="1">
               <w:r>
                 <w:rPr>
                   <w:rStyle w:val="Hyperlink"/>
@@ -4378,7 +4180,7 @@
               </w:rPr>
               <w:t xml:space="preserve">- </w:t>
             </w:r>
-            <w:hyperlink r:id="rId20" w:history="1">
+            <w:hyperlink r:id="rId21" w:history="1">
               <w:r>
                 <w:rPr>
                   <w:rStyle w:val="Hyperlink"/>
@@ -4399,7 +4201,7 @@
               </w:rPr>
               <w:t xml:space="preserve">- </w:t>
             </w:r>
-            <w:hyperlink r:id="rId21" w:history="1">
+            <w:hyperlink r:id="rId22" w:history="1">
               <w:r>
                 <w:rPr>
                   <w:rStyle w:val="Hyperlink"/>
@@ -4427,7 +4229,7 @@
               <w:br/>
               <w:t xml:space="preserve">- </w:t>
             </w:r>
-            <w:hyperlink r:id="rId22" w:history="1">
+            <w:hyperlink r:id="rId23" w:history="1">
               <w:r>
                 <w:rPr>
                   <w:rStyle w:val="Hyperlink"/>
@@ -4991,7 +4793,7 @@
               </w:rPr>
               <w:t xml:space="preserve"> (</w:t>
             </w:r>
-            <w:hyperlink r:id="rId23" w:history="1">
+            <w:hyperlink r:id="rId24" w:history="1">
               <w:r>
                 <w:rPr>
                   <w:rStyle w:val="Hyperlink"/>
@@ -7530,21 +7332,7 @@
               <w:rPr>
                 <w:szCs w:val="22"/>
               </w:rPr>
-              <w:t xml:space="preserve">Card Smart </w:t>
-            </w:r>
-            <w:proofErr w:type="spellStart"/>
-            <w:r>
-              <w:rPr>
-                <w:szCs w:val="22"/>
-              </w:rPr>
-              <w:t>Infobase</w:t>
-            </w:r>
-            <w:proofErr w:type="spellEnd"/>
-            <w:r>
-              <w:rPr>
-                <w:szCs w:val="22"/>
-              </w:rPr>
-              <w:t xml:space="preserve"> Website</w:t>
+              <w:t>Card Smart Infobase Website</w:t>
             </w:r>
           </w:p>
           <w:p>
@@ -7907,8 +7695,8 @@
     </w:tbl>
     <w:p/>
     <w:sectPr>
-      <w:headerReference w:type="default" r:id="rId24"/>
-      <w:footerReference w:type="default" r:id="rId25"/>
+      <w:headerReference w:type="default" r:id="rId25"/>
+      <w:footerReference w:type="default" r:id="rId26"/>
       <w:pgSz w:w="12240" w:h="15840" w:code="1"/>
       <w:pgMar w:top="567" w:right="1418" w:bottom="567" w:left="1418" w:header="567" w:footer="964" w:gutter="0"/>
       <w:cols w:space="720"/>
@@ -7920,7 +7708,7 @@
 </file>
 
 <file path=word/endnotes.xml><?xml version="1.0" encoding="utf-8"?>
-<w:endnotes xmlns:wpc="http://schemas.microsoft.com/office/word/2010/wordprocessingCanvas" xmlns:cx="http://schemas.microsoft.com/office/drawing/2014/chartex" xmlns:cx1="http://schemas.microsoft.com/office/drawing/2015/9/8/chartex" xmlns:cx2="http://schemas.microsoft.com/office/drawing/2015/10/21/chartex" xmlns:cx3="http://schemas.microsoft.com/office/drawing/2016/5/9/chartex" xmlns:cx4="http://schemas.microsoft.com/office/drawing/2016/5/10/chartex" xmlns:cx5="http://schemas.microsoft.com/office/drawing/2016/5/11/chartex" xmlns:cx6="http://schemas.microsoft.com/office/drawing/2016/5/12/chartex" xmlns:cx7="http://schemas.microsoft.com/office/drawing/2016/5/13/chartex" xmlns:cx8="http://schemas.microsoft.com/office/drawing/2016/5/14/chartex" xmlns:mc="http://schemas.openxmlformats.org/markup-compatibility/2006" xmlns:aink="http://schemas.microsoft.com/office/drawing/2016/ink" xmlns:am3d="http://schemas.microsoft.com/office/drawing/2017/model3d" xmlns:o="urn:schemas-microsoft-com:office:office" xmlns:r="http://schemas.openxmlformats.org/officeDocument/2006/relationships" xmlns:m="http://schemas.openxmlformats.org/officeDocument/2006/math" xmlns:v="urn:schemas-microsoft-com:vml" xmlns:wp14="http://schemas.microsoft.com/office/word/2010/wordprocessingDrawing" xmlns:wp="http://schemas.openxmlformats.org/drawingml/2006/wordprocessingDrawing" xmlns:w10="urn:schemas-microsoft-com:office:word" xmlns:w="http://schemas.openxmlformats.org/wordprocessingml/2006/main" xmlns:w14="http://schemas.microsoft.com/office/word/2010/wordml" xmlns:w15="http://schemas.microsoft.com/office/word/2012/wordml" xmlns:w16cid="http://schemas.microsoft.com/office/word/2016/wordml/cid" xmlns:w16se="http://schemas.microsoft.com/office/word/2015/wordml/symex" xmlns:wpg="http://schemas.microsoft.com/office/word/2010/wordprocessingGroup" xmlns:wpi="http://schemas.microsoft.com/office/word/2010/wordprocessingInk" xmlns:wne="http://schemas.microsoft.com/office/word/2006/wordml" xmlns:wps="http://schemas.microsoft.com/office/word/2010/wordprocessingShape" mc:Ignorable="w14 w15 w16se w16cid wp14">
+<w:endnotes xmlns:wpc="http://schemas.microsoft.com/office/word/2010/wordprocessingCanvas" xmlns:cx="http://schemas.microsoft.com/office/drawing/2014/chartex" xmlns:cx1="http://schemas.microsoft.com/office/drawing/2015/9/8/chartex" xmlns:cx2="http://schemas.microsoft.com/office/drawing/2015/10/21/chartex" xmlns:cx3="http://schemas.microsoft.com/office/drawing/2016/5/9/chartex" xmlns:cx4="http://schemas.microsoft.com/office/drawing/2016/5/10/chartex" xmlns:cx5="http://schemas.microsoft.com/office/drawing/2016/5/11/chartex" xmlns:cx6="http://schemas.microsoft.com/office/drawing/2016/5/12/chartex" xmlns:cx7="http://schemas.microsoft.com/office/drawing/2016/5/13/chartex" xmlns:cx8="http://schemas.microsoft.com/office/drawing/2016/5/14/chartex" xmlns:mc="http://schemas.openxmlformats.org/markup-compatibility/2006" xmlns:aink="http://schemas.microsoft.com/office/drawing/2016/ink" xmlns:am3d="http://schemas.microsoft.com/office/drawing/2017/model3d" xmlns:o="urn:schemas-microsoft-com:office:office" xmlns:r="http://schemas.openxmlformats.org/officeDocument/2006/relationships" xmlns:m="http://schemas.openxmlformats.org/officeDocument/2006/math" xmlns:v="urn:schemas-microsoft-com:vml" xmlns:wp14="http://schemas.microsoft.com/office/word/2010/wordprocessingDrawing" xmlns:wp="http://schemas.openxmlformats.org/drawingml/2006/wordprocessingDrawing" xmlns:w10="urn:schemas-microsoft-com:office:word" xmlns:w="http://schemas.openxmlformats.org/wordprocessingml/2006/main" xmlns:w14="http://schemas.microsoft.com/office/word/2010/wordml" xmlns:w15="http://schemas.microsoft.com/office/word/2012/wordml" xmlns:w16cex="http://schemas.microsoft.com/office/word/2018/wordml/cex" xmlns:w16cid="http://schemas.microsoft.com/office/word/2016/wordml/cid" xmlns:w16="http://schemas.microsoft.com/office/word/2018/wordml" xmlns:w16se="http://schemas.microsoft.com/office/word/2015/wordml/symex" xmlns:wpg="http://schemas.microsoft.com/office/word/2010/wordprocessingGroup" xmlns:wpi="http://schemas.microsoft.com/office/word/2010/wordprocessingInk" xmlns:wne="http://schemas.microsoft.com/office/word/2006/wordml" xmlns:wps="http://schemas.microsoft.com/office/word/2010/wordprocessingShape" mc:Ignorable="w14 w15 w16se w16cid w16 w16cex wp14">
   <w:endnote w:type="separator" w:id="-1">
     <w:p>
       <w:r>
@@ -7939,7 +7727,7 @@
 </file>
 
 <file path=word/footer1.xml><?xml version="1.0" encoding="utf-8"?>
-<w:ftr xmlns:wpc="http://schemas.microsoft.com/office/word/2010/wordprocessingCanvas" xmlns:cx="http://schemas.microsoft.com/office/drawing/2014/chartex" xmlns:cx1="http://schemas.microsoft.com/office/drawing/2015/9/8/chartex" xmlns:cx2="http://schemas.microsoft.com/office/drawing/2015/10/21/chartex" xmlns:cx3="http://schemas.microsoft.com/office/drawing/2016/5/9/chartex" xmlns:cx4="http://schemas.microsoft.com/office/drawing/2016/5/10/chartex" xmlns:cx5="http://schemas.microsoft.com/office/drawing/2016/5/11/chartex" xmlns:cx6="http://schemas.microsoft.com/office/drawing/2016/5/12/chartex" xmlns:cx7="http://schemas.microsoft.com/office/drawing/2016/5/13/chartex" xmlns:cx8="http://schemas.microsoft.com/office/drawing/2016/5/14/chartex" xmlns:mc="http://schemas.openxmlformats.org/markup-compatibility/2006" xmlns:aink="http://schemas.microsoft.com/office/drawing/2016/ink" xmlns:am3d="http://schemas.microsoft.com/office/drawing/2017/model3d" xmlns:o="urn:schemas-microsoft-com:office:office" xmlns:r="http://schemas.openxmlformats.org/officeDocument/2006/relationships" xmlns:m="http://schemas.openxmlformats.org/officeDocument/2006/math" xmlns:v="urn:schemas-microsoft-com:vml" xmlns:wp14="http://schemas.microsoft.com/office/word/2010/wordprocessingDrawing" xmlns:wp="http://schemas.openxmlformats.org/drawingml/2006/wordprocessingDrawing" xmlns:w10="urn:schemas-microsoft-com:office:word" xmlns:w="http://schemas.openxmlformats.org/wordprocessingml/2006/main" xmlns:w14="http://schemas.microsoft.com/office/word/2010/wordml" xmlns:w15="http://schemas.microsoft.com/office/word/2012/wordml" xmlns:w16cid="http://schemas.microsoft.com/office/word/2016/wordml/cid" xmlns:w16se="http://schemas.microsoft.com/office/word/2015/wordml/symex" xmlns:wpg="http://schemas.microsoft.com/office/word/2010/wordprocessingGroup" xmlns:wpi="http://schemas.microsoft.com/office/word/2010/wordprocessingInk" xmlns:wne="http://schemas.microsoft.com/office/word/2006/wordml" xmlns:wps="http://schemas.microsoft.com/office/word/2010/wordprocessingShape" mc:Ignorable="w14 w15 w16se w16cid wp14">
+<w:ftr xmlns:wpc="http://schemas.microsoft.com/office/word/2010/wordprocessingCanvas" xmlns:cx="http://schemas.microsoft.com/office/drawing/2014/chartex" xmlns:cx1="http://schemas.microsoft.com/office/drawing/2015/9/8/chartex" xmlns:cx2="http://schemas.microsoft.com/office/drawing/2015/10/21/chartex" xmlns:cx3="http://schemas.microsoft.com/office/drawing/2016/5/9/chartex" xmlns:cx4="http://schemas.microsoft.com/office/drawing/2016/5/10/chartex" xmlns:cx5="http://schemas.microsoft.com/office/drawing/2016/5/11/chartex" xmlns:cx6="http://schemas.microsoft.com/office/drawing/2016/5/12/chartex" xmlns:cx7="http://schemas.microsoft.com/office/drawing/2016/5/13/chartex" xmlns:cx8="http://schemas.microsoft.com/office/drawing/2016/5/14/chartex" xmlns:mc="http://schemas.openxmlformats.org/markup-compatibility/2006" xmlns:aink="http://schemas.microsoft.com/office/drawing/2016/ink" xmlns:am3d="http://schemas.microsoft.com/office/drawing/2017/model3d" xmlns:o="urn:schemas-microsoft-com:office:office" xmlns:r="http://schemas.openxmlformats.org/officeDocument/2006/relationships" xmlns:m="http://schemas.openxmlformats.org/officeDocument/2006/math" xmlns:v="urn:schemas-microsoft-com:vml" xmlns:wp14="http://schemas.microsoft.com/office/word/2010/wordprocessingDrawing" xmlns:wp="http://schemas.openxmlformats.org/drawingml/2006/wordprocessingDrawing" xmlns:w10="urn:schemas-microsoft-com:office:word" xmlns:w="http://schemas.openxmlformats.org/wordprocessingml/2006/main" xmlns:w14="http://schemas.microsoft.com/office/word/2010/wordml" xmlns:w15="http://schemas.microsoft.com/office/word/2012/wordml" xmlns:w16cex="http://schemas.microsoft.com/office/word/2018/wordml/cex" xmlns:w16cid="http://schemas.microsoft.com/office/word/2016/wordml/cid" xmlns:w16="http://schemas.microsoft.com/office/word/2018/wordml" xmlns:w16se="http://schemas.microsoft.com/office/word/2015/wordml/symex" xmlns:wpg="http://schemas.microsoft.com/office/word/2010/wordprocessingGroup" xmlns:wpi="http://schemas.microsoft.com/office/word/2010/wordprocessingInk" xmlns:wne="http://schemas.microsoft.com/office/word/2006/wordml" xmlns:wps="http://schemas.microsoft.com/office/word/2010/wordprocessingShape" mc:Ignorable="w14 w15 w16se w16cid w16 w16cex wp14">
   <w:p>
     <w:pPr>
       <w:pStyle w:val="Footer"/>
@@ -7952,7 +7740,7 @@
 </file>
 
 <file path=word/footnotes.xml><?xml version="1.0" encoding="utf-8"?>
-<w:footnotes xmlns:wpc="http://schemas.microsoft.com/office/word/2010/wordprocessingCanvas" xmlns:cx="http://schemas.microsoft.com/office/drawing/2014/chartex" xmlns:cx1="http://schemas.microsoft.com/office/drawing/2015/9/8/chartex" xmlns:cx2="http://schemas.microsoft.com/office/drawing/2015/10/21/chartex" xmlns:cx3="http://schemas.microsoft.com/office/drawing/2016/5/9/chartex" xmlns:cx4="http://schemas.microsoft.com/office/drawing/2016/5/10/chartex" xmlns:cx5="http://schemas.microsoft.com/office/drawing/2016/5/11/chartex" xmlns:cx6="http://schemas.microsoft.com/office/drawing/2016/5/12/chartex" xmlns:cx7="http://schemas.microsoft.com/office/drawing/2016/5/13/chartex" xmlns:cx8="http://schemas.microsoft.com/office/drawing/2016/5/14/chartex" xmlns:mc="http://schemas.openxmlformats.org/markup-compatibility/2006" xmlns:aink="http://schemas.microsoft.com/office/drawing/2016/ink" xmlns:am3d="http://schemas.microsoft.com/office/drawing/2017/model3d" xmlns:o="urn:schemas-microsoft-com:office:office" xmlns:r="http://schemas.openxmlformats.org/officeDocument/2006/relationships" xmlns:m="http://schemas.openxmlformats.org/officeDocument/2006/math" xmlns:v="urn:schemas-microsoft-com:vml" xmlns:wp14="http://schemas.microsoft.com/office/word/2010/wordprocessingDrawing" xmlns:wp="http://schemas.openxmlformats.org/drawingml/2006/wordprocessingDrawing" xmlns:w10="urn:schemas-microsoft-com:office:word" xmlns:w="http://schemas.openxmlformats.org/wordprocessingml/2006/main" xmlns:w14="http://schemas.microsoft.com/office/word/2010/wordml" xmlns:w15="http://schemas.microsoft.com/office/word/2012/wordml" xmlns:w16cid="http://schemas.microsoft.com/office/word/2016/wordml/cid" xmlns:w16se="http://schemas.microsoft.com/office/word/2015/wordml/symex" xmlns:wpg="http://schemas.microsoft.com/office/word/2010/wordprocessingGroup" xmlns:wpi="http://schemas.microsoft.com/office/word/2010/wordprocessingInk" xmlns:wne="http://schemas.microsoft.com/office/word/2006/wordml" xmlns:wps="http://schemas.microsoft.com/office/word/2010/wordprocessingShape" mc:Ignorable="w14 w15 w16se w16cid wp14">
+<w:footnotes xmlns:wpc="http://schemas.microsoft.com/office/word/2010/wordprocessingCanvas" xmlns:cx="http://schemas.microsoft.com/office/drawing/2014/chartex" xmlns:cx1="http://schemas.microsoft.com/office/drawing/2015/9/8/chartex" xmlns:cx2="http://schemas.microsoft.com/office/drawing/2015/10/21/chartex" xmlns:cx3="http://schemas.microsoft.com/office/drawing/2016/5/9/chartex" xmlns:cx4="http://schemas.microsoft.com/office/drawing/2016/5/10/chartex" xmlns:cx5="http://schemas.microsoft.com/office/drawing/2016/5/11/chartex" xmlns:cx6="http://schemas.microsoft.com/office/drawing/2016/5/12/chartex" xmlns:cx7="http://schemas.microsoft.com/office/drawing/2016/5/13/chartex" xmlns:cx8="http://schemas.microsoft.com/office/drawing/2016/5/14/chartex" xmlns:mc="http://schemas.openxmlformats.org/markup-compatibility/2006" xmlns:aink="http://schemas.microsoft.com/office/drawing/2016/ink" xmlns:am3d="http://schemas.microsoft.com/office/drawing/2017/model3d" xmlns:o="urn:schemas-microsoft-com:office:office" xmlns:r="http://schemas.openxmlformats.org/officeDocument/2006/relationships" xmlns:m="http://schemas.openxmlformats.org/officeDocument/2006/math" xmlns:v="urn:schemas-microsoft-com:vml" xmlns:wp14="http://schemas.microsoft.com/office/word/2010/wordprocessingDrawing" xmlns:wp="http://schemas.openxmlformats.org/drawingml/2006/wordprocessingDrawing" xmlns:w10="urn:schemas-microsoft-com:office:word" xmlns:w="http://schemas.openxmlformats.org/wordprocessingml/2006/main" xmlns:w14="http://schemas.microsoft.com/office/word/2010/wordml" xmlns:w15="http://schemas.microsoft.com/office/word/2012/wordml" xmlns:w16cex="http://schemas.microsoft.com/office/word/2018/wordml/cex" xmlns:w16cid="http://schemas.microsoft.com/office/word/2016/wordml/cid" xmlns:w16="http://schemas.microsoft.com/office/word/2018/wordml" xmlns:w16se="http://schemas.microsoft.com/office/word/2015/wordml/symex" xmlns:wpg="http://schemas.microsoft.com/office/word/2010/wordprocessingGroup" xmlns:wpi="http://schemas.microsoft.com/office/word/2010/wordprocessingInk" xmlns:wne="http://schemas.microsoft.com/office/word/2006/wordml" xmlns:wps="http://schemas.microsoft.com/office/word/2010/wordprocessingShape" mc:Ignorable="w14 w15 w16se w16cid w16 w16cex wp14">
   <w:footnote w:type="separator" w:id="-1">
     <w:p>
       <w:r>
@@ -7971,7 +7759,7 @@
 </file>
 
 <file path=word/header1.xml><?xml version="1.0" encoding="utf-8"?>
-<w:hdr xmlns:wpc="http://schemas.microsoft.com/office/word/2010/wordprocessingCanvas" xmlns:cx="http://schemas.microsoft.com/office/drawing/2014/chartex" xmlns:cx1="http://schemas.microsoft.com/office/drawing/2015/9/8/chartex" xmlns:cx2="http://schemas.microsoft.com/office/drawing/2015/10/21/chartex" xmlns:cx3="http://schemas.microsoft.com/office/drawing/2016/5/9/chartex" xmlns:cx4="http://schemas.microsoft.com/office/drawing/2016/5/10/chartex" xmlns:cx5="http://schemas.microsoft.com/office/drawing/2016/5/11/chartex" xmlns:cx6="http://schemas.microsoft.com/office/drawing/2016/5/12/chartex" xmlns:cx7="http://schemas.microsoft.com/office/drawing/2016/5/13/chartex" xmlns:cx8="http://schemas.microsoft.com/office/drawing/2016/5/14/chartex" xmlns:mc="http://schemas.openxmlformats.org/markup-compatibility/2006" xmlns:aink="http://schemas.microsoft.com/office/drawing/2016/ink" xmlns:am3d="http://schemas.microsoft.com/office/drawing/2017/model3d" xmlns:o="urn:schemas-microsoft-com:office:office" xmlns:r="http://schemas.openxmlformats.org/officeDocument/2006/relationships" xmlns:m="http://schemas.openxmlformats.org/officeDocument/2006/math" xmlns:v="urn:schemas-microsoft-com:vml" xmlns:wp14="http://schemas.microsoft.com/office/word/2010/wordprocessingDrawing" xmlns:wp="http://schemas.openxmlformats.org/drawingml/2006/wordprocessingDrawing" xmlns:w10="urn:schemas-microsoft-com:office:word" xmlns:w="http://schemas.openxmlformats.org/wordprocessingml/2006/main" xmlns:w14="http://schemas.microsoft.com/office/word/2010/wordml" xmlns:w15="http://schemas.microsoft.com/office/word/2012/wordml" xmlns:w16cid="http://schemas.microsoft.com/office/word/2016/wordml/cid" xmlns:w16se="http://schemas.microsoft.com/office/word/2015/wordml/symex" xmlns:wpg="http://schemas.microsoft.com/office/word/2010/wordprocessingGroup" xmlns:wpi="http://schemas.microsoft.com/office/word/2010/wordprocessingInk" xmlns:wne="http://schemas.microsoft.com/office/word/2006/wordml" xmlns:wps="http://schemas.microsoft.com/office/word/2010/wordprocessingShape" mc:Ignorable="w14 w15 w16se w16cid wp14">
+<w:hdr xmlns:wpc="http://schemas.microsoft.com/office/word/2010/wordprocessingCanvas" xmlns:cx="http://schemas.microsoft.com/office/drawing/2014/chartex" xmlns:cx1="http://schemas.microsoft.com/office/drawing/2015/9/8/chartex" xmlns:cx2="http://schemas.microsoft.com/office/drawing/2015/10/21/chartex" xmlns:cx3="http://schemas.microsoft.com/office/drawing/2016/5/9/chartex" xmlns:cx4="http://schemas.microsoft.com/office/drawing/2016/5/10/chartex" xmlns:cx5="http://schemas.microsoft.com/office/drawing/2016/5/11/chartex" xmlns:cx6="http://schemas.microsoft.com/office/drawing/2016/5/12/chartex" xmlns:cx7="http://schemas.microsoft.com/office/drawing/2016/5/13/chartex" xmlns:cx8="http://schemas.microsoft.com/office/drawing/2016/5/14/chartex" xmlns:mc="http://schemas.openxmlformats.org/markup-compatibility/2006" xmlns:aink="http://schemas.microsoft.com/office/drawing/2016/ink" xmlns:am3d="http://schemas.microsoft.com/office/drawing/2017/model3d" xmlns:o="urn:schemas-microsoft-com:office:office" xmlns:r="http://schemas.openxmlformats.org/officeDocument/2006/relationships" xmlns:m="http://schemas.openxmlformats.org/officeDocument/2006/math" xmlns:v="urn:schemas-microsoft-com:vml" xmlns:wp14="http://schemas.microsoft.com/office/word/2010/wordprocessingDrawing" xmlns:wp="http://schemas.openxmlformats.org/drawingml/2006/wordprocessingDrawing" xmlns:w10="urn:schemas-microsoft-com:office:word" xmlns:w="http://schemas.openxmlformats.org/wordprocessingml/2006/main" xmlns:w14="http://schemas.microsoft.com/office/word/2010/wordml" xmlns:w15="http://schemas.microsoft.com/office/word/2012/wordml" xmlns:w16cex="http://schemas.microsoft.com/office/word/2018/wordml/cex" xmlns:w16cid="http://schemas.microsoft.com/office/word/2016/wordml/cid" xmlns:w16="http://schemas.microsoft.com/office/word/2018/wordml" xmlns:w16se="http://schemas.microsoft.com/office/word/2015/wordml/symex" xmlns:wpg="http://schemas.microsoft.com/office/word/2010/wordprocessingGroup" xmlns:wpi="http://schemas.microsoft.com/office/word/2010/wordprocessingInk" xmlns:wne="http://schemas.microsoft.com/office/word/2006/wordml" xmlns:wps="http://schemas.microsoft.com/office/word/2010/wordprocessingShape" mc:Ignorable="w14 w15 w16se w16cid w16 w16cex wp14">
   <w:p>
     <w:pPr>
       <w:pStyle w:val="Header"/>
@@ -7986,7 +7774,7 @@
 </file>
 
 <file path=word/numbering.xml><?xml version="1.0" encoding="utf-8"?>
-<w:numbering xmlns:wpc="http://schemas.microsoft.com/office/word/2010/wordprocessingCanvas" xmlns:cx="http://schemas.microsoft.com/office/drawing/2014/chartex" xmlns:cx1="http://schemas.microsoft.com/office/drawing/2015/9/8/chartex" xmlns:cx2="http://schemas.microsoft.com/office/drawing/2015/10/21/chartex" xmlns:cx3="http://schemas.microsoft.com/office/drawing/2016/5/9/chartex" xmlns:cx4="http://schemas.microsoft.com/office/drawing/2016/5/10/chartex" xmlns:cx5="http://schemas.microsoft.com/office/drawing/2016/5/11/chartex" xmlns:cx6="http://schemas.microsoft.com/office/drawing/2016/5/12/chartex" xmlns:cx7="http://schemas.microsoft.com/office/drawing/2016/5/13/chartex" xmlns:cx8="http://schemas.microsoft.com/office/drawing/2016/5/14/chartex" xmlns:mc="http://schemas.openxmlformats.org/markup-compatibility/2006" xmlns:aink="http://schemas.microsoft.com/office/drawing/2016/ink" xmlns:am3d="http://schemas.microsoft.com/office/drawing/2017/model3d" xmlns:o="urn:schemas-microsoft-com:office:office" xmlns:r="http://schemas.openxmlformats.org/officeDocument/2006/relationships" xmlns:m="http://schemas.openxmlformats.org/officeDocument/2006/math" xmlns:v="urn:schemas-microsoft-com:vml" xmlns:wp14="http://schemas.microsoft.com/office/word/2010/wordprocessingDrawing" xmlns:wp="http://schemas.openxmlformats.org/drawingml/2006/wordprocessingDrawing" xmlns:w10="urn:schemas-microsoft-com:office:word" xmlns:w="http://schemas.openxmlformats.org/wordprocessingml/2006/main" xmlns:w14="http://schemas.microsoft.com/office/word/2010/wordml" xmlns:w15="http://schemas.microsoft.com/office/word/2012/wordml" xmlns:w16cid="http://schemas.microsoft.com/office/word/2016/wordml/cid" xmlns:w16se="http://schemas.microsoft.com/office/word/2015/wordml/symex" xmlns:wpg="http://schemas.microsoft.com/office/word/2010/wordprocessingGroup" xmlns:wpi="http://schemas.microsoft.com/office/word/2010/wordprocessingInk" xmlns:wne="http://schemas.microsoft.com/office/word/2006/wordml" xmlns:wps="http://schemas.microsoft.com/office/word/2010/wordprocessingShape" mc:Ignorable="w14 w15 w16se w16cid wp14">
+<w:numbering xmlns:wpc="http://schemas.microsoft.com/office/word/2010/wordprocessingCanvas" xmlns:cx="http://schemas.microsoft.com/office/drawing/2014/chartex" xmlns:cx1="http://schemas.microsoft.com/office/drawing/2015/9/8/chartex" xmlns:cx2="http://schemas.microsoft.com/office/drawing/2015/10/21/chartex" xmlns:cx3="http://schemas.microsoft.com/office/drawing/2016/5/9/chartex" xmlns:cx4="http://schemas.microsoft.com/office/drawing/2016/5/10/chartex" xmlns:cx5="http://schemas.microsoft.com/office/drawing/2016/5/11/chartex" xmlns:cx6="http://schemas.microsoft.com/office/drawing/2016/5/12/chartex" xmlns:cx7="http://schemas.microsoft.com/office/drawing/2016/5/13/chartex" xmlns:cx8="http://schemas.microsoft.com/office/drawing/2016/5/14/chartex" xmlns:mc="http://schemas.openxmlformats.org/markup-compatibility/2006" xmlns:aink="http://schemas.microsoft.com/office/drawing/2016/ink" xmlns:am3d="http://schemas.microsoft.com/office/drawing/2017/model3d" xmlns:o="urn:schemas-microsoft-com:office:office" xmlns:r="http://schemas.openxmlformats.org/officeDocument/2006/relationships" xmlns:m="http://schemas.openxmlformats.org/officeDocument/2006/math" xmlns:v="urn:schemas-microsoft-com:vml" xmlns:wp14="http://schemas.microsoft.com/office/word/2010/wordprocessingDrawing" xmlns:wp="http://schemas.openxmlformats.org/drawingml/2006/wordprocessingDrawing" xmlns:w10="urn:schemas-microsoft-com:office:word" xmlns:w="http://schemas.openxmlformats.org/wordprocessingml/2006/main" xmlns:w14="http://schemas.microsoft.com/office/word/2010/wordml" xmlns:w15="http://schemas.microsoft.com/office/word/2012/wordml" xmlns:w16cex="http://schemas.microsoft.com/office/word/2018/wordml/cex" xmlns:w16cid="http://schemas.microsoft.com/office/word/2016/wordml/cid" xmlns:w16="http://schemas.microsoft.com/office/word/2018/wordml" xmlns:w16se="http://schemas.microsoft.com/office/word/2015/wordml/symex" xmlns:wpg="http://schemas.microsoft.com/office/word/2010/wordprocessingGroup" xmlns:wpi="http://schemas.microsoft.com/office/word/2010/wordprocessingInk" xmlns:wne="http://schemas.microsoft.com/office/word/2006/wordml" xmlns:wps="http://schemas.microsoft.com/office/word/2010/wordprocessingShape" mc:Ignorable="w14 w15 w16se w16cid w16 w16cex wp14">
   <w:numPicBullet w:numPicBulletId="0">
     <w:pict>
       <v:shapetype id="_x0000_t75" coordsize="21600,21600" o:spt="75" o:preferrelative="t" path="m@4@5l@4@11@9@11@9@5xe" filled="f" stroked="f">
@@ -8008,7 +7796,7 @@
         <v:path o:extrusionok="f" gradientshapeok="t" o:connecttype="rect"/>
         <o:lock v:ext="edit" aspectratio="t"/>
       </v:shapetype>
-      <v:shape id="_x0000_i1114" type="#_x0000_t75" style="width:9.25pt;height:9.25pt" o:bullet="t">
+      <v:shape id="_x0000_i1028" type="#_x0000_t75" style="width:9.1pt;height:9.1pt" o:bullet="t">
         <v:imagedata r:id="rId1" o:title="BD15059_"/>
       </v:shape>
     </w:pict>
@@ -10241,7 +10029,7 @@
 </file>
 
 <file path=word/styles.xml><?xml version="1.0" encoding="utf-8"?>
-<w:styles xmlns:mc="http://schemas.openxmlformats.org/markup-compatibility/2006" xmlns:r="http://schemas.openxmlformats.org/officeDocument/2006/relationships" xmlns:w="http://schemas.openxmlformats.org/wordprocessingml/2006/main" xmlns:w14="http://schemas.microsoft.com/office/word/2010/wordml" xmlns:w15="http://schemas.microsoft.com/office/word/2012/wordml" xmlns:w16cid="http://schemas.microsoft.com/office/word/2016/wordml/cid" xmlns:w16se="http://schemas.microsoft.com/office/word/2015/wordml/symex" mc:Ignorable="w14 w15 w16se w16cid">
+<w:styles xmlns:mc="http://schemas.openxmlformats.org/markup-compatibility/2006" xmlns:r="http://schemas.openxmlformats.org/officeDocument/2006/relationships" xmlns:w="http://schemas.openxmlformats.org/wordprocessingml/2006/main" xmlns:w14="http://schemas.microsoft.com/office/word/2010/wordml" xmlns:w15="http://schemas.microsoft.com/office/word/2012/wordml" xmlns:w16cex="http://schemas.microsoft.com/office/word/2018/wordml/cex" xmlns:w16cid="http://schemas.microsoft.com/office/word/2016/wordml/cid" xmlns:w16="http://schemas.microsoft.com/office/word/2018/wordml" xmlns:w16se="http://schemas.microsoft.com/office/word/2015/wordml/symex" mc:Ignorable="w14 w15 w16se w16cid w16 w16cex">
   <w:docDefaults>
     <w:rPrDefault>
       <w:rPr>
@@ -10251,7 +10039,7 @@
     </w:rPrDefault>
     <w:pPrDefault/>
   </w:docDefaults>
-  <w:latentStyles w:defLockedState="0" w:defUIPriority="0" w:defSemiHidden="0" w:defUnhideWhenUsed="0" w:defQFormat="0" w:count="375">
+  <w:latentStyles w:defLockedState="0" w:defUIPriority="0" w:defSemiHidden="0" w:defUnhideWhenUsed="0" w:defQFormat="0" w:count="376">
     <w:lsdException w:name="Normal" w:qFormat="1"/>
     <w:lsdException w:name="heading 1" w:qFormat="1"/>
     <w:lsdException w:name="heading 2" w:qFormat="1"/>
@@ -10394,10 +10182,10 @@
     <w:lsdException w:name="Table Elegant" w:semiHidden="1" w:unhideWhenUsed="1"/>
     <w:lsdException w:name="Table Professional" w:semiHidden="1" w:unhideWhenUsed="1"/>
     <w:lsdException w:name="Table Subtle 1" w:semiHidden="1" w:unhideWhenUsed="1"/>
+    <w:lsdException w:name="Table Subtle 2" w:semiHidden="1" w:unhideWhenUsed="1"/>
     <w:lsdException w:name="Table Web 1" w:semiHidden="1" w:unhideWhenUsed="1"/>
     <w:lsdException w:name="Table Web 2" w:semiHidden="1" w:unhideWhenUsed="1"/>
     <w:lsdException w:name="Balloon Text" w:semiHidden="1" w:unhideWhenUsed="1"/>
-    <w:lsdException w:name="Table Theme" w:semiHidden="1" w:unhideWhenUsed="1"/>
     <w:lsdException w:name="Placeholder Text" w:semiHidden="1" w:uiPriority="99"/>
     <w:lsdException w:name="No Spacing" w:uiPriority="1" w:qFormat="1"/>
     <w:lsdException w:name="Light Shading" w:uiPriority="60"/>
@@ -10617,6 +10405,7 @@
     <w:lsdException w:name="Smart Hyperlink" w:semiHidden="1" w:uiPriority="99" w:unhideWhenUsed="1"/>
     <w:lsdException w:name="Hashtag" w:semiHidden="1" w:uiPriority="99" w:unhideWhenUsed="1"/>
     <w:lsdException w:name="Unresolved Mention" w:semiHidden="1" w:uiPriority="99" w:unhideWhenUsed="1"/>
+    <w:lsdException w:name="Smart Link" w:semiHidden="1" w:uiPriority="99" w:unhideWhenUsed="1"/>
   </w:latentStyles>
   <w:style w:type="paragraph" w:default="1" w:styleId="Normal">
     <w:name w:val="Normal"/>

</xml_diff>

<commit_message>
(feat) Update resume 2022-01-19
</commit_message>
<xml_diff>
--- a/docs/resume/wing-cheong-yip-resume.docx
+++ b/docs/resume/wing-cheong-yip-resume.docx
@@ -1,6 +1,6 @@
 
 <file path=word/document.xml><?xml version="1.0" encoding="utf-8"?>
-<w:document xmlns:wpc="http://schemas.microsoft.com/office/word/2010/wordprocessingCanvas" xmlns:cx="http://schemas.microsoft.com/office/drawing/2014/chartex" xmlns:cx1="http://schemas.microsoft.com/office/drawing/2015/9/8/chartex" xmlns:cx2="http://schemas.microsoft.com/office/drawing/2015/10/21/chartex" xmlns:cx3="http://schemas.microsoft.com/office/drawing/2016/5/9/chartex" xmlns:cx4="http://schemas.microsoft.com/office/drawing/2016/5/10/chartex" xmlns:cx5="http://schemas.microsoft.com/office/drawing/2016/5/11/chartex" xmlns:cx6="http://schemas.microsoft.com/office/drawing/2016/5/12/chartex" xmlns:cx7="http://schemas.microsoft.com/office/drawing/2016/5/13/chartex" xmlns:cx8="http://schemas.microsoft.com/office/drawing/2016/5/14/chartex" xmlns:mc="http://schemas.openxmlformats.org/markup-compatibility/2006" xmlns:aink="http://schemas.microsoft.com/office/drawing/2016/ink" xmlns:am3d="http://schemas.microsoft.com/office/drawing/2017/model3d" xmlns:o="urn:schemas-microsoft-com:office:office" xmlns:r="http://schemas.openxmlformats.org/officeDocument/2006/relationships" xmlns:m="http://schemas.openxmlformats.org/officeDocument/2006/math" xmlns:v="urn:schemas-microsoft-com:vml" xmlns:wp14="http://schemas.microsoft.com/office/word/2010/wordprocessingDrawing" xmlns:wp="http://schemas.openxmlformats.org/drawingml/2006/wordprocessingDrawing" xmlns:w10="urn:schemas-microsoft-com:office:word" xmlns:w="http://schemas.openxmlformats.org/wordprocessingml/2006/main" xmlns:w14="http://schemas.microsoft.com/office/word/2010/wordml" xmlns:w15="http://schemas.microsoft.com/office/word/2012/wordml" xmlns:w16cex="http://schemas.microsoft.com/office/word/2018/wordml/cex" xmlns:w16cid="http://schemas.microsoft.com/office/word/2016/wordml/cid" xmlns:w16="http://schemas.microsoft.com/office/word/2018/wordml" xmlns:w16se="http://schemas.microsoft.com/office/word/2015/wordml/symex" xmlns:wpg="http://schemas.microsoft.com/office/word/2010/wordprocessingGroup" xmlns:wpi="http://schemas.microsoft.com/office/word/2010/wordprocessingInk" xmlns:wne="http://schemas.microsoft.com/office/word/2006/wordml" xmlns:wps="http://schemas.microsoft.com/office/word/2010/wordprocessingShape" mc:Ignorable="w14 w15 w16se w16cid w16 w16cex wp14">
+<w:document xmlns:wpc="http://schemas.microsoft.com/office/word/2010/wordprocessingCanvas" xmlns:cx="http://schemas.microsoft.com/office/drawing/2014/chartex" xmlns:cx1="http://schemas.microsoft.com/office/drawing/2015/9/8/chartex" xmlns:cx2="http://schemas.microsoft.com/office/drawing/2015/10/21/chartex" xmlns:cx3="http://schemas.microsoft.com/office/drawing/2016/5/9/chartex" xmlns:cx4="http://schemas.microsoft.com/office/drawing/2016/5/10/chartex" xmlns:cx5="http://schemas.microsoft.com/office/drawing/2016/5/11/chartex" xmlns:cx6="http://schemas.microsoft.com/office/drawing/2016/5/12/chartex" xmlns:cx7="http://schemas.microsoft.com/office/drawing/2016/5/13/chartex" xmlns:cx8="http://schemas.microsoft.com/office/drawing/2016/5/14/chartex" xmlns:mc="http://schemas.openxmlformats.org/markup-compatibility/2006" xmlns:aink="http://schemas.microsoft.com/office/drawing/2016/ink" xmlns:am3d="http://schemas.microsoft.com/office/drawing/2017/model3d" xmlns:o="urn:schemas-microsoft-com:office:office" xmlns:r="http://schemas.openxmlformats.org/officeDocument/2006/relationships" xmlns:m="http://schemas.openxmlformats.org/officeDocument/2006/math" xmlns:v="urn:schemas-microsoft-com:vml" xmlns:wp14="http://schemas.microsoft.com/office/word/2010/wordprocessingDrawing" xmlns:wp="http://schemas.openxmlformats.org/drawingml/2006/wordprocessingDrawing" xmlns:w10="urn:schemas-microsoft-com:office:word" xmlns:w="http://schemas.openxmlformats.org/wordprocessingml/2006/main" xmlns:w14="http://schemas.microsoft.com/office/word/2010/wordml" xmlns:w15="http://schemas.microsoft.com/office/word/2012/wordml" xmlns:w16cex="http://schemas.microsoft.com/office/word/2018/wordml/cex" xmlns:w16cid="http://schemas.microsoft.com/office/word/2016/wordml/cid" xmlns:w16="http://schemas.microsoft.com/office/word/2018/wordml" xmlns:w16sdtdh="http://schemas.microsoft.com/office/word/2020/wordml/sdtdatahash" xmlns:w16se="http://schemas.microsoft.com/office/word/2015/wordml/symex" xmlns:wpg="http://schemas.microsoft.com/office/word/2010/wordprocessingGroup" xmlns:wpi="http://schemas.microsoft.com/office/word/2010/wordprocessingInk" xmlns:wne="http://schemas.microsoft.com/office/word/2006/wordml" xmlns:wps="http://schemas.microsoft.com/office/word/2010/wordprocessingShape" mc:Ignorable="w14 w15 w16se w16cid w16 w16cex w16sdtdh wp14">
   <w:body>
     <w:p>
       <w:pPr>
@@ -27,12 +27,12 @@
     </w:p>
     <w:tbl>
       <w:tblPr>
-        <w:tblW w:w="5004" w:type="pct"/>
+        <w:tblW w:w="5007" w:type="pct"/>
         <w:tblLook w:val="0000" w:firstRow="0" w:lastRow="0" w:firstColumn="0" w:lastColumn="0" w:noHBand="0" w:noVBand="0"/>
       </w:tblPr>
       <w:tblGrid>
-        <w:gridCol w:w="403"/>
-        <w:gridCol w:w="9009"/>
+        <w:gridCol w:w="413"/>
+        <w:gridCol w:w="9232"/>
       </w:tblGrid>
       <w:tr>
         <w:trPr>
@@ -40,7 +40,7 @@
         </w:trPr>
         <w:tc>
           <w:tcPr>
-            <w:tcW w:w="5000" w:type="pct"/>
+            <w:tcW w:w="4999" w:type="pct"/>
             <w:gridSpan w:val="2"/>
           </w:tcPr>
           <w:p>
@@ -62,7 +62,7 @@
               </w:rPr>
               <w:t xml:space="preserve">WEBSITE: </w:t>
             </w:r>
-            <w:hyperlink r:id="rId8" w:history="1">
+            <w:hyperlink w:history="1">
               <w:r>
                 <w:rPr>
                   <w:rStyle w:val="Hyperlink"/>
@@ -115,7 +115,7 @@
               </w:rPr>
               <w:t xml:space="preserve">GITHUB: </w:t>
             </w:r>
-            <w:hyperlink r:id="rId9" w:history="1">
+            <w:hyperlink w:history="1">
               <w:r>
                 <w:rPr>
                   <w:rStyle w:val="Hyperlink"/>
@@ -142,9 +142,59 @@
               <w:rPr>
                 <w:sz w:val="18"/>
               </w:rPr>
+              <w:t>• 2</w:t>
+            </w:r>
+            <w:r>
+              <w:rPr>
+                <w:sz w:val="18"/>
+              </w:rPr>
+              <w:t>/8</w:t>
+            </w:r>
+            <w:r>
+              <w:rPr>
+                <w:sz w:val="18"/>
+              </w:rPr>
+              <w:t xml:space="preserve"> </w:t>
+            </w:r>
+            <w:r>
+              <w:rPr>
+                <w:sz w:val="18"/>
+              </w:rPr>
+              <w:t>VI</w:t>
+            </w:r>
+            <w:r>
+              <w:rPr>
+                <w:sz w:val="18"/>
+              </w:rPr>
+              <w:t>e</w:t>
+            </w:r>
+            <w:r>
+              <w:rPr>
+                <w:sz w:val="18"/>
+              </w:rPr>
+              <w:t>W StREET</w:t>
+            </w:r>
+            <w:r>
+              <w:rPr>
+                <w:sz w:val="18"/>
+              </w:rPr>
+              <w:t xml:space="preserve"> • west pennant hills, nsw, 2125 • </w:t>
+            </w:r>
+          </w:p>
+          <w:p>
+            <w:pPr>
+              <w:pStyle w:val="Address1"/>
+              <w:rPr>
+                <w:sz w:val="18"/>
+              </w:rPr>
+            </w:pPr>
+            <w:r>
+              <w:rPr>
+                <w:sz w:val="18"/>
+              </w:rPr>
               <w:t xml:space="preserve">• e-mail: </w:t>
             </w:r>
-            <w:hyperlink r:id="rId10" w:history="1">
+            <w:hyperlink w:history="1">
               <w:r>
                 <w:rPr>
                   <w:rStyle w:val="Hyperlink"/>
@@ -163,7 +213,7 @@
               <w:rPr>
                 <w:sz w:val="18"/>
               </w:rPr>
-              <w:t>•</w:t>
+              <w:t>• Mobile: 0413 106 878 •</w:t>
             </w:r>
           </w:p>
         </w:tc>
@@ -174,7 +224,7 @@
         </w:trPr>
         <w:tc>
           <w:tcPr>
-            <w:tcW w:w="5000" w:type="pct"/>
+            <w:tcW w:w="4999" w:type="pct"/>
             <w:gridSpan w:val="2"/>
           </w:tcPr>
           <w:p>
@@ -195,7 +245,7 @@
         </w:trPr>
         <w:tc>
           <w:tcPr>
-            <w:tcW w:w="5000" w:type="pct"/>
+            <w:tcW w:w="4999" w:type="pct"/>
             <w:gridSpan w:val="2"/>
           </w:tcPr>
           <w:p>
@@ -299,7 +349,15 @@
               <w:t xml:space="preserve"> </w:t>
             </w:r>
             <w:r>
-              <w:t>to a range of engineering projects that can help improve the efficiency, competitiveness and safety of a</w:t>
+              <w:t xml:space="preserve">to a range of engineering projects that can help improve the efficiency, </w:t>
+            </w:r>
+            <w:proofErr w:type="gramStart"/>
+            <w:r>
+              <w:t>competitiveness</w:t>
+            </w:r>
+            <w:proofErr w:type="gramEnd"/>
+            <w:r>
+              <w:t xml:space="preserve"> and safety of a</w:t>
             </w:r>
             <w:r>
               <w:t>n</w:t>
@@ -331,10 +389,18 @@
               <w:t>the art of software craftsmanship</w:t>
             </w:r>
             <w:r>
-              <w:t xml:space="preserve"> and use of software design principles to meet the long</w:t>
-            </w:r>
-            <w:r>
-              <w:t xml:space="preserve"> term goals and needs of the business.</w:t>
+              <w:t xml:space="preserve"> and use of software design principles to meet the </w:t>
+            </w:r>
+            <w:proofErr w:type="gramStart"/>
+            <w:r>
+              <w:t>long</w:t>
+            </w:r>
+            <w:r>
+              <w:t xml:space="preserve"> term</w:t>
+            </w:r>
+            <w:proofErr w:type="gramEnd"/>
+            <w:r>
+              <w:t xml:space="preserve"> goals and needs of the business.</w:t>
             </w:r>
           </w:p>
         </w:tc>
@@ -346,7 +412,7 @@
         </w:trPr>
         <w:tc>
           <w:tcPr>
-            <w:tcW w:w="5000" w:type="pct"/>
+            <w:tcW w:w="4999" w:type="pct"/>
             <w:gridSpan w:val="2"/>
           </w:tcPr>
           <w:p>
@@ -596,7 +662,23 @@
                 <w:spacing w:val="20"/>
                 <w:szCs w:val="22"/>
               </w:rPr>
-              <w:t>Exposure to complete SDLC from requirements gathering/grooming/story breakdown, to design and build, testing</w:t>
+              <w:t xml:space="preserve">Exposure to complete SDLC </w:t>
+            </w:r>
+            <w:proofErr w:type="gramStart"/>
+            <w:r>
+              <w:rPr>
+                <w:spacing w:val="20"/>
+                <w:szCs w:val="22"/>
+              </w:rPr>
+              <w:t>from requirements gathering/grooming/story breakdown,</w:t>
+            </w:r>
+            <w:proofErr w:type="gramEnd"/>
+            <w:r>
+              <w:rPr>
+                <w:spacing w:val="20"/>
+                <w:szCs w:val="22"/>
+              </w:rPr>
+              <w:t xml:space="preserve"> to design and build, testing</w:t>
             </w:r>
             <w:r>
               <w:rPr>
@@ -845,7 +927,7 @@
                 <w:spacing w:val="20"/>
                 <w:szCs w:val="22"/>
               </w:rPr>
-              <w:t>Web frameworks such as AngularJS, Angular 2+/</w:t>
+              <w:t>Web frameworks such as AngularJS, Angular/</w:t>
             </w:r>
             <w:proofErr w:type="spellStart"/>
             <w:r>
@@ -1039,8 +1121,17 @@
                 <w:spacing w:val="20"/>
                 <w:szCs w:val="22"/>
               </w:rPr>
-              <w:t>, contract</w:t>
-            </w:r>
+              <w:t xml:space="preserve">, </w:t>
+            </w:r>
+            <w:proofErr w:type="gramStart"/>
+            <w:r>
+              <w:rPr>
+                <w:spacing w:val="20"/>
+                <w:szCs w:val="22"/>
+              </w:rPr>
+              <w:t>contract</w:t>
+            </w:r>
+            <w:proofErr w:type="gramEnd"/>
             <w:r>
               <w:rPr>
                 <w:spacing w:val="20"/>
@@ -1620,7 +1711,7 @@
         </w:trPr>
         <w:tc>
           <w:tcPr>
-            <w:tcW w:w="5000" w:type="pct"/>
+            <w:tcW w:w="4999" w:type="pct"/>
             <w:gridSpan w:val="2"/>
           </w:tcPr>
           <w:p>
@@ -1702,9 +1793,726 @@
                 <w:b/>
                 <w:szCs w:val="22"/>
               </w:rPr>
+              <w:t>Transport of NSW (</w:t>
+            </w:r>
+            <w:hyperlink r:id="rId8" w:history="1">
+              <w:r>
+                <w:rPr>
+                  <w:rStyle w:val="Hyperlink"/>
+                  <w:b/>
+                  <w:szCs w:val="22"/>
+                </w:rPr>
+                <w:t>https://transportnsw.info</w:t>
+              </w:r>
+              <w:r>
+                <w:rPr>
+                  <w:rStyle w:val="Hyperlink"/>
+                  <w:b/>
+                  <w:szCs w:val="22"/>
+                </w:rPr>
+                <w:t>/</w:t>
+              </w:r>
+            </w:hyperlink>
+            <w:r>
+              <w:rPr>
+                <w:b/>
+                <w:szCs w:val="22"/>
+              </w:rPr>
+              <w:t>)</w:t>
+            </w:r>
+          </w:p>
+          <w:p>
+            <w:pPr>
+              <w:tabs>
+                <w:tab w:val="left" w:pos="1030"/>
+                <w:tab w:val="left" w:pos="3240"/>
+                <w:tab w:val="left" w:pos="6300"/>
+              </w:tabs>
+              <w:ind w:left="360" w:right="29"/>
+              <w:jc w:val="left"/>
+              <w:rPr>
+                <w:b/>
+                <w:i/>
+                <w:color w:val="002060"/>
+                <w:sz w:val="24"/>
+                <w:szCs w:val="22"/>
+                <w:u w:val="single"/>
+              </w:rPr>
+            </w:pPr>
+            <w:r>
+              <w:rPr>
+                <w:b/>
+                <w:i/>
+                <w:color w:val="002060"/>
+                <w:sz w:val="24"/>
+                <w:szCs w:val="22"/>
+                <w:u w:val="single"/>
+              </w:rPr>
+              <w:t>Technologies used</w:t>
+            </w:r>
+          </w:p>
+          <w:p>
+            <w:pPr>
+              <w:tabs>
+                <w:tab w:val="left" w:pos="1030"/>
+                <w:tab w:val="left" w:pos="3240"/>
+                <w:tab w:val="left" w:pos="6300"/>
+              </w:tabs>
+              <w:ind w:left="360" w:right="29"/>
+              <w:jc w:val="left"/>
+              <w:rPr>
+                <w:b/>
+                <w:color w:val="002060"/>
+                <w:szCs w:val="22"/>
+              </w:rPr>
+            </w:pPr>
+            <w:r>
+              <w:rPr>
+                <w:b/>
+                <w:color w:val="002060"/>
+                <w:szCs w:val="22"/>
+              </w:rPr>
+              <w:t>Angular</w:t>
+            </w:r>
+            <w:r>
+              <w:rPr>
+                <w:b/>
+                <w:color w:val="002060"/>
+                <w:szCs w:val="22"/>
+              </w:rPr>
+              <w:t xml:space="preserve">, </w:t>
+            </w:r>
+            <w:proofErr w:type="spellStart"/>
+            <w:r>
+              <w:rPr>
+                <w:b/>
+                <w:color w:val="002060"/>
+                <w:szCs w:val="22"/>
+              </w:rPr>
+              <w:t>RxJS</w:t>
+            </w:r>
+            <w:proofErr w:type="spellEnd"/>
+            <w:r>
+              <w:rPr>
+                <w:b/>
+                <w:color w:val="002060"/>
+                <w:szCs w:val="22"/>
+              </w:rPr>
+              <w:t>, Typescript, HTML5, CSS3/Sass, Node/</w:t>
+            </w:r>
+            <w:proofErr w:type="spellStart"/>
+            <w:r>
+              <w:rPr>
+                <w:b/>
+                <w:color w:val="002060"/>
+                <w:szCs w:val="22"/>
+              </w:rPr>
+              <w:t>npm</w:t>
+            </w:r>
+            <w:proofErr w:type="spellEnd"/>
+            <w:r>
+              <w:rPr>
+                <w:b/>
+                <w:color w:val="002060"/>
+                <w:szCs w:val="22"/>
+              </w:rPr>
+              <w:t xml:space="preserve">, Express, REST APIs, Swagger, Karma/Jasmine, Mocha, Chai, </w:t>
+            </w:r>
+            <w:proofErr w:type="spellStart"/>
+            <w:r>
+              <w:rPr>
+                <w:b/>
+                <w:color w:val="002060"/>
+                <w:szCs w:val="22"/>
+              </w:rPr>
+              <w:t>Sinon</w:t>
+            </w:r>
+            <w:proofErr w:type="spellEnd"/>
+            <w:r>
+              <w:rPr>
+                <w:b/>
+                <w:color w:val="002060"/>
+                <w:szCs w:val="22"/>
+              </w:rPr>
+              <w:t xml:space="preserve">, Jest, Cypress, Docker + Docker Compose, </w:t>
+            </w:r>
+          </w:p>
+          <w:p>
+            <w:pPr>
+              <w:pStyle w:val="Heading6"/>
+              <w:tabs>
+                <w:tab w:val="right" w:pos="7830"/>
+              </w:tabs>
+              <w:spacing w:before="120"/>
+              <w:ind w:left="357"/>
+              <w:rPr>
+                <w:szCs w:val="22"/>
+              </w:rPr>
+            </w:pPr>
+            <w:r>
+              <w:rPr>
+                <w:b w:val="0"/>
+                <w:i/>
+                <w:sz w:val="24"/>
+                <w:szCs w:val="22"/>
+              </w:rPr>
+              <w:t>Senior Software Engineer/Full Stack Developer</w:t>
+            </w:r>
+            <w:r>
+              <w:rPr>
+                <w:szCs w:val="22"/>
+              </w:rPr>
+              <w:tab/>
+            </w:r>
+            <w:r>
+              <w:rPr>
+                <w:b w:val="0"/>
+                <w:szCs w:val="22"/>
+              </w:rPr>
+              <w:t>August</w:t>
+            </w:r>
+            <w:r>
+              <w:rPr>
+                <w:b w:val="0"/>
+                <w:szCs w:val="22"/>
+              </w:rPr>
+              <w:t xml:space="preserve"> </w:t>
+            </w:r>
+            <w:r>
+              <w:rPr>
+                <w:b w:val="0"/>
+                <w:szCs w:val="22"/>
+              </w:rPr>
+              <w:t>2019</w:t>
+            </w:r>
+            <w:r>
+              <w:rPr>
+                <w:b w:val="0"/>
+                <w:szCs w:val="22"/>
+              </w:rPr>
+              <w:t xml:space="preserve"> – </w:t>
+            </w:r>
+            <w:r>
+              <w:rPr>
+                <w:b w:val="0"/>
+                <w:szCs w:val="22"/>
+              </w:rPr>
+              <w:t>December 2021</w:t>
+            </w:r>
+          </w:p>
+          <w:p>
+            <w:pPr>
+              <w:tabs>
+                <w:tab w:val="left" w:pos="534"/>
+                <w:tab w:val="left" w:pos="3240"/>
+                <w:tab w:val="left" w:pos="6300"/>
+              </w:tabs>
+              <w:ind w:left="360"/>
+              <w:jc w:val="left"/>
+              <w:rPr>
+                <w:b/>
+                <w:i/>
+                <w:szCs w:val="22"/>
+              </w:rPr>
+            </w:pPr>
+          </w:p>
+          <w:p>
+            <w:pPr>
+              <w:tabs>
+                <w:tab w:val="left" w:pos="534"/>
+                <w:tab w:val="left" w:pos="3240"/>
+                <w:tab w:val="left" w:pos="6300"/>
+              </w:tabs>
+              <w:ind w:left="360"/>
+              <w:jc w:val="left"/>
+              <w:rPr>
+                <w:b/>
+                <w:i/>
+                <w:szCs w:val="22"/>
+              </w:rPr>
+            </w:pPr>
+            <w:r>
+              <w:rPr>
+                <w:b/>
+                <w:i/>
+                <w:szCs w:val="22"/>
+              </w:rPr>
+              <w:t>.info</w:t>
+            </w:r>
+            <w:r>
+              <w:rPr>
+                <w:b/>
+                <w:i/>
+                <w:szCs w:val="22"/>
+              </w:rPr>
+              <w:t xml:space="preserve"> </w:t>
+            </w:r>
+          </w:p>
+          <w:p>
+            <w:pPr>
+              <w:spacing w:before="120"/>
+              <w:ind w:left="454" w:right="-357"/>
+              <w:jc w:val="left"/>
+              <w:rPr>
+                <w:szCs w:val="22"/>
+              </w:rPr>
+            </w:pPr>
+            <w:r>
+              <w:rPr>
+                <w:szCs w:val="22"/>
+              </w:rPr>
+              <w:t xml:space="preserve">This is the </w:t>
+            </w:r>
+            <w:r>
+              <w:rPr>
+                <w:szCs w:val="22"/>
+              </w:rPr>
+              <w:t xml:space="preserve">website used </w:t>
+            </w:r>
+            <w:r>
+              <w:rPr>
+                <w:szCs w:val="22"/>
+              </w:rPr>
+              <w:t xml:space="preserve">across NSW </w:t>
+            </w:r>
+            <w:r>
+              <w:rPr>
+                <w:szCs w:val="22"/>
+              </w:rPr>
+              <w:t>for information</w:t>
+            </w:r>
+            <w:r>
+              <w:rPr>
+                <w:szCs w:val="22"/>
+              </w:rPr>
+              <w:t xml:space="preserve"> about</w:t>
+            </w:r>
+            <w:r>
+              <w:rPr>
+                <w:szCs w:val="22"/>
+              </w:rPr>
+              <w:t xml:space="preserve"> </w:t>
+            </w:r>
+            <w:r>
+              <w:rPr>
+                <w:szCs w:val="22"/>
+              </w:rPr>
+              <w:t xml:space="preserve">metro, train, bus, ferry, </w:t>
+            </w:r>
+            <w:proofErr w:type="gramStart"/>
+            <w:r>
+              <w:rPr>
+                <w:szCs w:val="22"/>
+              </w:rPr>
+              <w:t>taxi</w:t>
+            </w:r>
+            <w:proofErr w:type="gramEnd"/>
+            <w:r>
+              <w:rPr>
+                <w:szCs w:val="22"/>
+              </w:rPr>
+              <w:t xml:space="preserve"> and light rail services.</w:t>
+            </w:r>
+          </w:p>
+          <w:p>
+            <w:pPr>
+              <w:numPr>
+                <w:ilvl w:val="0"/>
+                <w:numId w:val="32"/>
+              </w:numPr>
+              <w:tabs>
+                <w:tab w:val="clear" w:pos="720"/>
+                <w:tab w:val="num" w:pos="422"/>
+              </w:tabs>
+              <w:spacing w:before="120"/>
+              <w:ind w:left="426" w:right="-357" w:hanging="403"/>
+              <w:jc w:val="left"/>
+              <w:rPr>
+                <w:b/>
+                <w:szCs w:val="22"/>
+              </w:rPr>
+            </w:pPr>
+            <w:r>
+              <w:rPr>
+                <w:b/>
+                <w:szCs w:val="22"/>
+              </w:rPr>
+              <w:t>Tabcorp (</w:t>
+            </w:r>
+            <w:hyperlink w:history="1">
+              <w:r>
+                <w:rPr>
+                  <w:rStyle w:val="Hyperlink"/>
+                </w:rPr>
+                <w:t>https://www.tabcorp.com.au/</w:t>
+              </w:r>
+            </w:hyperlink>
+            <w:r>
+              <w:t>)</w:t>
+            </w:r>
+          </w:p>
+          <w:p>
+            <w:pPr>
+              <w:tabs>
+                <w:tab w:val="left" w:pos="1030"/>
+                <w:tab w:val="left" w:pos="3240"/>
+                <w:tab w:val="left" w:pos="6300"/>
+              </w:tabs>
+              <w:ind w:left="360" w:right="29"/>
+              <w:jc w:val="left"/>
+              <w:rPr>
+                <w:b/>
+                <w:i/>
+                <w:color w:val="002060"/>
+                <w:sz w:val="24"/>
+                <w:szCs w:val="22"/>
+                <w:u w:val="single"/>
+              </w:rPr>
+            </w:pPr>
+            <w:r>
+              <w:rPr>
+                <w:b/>
+                <w:i/>
+                <w:color w:val="002060"/>
+                <w:sz w:val="24"/>
+                <w:szCs w:val="22"/>
+                <w:u w:val="single"/>
+              </w:rPr>
+              <w:t>Technologies used</w:t>
+            </w:r>
+          </w:p>
+          <w:p>
+            <w:pPr>
+              <w:tabs>
+                <w:tab w:val="left" w:pos="1030"/>
+                <w:tab w:val="left" w:pos="3240"/>
+                <w:tab w:val="left" w:pos="6300"/>
+              </w:tabs>
+              <w:ind w:left="360" w:right="29"/>
+              <w:jc w:val="left"/>
+              <w:rPr>
+                <w:b/>
+                <w:color w:val="002060"/>
+                <w:szCs w:val="22"/>
+              </w:rPr>
+            </w:pPr>
+            <w:r>
+              <w:rPr>
+                <w:b/>
+                <w:color w:val="002060"/>
+                <w:szCs w:val="22"/>
+              </w:rPr>
+              <w:t xml:space="preserve">Angular 7+, </w:t>
+            </w:r>
+            <w:proofErr w:type="spellStart"/>
+            <w:r>
+              <w:rPr>
+                <w:b/>
+                <w:color w:val="002060"/>
+                <w:szCs w:val="22"/>
+              </w:rPr>
+              <w:t>RxJS</w:t>
+            </w:r>
+            <w:proofErr w:type="spellEnd"/>
+            <w:r>
+              <w:rPr>
+                <w:b/>
+                <w:color w:val="002060"/>
+                <w:szCs w:val="22"/>
+              </w:rPr>
+              <w:t>, Typescript, HTML5, CSS3/Sass, Node/</w:t>
+            </w:r>
+            <w:proofErr w:type="spellStart"/>
+            <w:r>
+              <w:rPr>
+                <w:b/>
+                <w:color w:val="002060"/>
+                <w:szCs w:val="22"/>
+              </w:rPr>
+              <w:t>npm</w:t>
+            </w:r>
+            <w:proofErr w:type="spellEnd"/>
+            <w:r>
+              <w:rPr>
+                <w:b/>
+                <w:color w:val="002060"/>
+                <w:szCs w:val="22"/>
+              </w:rPr>
+              <w:t xml:space="preserve">, Express, REST APIs, </w:t>
+            </w:r>
+            <w:r>
+              <w:rPr>
+                <w:b/>
+                <w:color w:val="002060"/>
+                <w:szCs w:val="22"/>
+              </w:rPr>
+              <w:t xml:space="preserve">MongoDB, </w:t>
+            </w:r>
+            <w:r>
+              <w:rPr>
+                <w:b/>
+                <w:color w:val="002060"/>
+                <w:szCs w:val="22"/>
+              </w:rPr>
+              <w:t xml:space="preserve">Swagger, Karma/Jasmine, Mocha, Chai, </w:t>
+            </w:r>
+            <w:proofErr w:type="spellStart"/>
+            <w:r>
+              <w:rPr>
+                <w:b/>
+                <w:color w:val="002060"/>
+                <w:szCs w:val="22"/>
+              </w:rPr>
+              <w:t>Sinon</w:t>
+            </w:r>
+            <w:proofErr w:type="spellEnd"/>
+            <w:r>
+              <w:rPr>
+                <w:b/>
+                <w:color w:val="002060"/>
+                <w:szCs w:val="22"/>
+              </w:rPr>
+              <w:t>, Jest, Cypress, Docker + Docker Compose, Drone, Rancher</w:t>
+            </w:r>
+          </w:p>
+          <w:p>
+            <w:pPr>
+              <w:pStyle w:val="Heading6"/>
+              <w:tabs>
+                <w:tab w:val="right" w:pos="7830"/>
+              </w:tabs>
+              <w:spacing w:before="120"/>
+              <w:ind w:left="357"/>
+              <w:rPr>
+                <w:szCs w:val="22"/>
+              </w:rPr>
+            </w:pPr>
+            <w:r>
+              <w:rPr>
+                <w:b w:val="0"/>
+                <w:i/>
+                <w:sz w:val="24"/>
+                <w:szCs w:val="22"/>
+              </w:rPr>
+              <w:t>Senior Software Engineer/Full Stack Developer</w:t>
+            </w:r>
+            <w:r>
+              <w:rPr>
+                <w:szCs w:val="22"/>
+              </w:rPr>
+              <w:tab/>
+            </w:r>
+            <w:r>
+              <w:rPr>
+                <w:b w:val="0"/>
+                <w:szCs w:val="22"/>
+              </w:rPr>
+              <w:t>J</w:t>
+            </w:r>
+            <w:r>
+              <w:rPr>
+                <w:b w:val="0"/>
+                <w:szCs w:val="22"/>
+              </w:rPr>
+              <w:t>anuary</w:t>
+            </w:r>
+            <w:r>
+              <w:rPr>
+                <w:b w:val="0"/>
+                <w:szCs w:val="22"/>
+              </w:rPr>
+              <w:t xml:space="preserve"> </w:t>
+            </w:r>
+            <w:r>
+              <w:rPr>
+                <w:b w:val="0"/>
+                <w:szCs w:val="22"/>
+              </w:rPr>
+              <w:t>201</w:t>
+            </w:r>
+            <w:r>
+              <w:rPr>
+                <w:b w:val="0"/>
+                <w:szCs w:val="22"/>
+              </w:rPr>
+              <w:t>9</w:t>
+            </w:r>
+            <w:r>
+              <w:rPr>
+                <w:b w:val="0"/>
+                <w:szCs w:val="22"/>
+              </w:rPr>
+              <w:t xml:space="preserve"> – </w:t>
+            </w:r>
+            <w:r>
+              <w:rPr>
+                <w:b w:val="0"/>
+                <w:szCs w:val="22"/>
+              </w:rPr>
+              <w:t>August 2019</w:t>
+            </w:r>
+          </w:p>
+          <w:p>
+            <w:pPr>
+              <w:tabs>
+                <w:tab w:val="left" w:pos="534"/>
+                <w:tab w:val="left" w:pos="3240"/>
+                <w:tab w:val="left" w:pos="6300"/>
+              </w:tabs>
+              <w:ind w:left="360"/>
+              <w:jc w:val="left"/>
+              <w:rPr>
+                <w:b/>
+                <w:i/>
+                <w:szCs w:val="22"/>
+              </w:rPr>
+            </w:pPr>
+          </w:p>
+          <w:p>
+            <w:pPr>
+              <w:tabs>
+                <w:tab w:val="left" w:pos="534"/>
+                <w:tab w:val="left" w:pos="3240"/>
+                <w:tab w:val="left" w:pos="6300"/>
+              </w:tabs>
+              <w:ind w:left="360"/>
+              <w:jc w:val="left"/>
+              <w:rPr>
+                <w:b/>
+                <w:i/>
+                <w:szCs w:val="22"/>
+              </w:rPr>
+            </w:pPr>
+            <w:proofErr w:type="spellStart"/>
+            <w:r>
+              <w:rPr>
+                <w:b/>
+                <w:i/>
+                <w:szCs w:val="22"/>
+              </w:rPr>
+              <w:t>MaxSys</w:t>
+            </w:r>
+            <w:proofErr w:type="spellEnd"/>
+            <w:r>
+              <w:rPr>
+                <w:b/>
+                <w:i/>
+                <w:szCs w:val="22"/>
+              </w:rPr>
+              <w:t xml:space="preserve"> 2 Models </w:t>
+            </w:r>
+          </w:p>
+          <w:p>
+            <w:pPr>
+              <w:spacing w:before="120"/>
+              <w:ind w:left="454" w:right="-357"/>
+              <w:jc w:val="left"/>
+              <w:rPr>
+                <w:szCs w:val="22"/>
+              </w:rPr>
+            </w:pPr>
+            <w:r>
+              <w:rPr>
+                <w:szCs w:val="22"/>
+              </w:rPr>
+              <w:t>This is the Monitoring System for Poker Machines across NSW and catalogues the configurations to allow regulators to approve and ensure that are compliant</w:t>
+            </w:r>
+            <w:r>
+              <w:rPr>
+                <w:szCs w:val="22"/>
+              </w:rPr>
+              <w:t>.</w:t>
+            </w:r>
+          </w:p>
+          <w:p>
+            <w:pPr>
+              <w:pStyle w:val="ListParagraph"/>
+              <w:numPr>
+                <w:ilvl w:val="0"/>
+                <w:numId w:val="49"/>
+              </w:numPr>
+              <w:spacing w:before="120"/>
+              <w:ind w:right="-357"/>
+              <w:jc w:val="left"/>
+              <w:rPr>
+                <w:szCs w:val="22"/>
+              </w:rPr>
+            </w:pPr>
+            <w:r>
+              <w:rPr>
+                <w:szCs w:val="22"/>
+              </w:rPr>
+              <w:t>Assisted in re-write Angular front-end to improve productivity and future development of components.</w:t>
+            </w:r>
+          </w:p>
+          <w:p>
+            <w:pPr>
+              <w:pStyle w:val="ListParagraph"/>
+              <w:numPr>
+                <w:ilvl w:val="0"/>
+                <w:numId w:val="49"/>
+              </w:numPr>
+              <w:spacing w:before="120"/>
+              <w:ind w:right="-357"/>
+              <w:jc w:val="left"/>
+              <w:rPr>
+                <w:szCs w:val="22"/>
+              </w:rPr>
+            </w:pPr>
+            <w:r>
+              <w:rPr>
+                <w:szCs w:val="22"/>
+              </w:rPr>
+              <w:t>Built REST API micro services using swagger that used MongoDB as the persistence layer.</w:t>
+            </w:r>
+          </w:p>
+          <w:p>
+            <w:pPr>
+              <w:pStyle w:val="ListParagraph"/>
+              <w:numPr>
+                <w:ilvl w:val="0"/>
+                <w:numId w:val="49"/>
+              </w:numPr>
+              <w:spacing w:before="120"/>
+              <w:ind w:right="-357"/>
+              <w:jc w:val="left"/>
+              <w:rPr>
+                <w:szCs w:val="22"/>
+              </w:rPr>
+            </w:pPr>
+            <w:r>
+              <w:rPr>
+                <w:szCs w:val="22"/>
+              </w:rPr>
+              <w:t>Built and maintained CI/CD pipeline using GitHub, Drone and Rancher</w:t>
+            </w:r>
+          </w:p>
+          <w:p>
+            <w:pPr>
+              <w:numPr>
+                <w:ilvl w:val="0"/>
+                <w:numId w:val="32"/>
+              </w:numPr>
+              <w:tabs>
+                <w:tab w:val="clear" w:pos="720"/>
+                <w:tab w:val="num" w:pos="422"/>
+              </w:tabs>
+              <w:spacing w:before="120"/>
+              <w:ind w:left="426" w:right="-357" w:hanging="403"/>
+              <w:jc w:val="left"/>
+              <w:rPr>
+                <w:b/>
+                <w:szCs w:val="22"/>
+              </w:rPr>
+            </w:pPr>
+            <w:r>
+              <w:rPr>
+                <w:b/>
+                <w:szCs w:val="22"/>
+              </w:rPr>
               <w:t>Macquarie Bank (</w:t>
             </w:r>
-            <w:hyperlink r:id="rId11" w:history="1">
+            <w:hyperlink w:history="1">
               <w:r>
                 <w:rPr>
                   <w:rStyle w:val="Hyperlink"/>
@@ -2047,7 +2855,14 @@
                 <w:b w:val="0"/>
                 <w:szCs w:val="22"/>
               </w:rPr>
-              <w:t xml:space="preserve"> – Present</w:t>
+              <w:t xml:space="preserve"> – </w:t>
+            </w:r>
+            <w:r>
+              <w:rPr>
+                <w:b w:val="0"/>
+                <w:szCs w:val="22"/>
+              </w:rPr>
+              <w:t>December 2018</w:t>
             </w:r>
           </w:p>
           <w:p>
@@ -2216,7 +3031,21 @@
               <w:rPr>
                 <w:szCs w:val="22"/>
               </w:rPr>
-              <w:t xml:space="preserve"> In particular across business units/channels.</w:t>
+              <w:t xml:space="preserve"> </w:t>
+            </w:r>
+            <w:proofErr w:type="gramStart"/>
+            <w:r>
+              <w:rPr>
+                <w:szCs w:val="22"/>
+              </w:rPr>
+              <w:t>In particular across</w:t>
+            </w:r>
+            <w:proofErr w:type="gramEnd"/>
+            <w:r>
+              <w:rPr>
+                <w:szCs w:val="22"/>
+              </w:rPr>
+              <w:t xml:space="preserve"> business units/channels.</w:t>
             </w:r>
           </w:p>
           <w:p>
@@ -2448,7 +3277,14 @@
               <w:rPr>
                 <w:szCs w:val="22"/>
               </w:rPr>
-              <w:t xml:space="preserve">This platform is extended to over 25 </w:t>
+              <w:t xml:space="preserve">This </w:t>
+            </w:r>
+            <w:r>
+              <w:rPr>
+                <w:szCs w:val="22"/>
+              </w:rPr>
+              <w:lastRenderedPageBreak/>
+              <w:t xml:space="preserve">platform is extended to over 25 </w:t>
             </w:r>
             <w:proofErr w:type="spellStart"/>
             <w:r>
@@ -2510,7 +3346,7 @@
                 <w:szCs w:val="22"/>
               </w:rPr>
             </w:pPr>
-            <w:hyperlink r:id="rId12" w:history="1">
+            <w:hyperlink w:history="1">
               <w:r>
                 <w:rPr>
                   <w:rStyle w:val="Hyperlink"/>
@@ -2832,7 +3668,7 @@
                 <w:szCs w:val="22"/>
               </w:rPr>
             </w:pPr>
-            <w:hyperlink r:id="rId13" w:history="1">
+            <w:hyperlink w:history="1">
               <w:r>
                 <w:rPr>
                   <w:rStyle w:val="Hyperlink"/>
@@ -2859,7 +3695,7 @@
                 <w:szCs w:val="22"/>
               </w:rPr>
             </w:pPr>
-            <w:hyperlink r:id="rId14" w:history="1">
+            <w:hyperlink w:history="1">
               <w:r>
                 <w:rPr>
                   <w:rStyle w:val="Hyperlink"/>
@@ -2886,7 +3722,7 @@
                 <w:szCs w:val="22"/>
               </w:rPr>
             </w:pPr>
-            <w:hyperlink r:id="rId15" w:history="1">
+            <w:hyperlink w:history="1">
               <w:r>
                 <w:rPr>
                   <w:rStyle w:val="Hyperlink"/>
@@ -2913,7 +3749,7 @@
                 <w:szCs w:val="22"/>
               </w:rPr>
             </w:pPr>
-            <w:hyperlink r:id="rId16" w:history="1">
+            <w:hyperlink w:history="1">
               <w:r>
                 <w:rPr>
                   <w:rStyle w:val="Hyperlink"/>
@@ -2940,7 +3776,7 @@
                 <w:szCs w:val="22"/>
               </w:rPr>
             </w:pPr>
-            <w:hyperlink r:id="rId17" w:history="1">
+            <w:hyperlink w:history="1">
               <w:r>
                 <w:rPr>
                   <w:rStyle w:val="Hyperlink"/>
@@ -3027,7 +3863,6 @@
               <w:rPr>
                 <w:szCs w:val="22"/>
               </w:rPr>
-              <w:lastRenderedPageBreak/>
               <w:t xml:space="preserve">Automated processes of generating </w:t>
             </w:r>
             <w:proofErr w:type="spellStart"/>
@@ -3422,7 +4257,21 @@
               <w:rPr>
                 <w:szCs w:val="22"/>
               </w:rPr>
-              <w:t>customers, financial planners and CSRs</w:t>
+              <w:t xml:space="preserve">customers, financial </w:t>
+            </w:r>
+            <w:proofErr w:type="gramStart"/>
+            <w:r>
+              <w:rPr>
+                <w:szCs w:val="22"/>
+              </w:rPr>
+              <w:t>planners</w:t>
+            </w:r>
+            <w:proofErr w:type="gramEnd"/>
+            <w:r>
+              <w:rPr>
+                <w:szCs w:val="22"/>
+              </w:rPr>
+              <w:t xml:space="preserve"> and CSRs</w:t>
             </w:r>
             <w:r>
               <w:rPr>
@@ -3565,7 +4414,7 @@
                 <w:u w:val="none"/>
               </w:rPr>
             </w:pPr>
-            <w:hyperlink r:id="rId18" w:history="1">
+            <w:hyperlink w:history="1">
               <w:r>
                 <w:rPr>
                   <w:rStyle w:val="Hyperlink"/>
@@ -3595,7 +4444,7 @@
                 <w:u w:val="none"/>
               </w:rPr>
             </w:pPr>
-            <w:hyperlink r:id="rId19" w:history="1">
+            <w:hyperlink w:history="1">
               <w:r>
                 <w:rPr>
                   <w:rStyle w:val="Hyperlink"/>
@@ -3622,7 +4471,7 @@
                 <w:szCs w:val="22"/>
               </w:rPr>
             </w:pPr>
-            <w:hyperlink r:id="rId20" w:history="1">
+            <w:hyperlink w:history="1">
               <w:r>
                 <w:rPr>
                   <w:rStyle w:val="Hyperlink"/>
@@ -3871,6 +4720,7 @@
               <w:rPr>
                 <w:szCs w:val="22"/>
               </w:rPr>
+              <w:lastRenderedPageBreak/>
               <w:t xml:space="preserve">Assisted in prototype of automated build and deployment process via AWS </w:t>
             </w:r>
             <w:proofErr w:type="spellStart"/>
@@ -4180,7 +5030,7 @@
               </w:rPr>
               <w:t xml:space="preserve">- </w:t>
             </w:r>
-            <w:hyperlink r:id="rId21" w:history="1">
+            <w:hyperlink w:history="1">
               <w:r>
                 <w:rPr>
                   <w:rStyle w:val="Hyperlink"/>
@@ -4201,7 +5051,7 @@
               </w:rPr>
               <w:t xml:space="preserve">- </w:t>
             </w:r>
-            <w:hyperlink r:id="rId22" w:history="1">
+            <w:hyperlink w:history="1">
               <w:r>
                 <w:rPr>
                   <w:rStyle w:val="Hyperlink"/>
@@ -4229,7 +5079,7 @@
               <w:br/>
               <w:t xml:space="preserve">- </w:t>
             </w:r>
-            <w:hyperlink r:id="rId23" w:history="1">
+            <w:hyperlink w:history="1">
               <w:r>
                 <w:rPr>
                   <w:rStyle w:val="Hyperlink"/>
@@ -4410,7 +5260,6 @@
               <w:rPr>
                 <w:szCs w:val="22"/>
               </w:rPr>
-              <w:lastRenderedPageBreak/>
               <w:t xml:space="preserve">Backend </w:t>
             </w:r>
             <w:r>
@@ -4423,7 +5272,21 @@
               <w:rPr>
                 <w:szCs w:val="22"/>
               </w:rPr>
-              <w:t xml:space="preserve"> to existing EJBs, Oracle RDBMS, Siebel CRM and Google Search Appliance (GSA) systems</w:t>
+              <w:t xml:space="preserve"> to existing EJBs, Oracle RDBMS, Siebel </w:t>
+            </w:r>
+            <w:proofErr w:type="gramStart"/>
+            <w:r>
+              <w:rPr>
+                <w:szCs w:val="22"/>
+              </w:rPr>
+              <w:t>CRM</w:t>
+            </w:r>
+            <w:proofErr w:type="gramEnd"/>
+            <w:r>
+              <w:rPr>
+                <w:szCs w:val="22"/>
+              </w:rPr>
+              <w:t xml:space="preserve"> and Google Search Appliance (GSA) systems</w:t>
             </w:r>
           </w:p>
           <w:p>
@@ -4692,7 +5555,21 @@
               <w:rPr>
                 <w:szCs w:val="22"/>
               </w:rPr>
-              <w:t>Estimation, design and implementation of solutions for various new pieces of functionality</w:t>
+              <w:t xml:space="preserve">Estimation, </w:t>
+            </w:r>
+            <w:proofErr w:type="gramStart"/>
+            <w:r>
+              <w:rPr>
+                <w:szCs w:val="22"/>
+              </w:rPr>
+              <w:t>design</w:t>
+            </w:r>
+            <w:proofErr w:type="gramEnd"/>
+            <w:r>
+              <w:rPr>
+                <w:szCs w:val="22"/>
+              </w:rPr>
+              <w:t xml:space="preserve"> and implementation of solutions for various new pieces of functionality</w:t>
             </w:r>
           </w:p>
           <w:p>
@@ -4793,7 +5670,7 @@
               </w:rPr>
               <w:t xml:space="preserve"> (</w:t>
             </w:r>
-            <w:hyperlink r:id="rId24" w:history="1">
+            <w:hyperlink w:history="1">
               <w:r>
                 <w:rPr>
                   <w:rStyle w:val="Hyperlink"/>
@@ -5001,7 +5878,21 @@
               <w:rPr>
                 <w:szCs w:val="22"/>
               </w:rPr>
-              <w:t xml:space="preserve"> customers to view and order the latest phones, tablets, mobile broadband and plans</w:t>
+              <w:t xml:space="preserve"> customers to view and order the latest phones, tablets, mobile </w:t>
+            </w:r>
+            <w:proofErr w:type="gramStart"/>
+            <w:r>
+              <w:rPr>
+                <w:szCs w:val="22"/>
+              </w:rPr>
+              <w:t>broadband</w:t>
+            </w:r>
+            <w:proofErr w:type="gramEnd"/>
+            <w:r>
+              <w:rPr>
+                <w:szCs w:val="22"/>
+              </w:rPr>
+              <w:t xml:space="preserve"> and plans</w:t>
             </w:r>
             <w:r>
               <w:rPr>
@@ -5159,7 +6050,21 @@
               <w:rPr>
                 <w:szCs w:val="22"/>
               </w:rPr>
-              <w:t xml:space="preserve"> of business critical functionality by reducing HTTP requests via merging, compressing and minifying JS/CSS files</w:t>
+              <w:t xml:space="preserve"> of </w:t>
+            </w:r>
+            <w:proofErr w:type="gramStart"/>
+            <w:r>
+              <w:rPr>
+                <w:szCs w:val="22"/>
+              </w:rPr>
+              <w:t>business critical</w:t>
+            </w:r>
+            <w:proofErr w:type="gramEnd"/>
+            <w:r>
+              <w:rPr>
+                <w:szCs w:val="22"/>
+              </w:rPr>
+              <w:t xml:space="preserve"> functionality by reducing HTTP requests via merging, compressing and minifying JS/CSS files</w:t>
             </w:r>
           </w:p>
           <w:p>
@@ -5273,6 +6178,7 @@
               <w:rPr>
                 <w:szCs w:val="22"/>
               </w:rPr>
+              <w:lastRenderedPageBreak/>
               <w:t>Quickly build up knowledge on e-commerce and the ATG platform.</w:t>
             </w:r>
           </w:p>
@@ -5676,7 +6582,21 @@
               <w:rPr>
                 <w:szCs w:val="22"/>
               </w:rPr>
-              <w:t>Manage changes through DEV, SIT, SOCT, SVP and PROD with testing teams, business and overall implementation manager.</w:t>
+              <w:t xml:space="preserve">Manage changes through DEV, SIT, SOCT, SVP and PROD with testing teams, </w:t>
+            </w:r>
+            <w:proofErr w:type="gramStart"/>
+            <w:r>
+              <w:rPr>
+                <w:szCs w:val="22"/>
+              </w:rPr>
+              <w:t>business</w:t>
+            </w:r>
+            <w:proofErr w:type="gramEnd"/>
+            <w:r>
+              <w:rPr>
+                <w:szCs w:val="22"/>
+              </w:rPr>
+              <w:t xml:space="preserve"> and overall implementation manager.</w:t>
             </w:r>
           </w:p>
           <w:p>
@@ -5729,7 +6649,21 @@
               <w:rPr>
                 <w:szCs w:val="22"/>
               </w:rPr>
-              <w:t>ew work flow for branch staff to create/update notice of authorities which allows verification of customer’s signatures online via Service Online (SOL) application</w:t>
+              <w:t xml:space="preserve">ew </w:t>
+            </w:r>
+            <w:proofErr w:type="gramStart"/>
+            <w:r>
+              <w:rPr>
+                <w:szCs w:val="22"/>
+              </w:rPr>
+              <w:t>work flow</w:t>
+            </w:r>
+            <w:proofErr w:type="gramEnd"/>
+            <w:r>
+              <w:rPr>
+                <w:szCs w:val="22"/>
+              </w:rPr>
+              <w:t xml:space="preserve"> for branch staff to create/update notice of authorities which allows verification of customer’s signatures online via Service Online (SOL) application</w:t>
             </w:r>
             <w:r>
               <w:rPr>
@@ -5777,7 +6711,21 @@
               <w:rPr>
                 <w:szCs w:val="22"/>
               </w:rPr>
-              <w:t>, providing coaching and mentoring of junior developers</w:t>
+              <w:t xml:space="preserve">, providing </w:t>
+            </w:r>
+            <w:proofErr w:type="gramStart"/>
+            <w:r>
+              <w:rPr>
+                <w:szCs w:val="22"/>
+              </w:rPr>
+              <w:t>coaching</w:t>
+            </w:r>
+            <w:proofErr w:type="gramEnd"/>
+            <w:r>
+              <w:rPr>
+                <w:szCs w:val="22"/>
+              </w:rPr>
+              <w:t xml:space="preserve"> and mentoring of junior developers</w:t>
             </w:r>
           </w:p>
           <w:p>
@@ -5801,8 +6749,21 @@
               <w:rPr>
                 <w:szCs w:val="22"/>
               </w:rPr>
-              <w:lastRenderedPageBreak/>
-              <w:t>Designed and developed the front end portlet workflow using Spring MVC, JSP, web services, EJB</w:t>
+              <w:t xml:space="preserve">Designed and developed the </w:t>
+            </w:r>
+            <w:proofErr w:type="gramStart"/>
+            <w:r>
+              <w:rPr>
+                <w:szCs w:val="22"/>
+              </w:rPr>
+              <w:t>front end</w:t>
+            </w:r>
+            <w:proofErr w:type="gramEnd"/>
+            <w:r>
+              <w:rPr>
+                <w:szCs w:val="22"/>
+              </w:rPr>
+              <w:t xml:space="preserve"> portlet workflow using Spring MVC, JSP, web services, EJB</w:t>
             </w:r>
           </w:p>
           <w:p>
@@ -5938,7 +6899,21 @@
               <w:rPr>
                 <w:szCs w:val="22"/>
               </w:rPr>
-              <w:t>w work flow for small/medium businesses to register for Business Internet &amp; Telephone Banking and setup different access levels for different users to their business accounts.</w:t>
+              <w:t xml:space="preserve">w </w:t>
+            </w:r>
+            <w:proofErr w:type="gramStart"/>
+            <w:r>
+              <w:rPr>
+                <w:szCs w:val="22"/>
+              </w:rPr>
+              <w:t>work flow</w:t>
+            </w:r>
+            <w:proofErr w:type="gramEnd"/>
+            <w:r>
+              <w:rPr>
+                <w:szCs w:val="22"/>
+              </w:rPr>
+              <w:t xml:space="preserve"> for small/medium businesses to register for Business Internet &amp; Telephone Banking and setup different access levels for different users to their business accounts.</w:t>
             </w:r>
           </w:p>
           <w:p>
@@ -5968,7 +6943,21 @@
               <w:rPr>
                 <w:szCs w:val="22"/>
               </w:rPr>
-              <w:t xml:space="preserve"> for the front end UI and the backend integration with external applications using web services and EAI/MQ. This involved creating high level class diagrams and sequence diagrams.</w:t>
+              <w:t xml:space="preserve"> for the </w:t>
+            </w:r>
+            <w:proofErr w:type="gramStart"/>
+            <w:r>
+              <w:rPr>
+                <w:szCs w:val="22"/>
+              </w:rPr>
+              <w:t>front end</w:t>
+            </w:r>
+            <w:proofErr w:type="gramEnd"/>
+            <w:r>
+              <w:rPr>
+                <w:szCs w:val="22"/>
+              </w:rPr>
+              <w:t xml:space="preserve"> UI and the backend integration with external applications using web services and EAI/MQ. This involved creating high level class diagrams and sequence diagrams.</w:t>
             </w:r>
           </w:p>
           <w:p>
@@ -6240,11 +7229,19 @@
                 <w:szCs w:val="22"/>
               </w:rPr>
             </w:pPr>
-            <w:r>
-              <w:rPr>
-                <w:szCs w:val="22"/>
-              </w:rPr>
-              <w:t xml:space="preserve">Provided assistance to other developers in backend functionality using EJB </w:t>
+            <w:proofErr w:type="gramStart"/>
+            <w:r>
+              <w:rPr>
+                <w:szCs w:val="22"/>
+              </w:rPr>
+              <w:t>Provided assistance to</w:t>
+            </w:r>
+            <w:proofErr w:type="gramEnd"/>
+            <w:r>
+              <w:rPr>
+                <w:szCs w:val="22"/>
+              </w:rPr>
+              <w:t xml:space="preserve"> other developers in backend functionality using EJB </w:t>
             </w:r>
             <w:r>
               <w:rPr>
@@ -6396,7 +7393,21 @@
               <w:rPr>
                 <w:szCs w:val="22"/>
               </w:rPr>
-              <w:t>ew work flow to identify personal/organisational customers due to compliance with new anti-money laundering/counter-terrorism legislation.</w:t>
+              <w:t xml:space="preserve">ew </w:t>
+            </w:r>
+            <w:proofErr w:type="gramStart"/>
+            <w:r>
+              <w:rPr>
+                <w:szCs w:val="22"/>
+              </w:rPr>
+              <w:t>work flow</w:t>
+            </w:r>
+            <w:proofErr w:type="gramEnd"/>
+            <w:r>
+              <w:rPr>
+                <w:szCs w:val="22"/>
+              </w:rPr>
+              <w:t xml:space="preserve"> to identify personal/organisational customers due to compliance with new anti-money laundering/counter-terrorism legislation.</w:t>
             </w:r>
           </w:p>
           <w:p>
@@ -6420,6 +7431,7 @@
               <w:rPr>
                 <w:szCs w:val="22"/>
               </w:rPr>
+              <w:lastRenderedPageBreak/>
               <w:t>Designed and d</w:t>
             </w:r>
             <w:r>
@@ -6456,7 +7468,21 @@
               <w:rPr>
                 <w:szCs w:val="22"/>
               </w:rPr>
-              <w:t>Created unit tests and automated regression tests for  this framework in JUnit</w:t>
+              <w:t xml:space="preserve">Created unit tests and automated regression tests </w:t>
+            </w:r>
+            <w:proofErr w:type="gramStart"/>
+            <w:r>
+              <w:rPr>
+                <w:szCs w:val="22"/>
+              </w:rPr>
+              <w:t>for  this</w:t>
+            </w:r>
+            <w:proofErr w:type="gramEnd"/>
+            <w:r>
+              <w:rPr>
+                <w:szCs w:val="22"/>
+              </w:rPr>
+              <w:t xml:space="preserve"> framework in JUnit</w:t>
             </w:r>
           </w:p>
           <w:p>
@@ -6996,7 +8022,6 @@
               <w:rPr>
                 <w:szCs w:val="22"/>
               </w:rPr>
-              <w:lastRenderedPageBreak/>
               <w:t xml:space="preserve">Provided coaching to </w:t>
             </w:r>
             <w:r>
@@ -7136,7 +8161,25 @@
                 <w:color w:val="002060"/>
                 <w:szCs w:val="22"/>
               </w:rPr>
-              <w:t xml:space="preserve"> CSS, JS and ASP </w:t>
+              <w:t xml:space="preserve"> CSS, </w:t>
+            </w:r>
+            <w:proofErr w:type="gramStart"/>
+            <w:r>
+              <w:rPr>
+                <w:b/>
+                <w:color w:val="002060"/>
+                <w:szCs w:val="22"/>
+              </w:rPr>
+              <w:t>JS</w:t>
+            </w:r>
+            <w:proofErr w:type="gramEnd"/>
+            <w:r>
+              <w:rPr>
+                <w:b/>
+                <w:color w:val="002060"/>
+                <w:szCs w:val="22"/>
+              </w:rPr>
+              <w:t xml:space="preserve"> and ASP </w:t>
             </w:r>
             <w:proofErr w:type="spellStart"/>
             <w:r>
@@ -7436,7 +8479,7 @@
         </w:trPr>
         <w:tc>
           <w:tcPr>
-            <w:tcW w:w="5000" w:type="pct"/>
+            <w:tcW w:w="4999" w:type="pct"/>
             <w:gridSpan w:val="2"/>
           </w:tcPr>
           <w:p>
@@ -7634,7 +8677,7 @@
         </w:trPr>
         <w:tc>
           <w:tcPr>
-            <w:tcW w:w="5000" w:type="pct"/>
+            <w:tcW w:w="4999" w:type="pct"/>
             <w:gridSpan w:val="2"/>
           </w:tcPr>
           <w:p>
@@ -7695,10 +8738,10 @@
     </w:tbl>
     <w:p/>
     <w:sectPr>
-      <w:headerReference w:type="default" r:id="rId25"/>
-      <w:footerReference w:type="default" r:id="rId26"/>
+      <w:headerReference w:type="default" r:id="rId9"/>
+      <w:footerReference w:type="default" r:id="rId10"/>
       <w:pgSz w:w="12240" w:h="15840" w:code="1"/>
-      <w:pgMar w:top="567" w:right="1418" w:bottom="567" w:left="1418" w:header="567" w:footer="964" w:gutter="0"/>
+      <w:pgMar w:top="567" w:right="1304" w:bottom="567" w:left="1304" w:header="567" w:footer="964" w:gutter="0"/>
       <w:cols w:space="720"/>
       <w:titlePg/>
       <w:docGrid w:linePitch="360"/>
@@ -7708,7 +8751,7 @@
 </file>
 
 <file path=word/endnotes.xml><?xml version="1.0" encoding="utf-8"?>
-<w:endnotes xmlns:wpc="http://schemas.microsoft.com/office/word/2010/wordprocessingCanvas" xmlns:cx="http://schemas.microsoft.com/office/drawing/2014/chartex" xmlns:cx1="http://schemas.microsoft.com/office/drawing/2015/9/8/chartex" xmlns:cx2="http://schemas.microsoft.com/office/drawing/2015/10/21/chartex" xmlns:cx3="http://schemas.microsoft.com/office/drawing/2016/5/9/chartex" xmlns:cx4="http://schemas.microsoft.com/office/drawing/2016/5/10/chartex" xmlns:cx5="http://schemas.microsoft.com/office/drawing/2016/5/11/chartex" xmlns:cx6="http://schemas.microsoft.com/office/drawing/2016/5/12/chartex" xmlns:cx7="http://schemas.microsoft.com/office/drawing/2016/5/13/chartex" xmlns:cx8="http://schemas.microsoft.com/office/drawing/2016/5/14/chartex" xmlns:mc="http://schemas.openxmlformats.org/markup-compatibility/2006" xmlns:aink="http://schemas.microsoft.com/office/drawing/2016/ink" xmlns:am3d="http://schemas.microsoft.com/office/drawing/2017/model3d" xmlns:o="urn:schemas-microsoft-com:office:office" xmlns:r="http://schemas.openxmlformats.org/officeDocument/2006/relationships" xmlns:m="http://schemas.openxmlformats.org/officeDocument/2006/math" xmlns:v="urn:schemas-microsoft-com:vml" xmlns:wp14="http://schemas.microsoft.com/office/word/2010/wordprocessingDrawing" xmlns:wp="http://schemas.openxmlformats.org/drawingml/2006/wordprocessingDrawing" xmlns:w10="urn:schemas-microsoft-com:office:word" xmlns:w="http://schemas.openxmlformats.org/wordprocessingml/2006/main" xmlns:w14="http://schemas.microsoft.com/office/word/2010/wordml" xmlns:w15="http://schemas.microsoft.com/office/word/2012/wordml" xmlns:w16cex="http://schemas.microsoft.com/office/word/2018/wordml/cex" xmlns:w16cid="http://schemas.microsoft.com/office/word/2016/wordml/cid" xmlns:w16="http://schemas.microsoft.com/office/word/2018/wordml" xmlns:w16se="http://schemas.microsoft.com/office/word/2015/wordml/symex" xmlns:wpg="http://schemas.microsoft.com/office/word/2010/wordprocessingGroup" xmlns:wpi="http://schemas.microsoft.com/office/word/2010/wordprocessingInk" xmlns:wne="http://schemas.microsoft.com/office/word/2006/wordml" xmlns:wps="http://schemas.microsoft.com/office/word/2010/wordprocessingShape" mc:Ignorable="w14 w15 w16se w16cid w16 w16cex wp14">
+<w:endnotes xmlns:wpc="http://schemas.microsoft.com/office/word/2010/wordprocessingCanvas" xmlns:cx="http://schemas.microsoft.com/office/drawing/2014/chartex" xmlns:cx1="http://schemas.microsoft.com/office/drawing/2015/9/8/chartex" xmlns:cx2="http://schemas.microsoft.com/office/drawing/2015/10/21/chartex" xmlns:cx3="http://schemas.microsoft.com/office/drawing/2016/5/9/chartex" xmlns:cx4="http://schemas.microsoft.com/office/drawing/2016/5/10/chartex" xmlns:cx5="http://schemas.microsoft.com/office/drawing/2016/5/11/chartex" xmlns:cx6="http://schemas.microsoft.com/office/drawing/2016/5/12/chartex" xmlns:cx7="http://schemas.microsoft.com/office/drawing/2016/5/13/chartex" xmlns:cx8="http://schemas.microsoft.com/office/drawing/2016/5/14/chartex" xmlns:mc="http://schemas.openxmlformats.org/markup-compatibility/2006" xmlns:aink="http://schemas.microsoft.com/office/drawing/2016/ink" xmlns:am3d="http://schemas.microsoft.com/office/drawing/2017/model3d" xmlns:o="urn:schemas-microsoft-com:office:office" xmlns:r="http://schemas.openxmlformats.org/officeDocument/2006/relationships" xmlns:m="http://schemas.openxmlformats.org/officeDocument/2006/math" xmlns:v="urn:schemas-microsoft-com:vml" xmlns:wp14="http://schemas.microsoft.com/office/word/2010/wordprocessingDrawing" xmlns:wp="http://schemas.openxmlformats.org/drawingml/2006/wordprocessingDrawing" xmlns:w10="urn:schemas-microsoft-com:office:word" xmlns:w="http://schemas.openxmlformats.org/wordprocessingml/2006/main" xmlns:w14="http://schemas.microsoft.com/office/word/2010/wordml" xmlns:w15="http://schemas.microsoft.com/office/word/2012/wordml" xmlns:w16cex="http://schemas.microsoft.com/office/word/2018/wordml/cex" xmlns:w16cid="http://schemas.microsoft.com/office/word/2016/wordml/cid" xmlns:w16="http://schemas.microsoft.com/office/word/2018/wordml" xmlns:w16sdtdh="http://schemas.microsoft.com/office/word/2020/wordml/sdtdatahash" xmlns:w16se="http://schemas.microsoft.com/office/word/2015/wordml/symex" xmlns:wpg="http://schemas.microsoft.com/office/word/2010/wordprocessingGroup" xmlns:wpi="http://schemas.microsoft.com/office/word/2010/wordprocessingInk" xmlns:wne="http://schemas.microsoft.com/office/word/2006/wordml" xmlns:wps="http://schemas.microsoft.com/office/word/2010/wordprocessingShape" mc:Ignorable="w14 w15 w16se w16cid w16 w16cex w16sdtdh wp14">
   <w:endnote w:type="separator" w:id="-1">
     <w:p>
       <w:r>
@@ -7727,7 +8770,7 @@
 </file>
 
 <file path=word/footer1.xml><?xml version="1.0" encoding="utf-8"?>
-<w:ftr xmlns:wpc="http://schemas.microsoft.com/office/word/2010/wordprocessingCanvas" xmlns:cx="http://schemas.microsoft.com/office/drawing/2014/chartex" xmlns:cx1="http://schemas.microsoft.com/office/drawing/2015/9/8/chartex" xmlns:cx2="http://schemas.microsoft.com/office/drawing/2015/10/21/chartex" xmlns:cx3="http://schemas.microsoft.com/office/drawing/2016/5/9/chartex" xmlns:cx4="http://schemas.microsoft.com/office/drawing/2016/5/10/chartex" xmlns:cx5="http://schemas.microsoft.com/office/drawing/2016/5/11/chartex" xmlns:cx6="http://schemas.microsoft.com/office/drawing/2016/5/12/chartex" xmlns:cx7="http://schemas.microsoft.com/office/drawing/2016/5/13/chartex" xmlns:cx8="http://schemas.microsoft.com/office/drawing/2016/5/14/chartex" xmlns:mc="http://schemas.openxmlformats.org/markup-compatibility/2006" xmlns:aink="http://schemas.microsoft.com/office/drawing/2016/ink" xmlns:am3d="http://schemas.microsoft.com/office/drawing/2017/model3d" xmlns:o="urn:schemas-microsoft-com:office:office" xmlns:r="http://schemas.openxmlformats.org/officeDocument/2006/relationships" xmlns:m="http://schemas.openxmlformats.org/officeDocument/2006/math" xmlns:v="urn:schemas-microsoft-com:vml" xmlns:wp14="http://schemas.microsoft.com/office/word/2010/wordprocessingDrawing" xmlns:wp="http://schemas.openxmlformats.org/drawingml/2006/wordprocessingDrawing" xmlns:w10="urn:schemas-microsoft-com:office:word" xmlns:w="http://schemas.openxmlformats.org/wordprocessingml/2006/main" xmlns:w14="http://schemas.microsoft.com/office/word/2010/wordml" xmlns:w15="http://schemas.microsoft.com/office/word/2012/wordml" xmlns:w16cex="http://schemas.microsoft.com/office/word/2018/wordml/cex" xmlns:w16cid="http://schemas.microsoft.com/office/word/2016/wordml/cid" xmlns:w16="http://schemas.microsoft.com/office/word/2018/wordml" xmlns:w16se="http://schemas.microsoft.com/office/word/2015/wordml/symex" xmlns:wpg="http://schemas.microsoft.com/office/word/2010/wordprocessingGroup" xmlns:wpi="http://schemas.microsoft.com/office/word/2010/wordprocessingInk" xmlns:wne="http://schemas.microsoft.com/office/word/2006/wordml" xmlns:wps="http://schemas.microsoft.com/office/word/2010/wordprocessingShape" mc:Ignorable="w14 w15 w16se w16cid w16 w16cex wp14">
+<w:ftr xmlns:wpc="http://schemas.microsoft.com/office/word/2010/wordprocessingCanvas" xmlns:cx="http://schemas.microsoft.com/office/drawing/2014/chartex" xmlns:cx1="http://schemas.microsoft.com/office/drawing/2015/9/8/chartex" xmlns:cx2="http://schemas.microsoft.com/office/drawing/2015/10/21/chartex" xmlns:cx3="http://schemas.microsoft.com/office/drawing/2016/5/9/chartex" xmlns:cx4="http://schemas.microsoft.com/office/drawing/2016/5/10/chartex" xmlns:cx5="http://schemas.microsoft.com/office/drawing/2016/5/11/chartex" xmlns:cx6="http://schemas.microsoft.com/office/drawing/2016/5/12/chartex" xmlns:cx7="http://schemas.microsoft.com/office/drawing/2016/5/13/chartex" xmlns:cx8="http://schemas.microsoft.com/office/drawing/2016/5/14/chartex" xmlns:mc="http://schemas.openxmlformats.org/markup-compatibility/2006" xmlns:aink="http://schemas.microsoft.com/office/drawing/2016/ink" xmlns:am3d="http://schemas.microsoft.com/office/drawing/2017/model3d" xmlns:o="urn:schemas-microsoft-com:office:office" xmlns:r="http://schemas.openxmlformats.org/officeDocument/2006/relationships" xmlns:m="http://schemas.openxmlformats.org/officeDocument/2006/math" xmlns:v="urn:schemas-microsoft-com:vml" xmlns:wp14="http://schemas.microsoft.com/office/word/2010/wordprocessingDrawing" xmlns:wp="http://schemas.openxmlformats.org/drawingml/2006/wordprocessingDrawing" xmlns:w10="urn:schemas-microsoft-com:office:word" xmlns:w="http://schemas.openxmlformats.org/wordprocessingml/2006/main" xmlns:w14="http://schemas.microsoft.com/office/word/2010/wordml" xmlns:w15="http://schemas.microsoft.com/office/word/2012/wordml" xmlns:w16cex="http://schemas.microsoft.com/office/word/2018/wordml/cex" xmlns:w16cid="http://schemas.microsoft.com/office/word/2016/wordml/cid" xmlns:w16="http://schemas.microsoft.com/office/word/2018/wordml" xmlns:w16sdtdh="http://schemas.microsoft.com/office/word/2020/wordml/sdtdatahash" xmlns:w16se="http://schemas.microsoft.com/office/word/2015/wordml/symex" xmlns:wpg="http://schemas.microsoft.com/office/word/2010/wordprocessingGroup" xmlns:wpi="http://schemas.microsoft.com/office/word/2010/wordprocessingInk" xmlns:wne="http://schemas.microsoft.com/office/word/2006/wordml" xmlns:wps="http://schemas.microsoft.com/office/word/2010/wordprocessingShape" mc:Ignorable="w14 w15 w16se w16cid w16 w16cex w16sdtdh wp14">
   <w:p>
     <w:pPr>
       <w:pStyle w:val="Footer"/>
@@ -7740,7 +8783,7 @@
 </file>
 
 <file path=word/footnotes.xml><?xml version="1.0" encoding="utf-8"?>
-<w:footnotes xmlns:wpc="http://schemas.microsoft.com/office/word/2010/wordprocessingCanvas" xmlns:cx="http://schemas.microsoft.com/office/drawing/2014/chartex" xmlns:cx1="http://schemas.microsoft.com/office/drawing/2015/9/8/chartex" xmlns:cx2="http://schemas.microsoft.com/office/drawing/2015/10/21/chartex" xmlns:cx3="http://schemas.microsoft.com/office/drawing/2016/5/9/chartex" xmlns:cx4="http://schemas.microsoft.com/office/drawing/2016/5/10/chartex" xmlns:cx5="http://schemas.microsoft.com/office/drawing/2016/5/11/chartex" xmlns:cx6="http://schemas.microsoft.com/office/drawing/2016/5/12/chartex" xmlns:cx7="http://schemas.microsoft.com/office/drawing/2016/5/13/chartex" xmlns:cx8="http://schemas.microsoft.com/office/drawing/2016/5/14/chartex" xmlns:mc="http://schemas.openxmlformats.org/markup-compatibility/2006" xmlns:aink="http://schemas.microsoft.com/office/drawing/2016/ink" xmlns:am3d="http://schemas.microsoft.com/office/drawing/2017/model3d" xmlns:o="urn:schemas-microsoft-com:office:office" xmlns:r="http://schemas.openxmlformats.org/officeDocument/2006/relationships" xmlns:m="http://schemas.openxmlformats.org/officeDocument/2006/math" xmlns:v="urn:schemas-microsoft-com:vml" xmlns:wp14="http://schemas.microsoft.com/office/word/2010/wordprocessingDrawing" xmlns:wp="http://schemas.openxmlformats.org/drawingml/2006/wordprocessingDrawing" xmlns:w10="urn:schemas-microsoft-com:office:word" xmlns:w="http://schemas.openxmlformats.org/wordprocessingml/2006/main" xmlns:w14="http://schemas.microsoft.com/office/word/2010/wordml" xmlns:w15="http://schemas.microsoft.com/office/word/2012/wordml" xmlns:w16cex="http://schemas.microsoft.com/office/word/2018/wordml/cex" xmlns:w16cid="http://schemas.microsoft.com/office/word/2016/wordml/cid" xmlns:w16="http://schemas.microsoft.com/office/word/2018/wordml" xmlns:w16se="http://schemas.microsoft.com/office/word/2015/wordml/symex" xmlns:wpg="http://schemas.microsoft.com/office/word/2010/wordprocessingGroup" xmlns:wpi="http://schemas.microsoft.com/office/word/2010/wordprocessingInk" xmlns:wne="http://schemas.microsoft.com/office/word/2006/wordml" xmlns:wps="http://schemas.microsoft.com/office/word/2010/wordprocessingShape" mc:Ignorable="w14 w15 w16se w16cid w16 w16cex wp14">
+<w:footnotes xmlns:wpc="http://schemas.microsoft.com/office/word/2010/wordprocessingCanvas" xmlns:cx="http://schemas.microsoft.com/office/drawing/2014/chartex" xmlns:cx1="http://schemas.microsoft.com/office/drawing/2015/9/8/chartex" xmlns:cx2="http://schemas.microsoft.com/office/drawing/2015/10/21/chartex" xmlns:cx3="http://schemas.microsoft.com/office/drawing/2016/5/9/chartex" xmlns:cx4="http://schemas.microsoft.com/office/drawing/2016/5/10/chartex" xmlns:cx5="http://schemas.microsoft.com/office/drawing/2016/5/11/chartex" xmlns:cx6="http://schemas.microsoft.com/office/drawing/2016/5/12/chartex" xmlns:cx7="http://schemas.microsoft.com/office/drawing/2016/5/13/chartex" xmlns:cx8="http://schemas.microsoft.com/office/drawing/2016/5/14/chartex" xmlns:mc="http://schemas.openxmlformats.org/markup-compatibility/2006" xmlns:aink="http://schemas.microsoft.com/office/drawing/2016/ink" xmlns:am3d="http://schemas.microsoft.com/office/drawing/2017/model3d" xmlns:o="urn:schemas-microsoft-com:office:office" xmlns:r="http://schemas.openxmlformats.org/officeDocument/2006/relationships" xmlns:m="http://schemas.openxmlformats.org/officeDocument/2006/math" xmlns:v="urn:schemas-microsoft-com:vml" xmlns:wp14="http://schemas.microsoft.com/office/word/2010/wordprocessingDrawing" xmlns:wp="http://schemas.openxmlformats.org/drawingml/2006/wordprocessingDrawing" xmlns:w10="urn:schemas-microsoft-com:office:word" xmlns:w="http://schemas.openxmlformats.org/wordprocessingml/2006/main" xmlns:w14="http://schemas.microsoft.com/office/word/2010/wordml" xmlns:w15="http://schemas.microsoft.com/office/word/2012/wordml" xmlns:w16cex="http://schemas.microsoft.com/office/word/2018/wordml/cex" xmlns:w16cid="http://schemas.microsoft.com/office/word/2016/wordml/cid" xmlns:w16="http://schemas.microsoft.com/office/word/2018/wordml" xmlns:w16sdtdh="http://schemas.microsoft.com/office/word/2020/wordml/sdtdatahash" xmlns:w16se="http://schemas.microsoft.com/office/word/2015/wordml/symex" xmlns:wpg="http://schemas.microsoft.com/office/word/2010/wordprocessingGroup" xmlns:wpi="http://schemas.microsoft.com/office/word/2010/wordprocessingInk" xmlns:wne="http://schemas.microsoft.com/office/word/2006/wordml" xmlns:wps="http://schemas.microsoft.com/office/word/2010/wordprocessingShape" mc:Ignorable="w14 w15 w16se w16cid w16 w16cex w16sdtdh wp14">
   <w:footnote w:type="separator" w:id="-1">
     <w:p>
       <w:r>
@@ -7759,7 +8802,7 @@
 </file>
 
 <file path=word/header1.xml><?xml version="1.0" encoding="utf-8"?>
-<w:hdr xmlns:wpc="http://schemas.microsoft.com/office/word/2010/wordprocessingCanvas" xmlns:cx="http://schemas.microsoft.com/office/drawing/2014/chartex" xmlns:cx1="http://schemas.microsoft.com/office/drawing/2015/9/8/chartex" xmlns:cx2="http://schemas.microsoft.com/office/drawing/2015/10/21/chartex" xmlns:cx3="http://schemas.microsoft.com/office/drawing/2016/5/9/chartex" xmlns:cx4="http://schemas.microsoft.com/office/drawing/2016/5/10/chartex" xmlns:cx5="http://schemas.microsoft.com/office/drawing/2016/5/11/chartex" xmlns:cx6="http://schemas.microsoft.com/office/drawing/2016/5/12/chartex" xmlns:cx7="http://schemas.microsoft.com/office/drawing/2016/5/13/chartex" xmlns:cx8="http://schemas.microsoft.com/office/drawing/2016/5/14/chartex" xmlns:mc="http://schemas.openxmlformats.org/markup-compatibility/2006" xmlns:aink="http://schemas.microsoft.com/office/drawing/2016/ink" xmlns:am3d="http://schemas.microsoft.com/office/drawing/2017/model3d" xmlns:o="urn:schemas-microsoft-com:office:office" xmlns:r="http://schemas.openxmlformats.org/officeDocument/2006/relationships" xmlns:m="http://schemas.openxmlformats.org/officeDocument/2006/math" xmlns:v="urn:schemas-microsoft-com:vml" xmlns:wp14="http://schemas.microsoft.com/office/word/2010/wordprocessingDrawing" xmlns:wp="http://schemas.openxmlformats.org/drawingml/2006/wordprocessingDrawing" xmlns:w10="urn:schemas-microsoft-com:office:word" xmlns:w="http://schemas.openxmlformats.org/wordprocessingml/2006/main" xmlns:w14="http://schemas.microsoft.com/office/word/2010/wordml" xmlns:w15="http://schemas.microsoft.com/office/word/2012/wordml" xmlns:w16cex="http://schemas.microsoft.com/office/word/2018/wordml/cex" xmlns:w16cid="http://schemas.microsoft.com/office/word/2016/wordml/cid" xmlns:w16="http://schemas.microsoft.com/office/word/2018/wordml" xmlns:w16se="http://schemas.microsoft.com/office/word/2015/wordml/symex" xmlns:wpg="http://schemas.microsoft.com/office/word/2010/wordprocessingGroup" xmlns:wpi="http://schemas.microsoft.com/office/word/2010/wordprocessingInk" xmlns:wne="http://schemas.microsoft.com/office/word/2006/wordml" xmlns:wps="http://schemas.microsoft.com/office/word/2010/wordprocessingShape" mc:Ignorable="w14 w15 w16se w16cid w16 w16cex wp14">
+<w:hdr xmlns:wpc="http://schemas.microsoft.com/office/word/2010/wordprocessingCanvas" xmlns:cx="http://schemas.microsoft.com/office/drawing/2014/chartex" xmlns:cx1="http://schemas.microsoft.com/office/drawing/2015/9/8/chartex" xmlns:cx2="http://schemas.microsoft.com/office/drawing/2015/10/21/chartex" xmlns:cx3="http://schemas.microsoft.com/office/drawing/2016/5/9/chartex" xmlns:cx4="http://schemas.microsoft.com/office/drawing/2016/5/10/chartex" xmlns:cx5="http://schemas.microsoft.com/office/drawing/2016/5/11/chartex" xmlns:cx6="http://schemas.microsoft.com/office/drawing/2016/5/12/chartex" xmlns:cx7="http://schemas.microsoft.com/office/drawing/2016/5/13/chartex" xmlns:cx8="http://schemas.microsoft.com/office/drawing/2016/5/14/chartex" xmlns:mc="http://schemas.openxmlformats.org/markup-compatibility/2006" xmlns:aink="http://schemas.microsoft.com/office/drawing/2016/ink" xmlns:am3d="http://schemas.microsoft.com/office/drawing/2017/model3d" xmlns:o="urn:schemas-microsoft-com:office:office" xmlns:r="http://schemas.openxmlformats.org/officeDocument/2006/relationships" xmlns:m="http://schemas.openxmlformats.org/officeDocument/2006/math" xmlns:v="urn:schemas-microsoft-com:vml" xmlns:wp14="http://schemas.microsoft.com/office/word/2010/wordprocessingDrawing" xmlns:wp="http://schemas.openxmlformats.org/drawingml/2006/wordprocessingDrawing" xmlns:w10="urn:schemas-microsoft-com:office:word" xmlns:w="http://schemas.openxmlformats.org/wordprocessingml/2006/main" xmlns:w14="http://schemas.microsoft.com/office/word/2010/wordml" xmlns:w15="http://schemas.microsoft.com/office/word/2012/wordml" xmlns:w16cex="http://schemas.microsoft.com/office/word/2018/wordml/cex" xmlns:w16cid="http://schemas.microsoft.com/office/word/2016/wordml/cid" xmlns:w16="http://schemas.microsoft.com/office/word/2018/wordml" xmlns:w16sdtdh="http://schemas.microsoft.com/office/word/2020/wordml/sdtdatahash" xmlns:w16se="http://schemas.microsoft.com/office/word/2015/wordml/symex" xmlns:wpg="http://schemas.microsoft.com/office/word/2010/wordprocessingGroup" xmlns:wpi="http://schemas.microsoft.com/office/word/2010/wordprocessingInk" xmlns:wne="http://schemas.microsoft.com/office/word/2006/wordml" xmlns:wps="http://schemas.microsoft.com/office/word/2010/wordprocessingShape" mc:Ignorable="w14 w15 w16se w16cid w16 w16cex w16sdtdh wp14">
   <w:p>
     <w:pPr>
       <w:pStyle w:val="Header"/>
@@ -7774,7 +8817,7 @@
 </file>
 
 <file path=word/numbering.xml><?xml version="1.0" encoding="utf-8"?>
-<w:numbering xmlns:wpc="http://schemas.microsoft.com/office/word/2010/wordprocessingCanvas" xmlns:cx="http://schemas.microsoft.com/office/drawing/2014/chartex" xmlns:cx1="http://schemas.microsoft.com/office/drawing/2015/9/8/chartex" xmlns:cx2="http://schemas.microsoft.com/office/drawing/2015/10/21/chartex" xmlns:cx3="http://schemas.microsoft.com/office/drawing/2016/5/9/chartex" xmlns:cx4="http://schemas.microsoft.com/office/drawing/2016/5/10/chartex" xmlns:cx5="http://schemas.microsoft.com/office/drawing/2016/5/11/chartex" xmlns:cx6="http://schemas.microsoft.com/office/drawing/2016/5/12/chartex" xmlns:cx7="http://schemas.microsoft.com/office/drawing/2016/5/13/chartex" xmlns:cx8="http://schemas.microsoft.com/office/drawing/2016/5/14/chartex" xmlns:mc="http://schemas.openxmlformats.org/markup-compatibility/2006" xmlns:aink="http://schemas.microsoft.com/office/drawing/2016/ink" xmlns:am3d="http://schemas.microsoft.com/office/drawing/2017/model3d" xmlns:o="urn:schemas-microsoft-com:office:office" xmlns:r="http://schemas.openxmlformats.org/officeDocument/2006/relationships" xmlns:m="http://schemas.openxmlformats.org/officeDocument/2006/math" xmlns:v="urn:schemas-microsoft-com:vml" xmlns:wp14="http://schemas.microsoft.com/office/word/2010/wordprocessingDrawing" xmlns:wp="http://schemas.openxmlformats.org/drawingml/2006/wordprocessingDrawing" xmlns:w10="urn:schemas-microsoft-com:office:word" xmlns:w="http://schemas.openxmlformats.org/wordprocessingml/2006/main" xmlns:w14="http://schemas.microsoft.com/office/word/2010/wordml" xmlns:w15="http://schemas.microsoft.com/office/word/2012/wordml" xmlns:w16cex="http://schemas.microsoft.com/office/word/2018/wordml/cex" xmlns:w16cid="http://schemas.microsoft.com/office/word/2016/wordml/cid" xmlns:w16="http://schemas.microsoft.com/office/word/2018/wordml" xmlns:w16se="http://schemas.microsoft.com/office/word/2015/wordml/symex" xmlns:wpg="http://schemas.microsoft.com/office/word/2010/wordprocessingGroup" xmlns:wpi="http://schemas.microsoft.com/office/word/2010/wordprocessingInk" xmlns:wne="http://schemas.microsoft.com/office/word/2006/wordml" xmlns:wps="http://schemas.microsoft.com/office/word/2010/wordprocessingShape" mc:Ignorable="w14 w15 w16se w16cid w16 w16cex wp14">
+<w:numbering xmlns:wpc="http://schemas.microsoft.com/office/word/2010/wordprocessingCanvas" xmlns:cx="http://schemas.microsoft.com/office/drawing/2014/chartex" xmlns:cx1="http://schemas.microsoft.com/office/drawing/2015/9/8/chartex" xmlns:cx2="http://schemas.microsoft.com/office/drawing/2015/10/21/chartex" xmlns:cx3="http://schemas.microsoft.com/office/drawing/2016/5/9/chartex" xmlns:cx4="http://schemas.microsoft.com/office/drawing/2016/5/10/chartex" xmlns:cx5="http://schemas.microsoft.com/office/drawing/2016/5/11/chartex" xmlns:cx6="http://schemas.microsoft.com/office/drawing/2016/5/12/chartex" xmlns:cx7="http://schemas.microsoft.com/office/drawing/2016/5/13/chartex" xmlns:cx8="http://schemas.microsoft.com/office/drawing/2016/5/14/chartex" xmlns:mc="http://schemas.openxmlformats.org/markup-compatibility/2006" xmlns:aink="http://schemas.microsoft.com/office/drawing/2016/ink" xmlns:am3d="http://schemas.microsoft.com/office/drawing/2017/model3d" xmlns:o="urn:schemas-microsoft-com:office:office" xmlns:r="http://schemas.openxmlformats.org/officeDocument/2006/relationships" xmlns:m="http://schemas.openxmlformats.org/officeDocument/2006/math" xmlns:v="urn:schemas-microsoft-com:vml" xmlns:wp14="http://schemas.microsoft.com/office/word/2010/wordprocessingDrawing" xmlns:wp="http://schemas.openxmlformats.org/drawingml/2006/wordprocessingDrawing" xmlns:w10="urn:schemas-microsoft-com:office:word" xmlns:w="http://schemas.openxmlformats.org/wordprocessingml/2006/main" xmlns:w14="http://schemas.microsoft.com/office/word/2010/wordml" xmlns:w15="http://schemas.microsoft.com/office/word/2012/wordml" xmlns:w16cex="http://schemas.microsoft.com/office/word/2018/wordml/cex" xmlns:w16cid="http://schemas.microsoft.com/office/word/2016/wordml/cid" xmlns:w16="http://schemas.microsoft.com/office/word/2018/wordml" xmlns:w16sdtdh="http://schemas.microsoft.com/office/word/2020/wordml/sdtdatahash" xmlns:w16se="http://schemas.microsoft.com/office/word/2015/wordml/symex" xmlns:wpg="http://schemas.microsoft.com/office/word/2010/wordprocessingGroup" xmlns:wpi="http://schemas.microsoft.com/office/word/2010/wordprocessingInk" xmlns:wne="http://schemas.microsoft.com/office/word/2006/wordml" xmlns:wps="http://schemas.microsoft.com/office/word/2010/wordprocessingShape" mc:Ignorable="w14 w15 w16se w16cid w16 w16cex w16sdtdh wp14">
   <w:numPicBullet w:numPicBulletId="0">
     <w:pict>
       <v:shapetype id="_x0000_t75" coordsize="21600,21600" o:spt="75" o:preferrelative="t" path="m@4@5l@4@11@9@11@9@5xe" filled="f" stroked="f">
@@ -7796,7 +8839,7 @@
         <v:path o:extrusionok="f" gradientshapeok="t" o:connecttype="rect"/>
         <o:lock v:ext="edit" aspectratio="t"/>
       </v:shapetype>
-      <v:shape id="_x0000_i1028" type="#_x0000_t75" style="width:9.1pt;height:9.1pt" o:bullet="t">
+      <v:shape id="_x0000_i1030" type="#_x0000_t75" style="width:9pt;height:9pt" o:bullet="t">
         <v:imagedata r:id="rId1" o:title="BD15059_"/>
       </v:shape>
     </w:pict>
@@ -8870,6 +9913,118 @@
     </w:lvl>
   </w:abstractNum>
   <w:abstractNum w:abstractNumId="18" w15:restartNumberingAfterBreak="0">
+    <w:nsid w:val="57CF616B"/>
+    <w:multiLevelType w:val="hybridMultilevel"/>
+    <w:tmpl w:val="B182477C"/>
+    <w:lvl w:ilvl="0" w:tplc="47480F56">
+      <w:numFmt w:val="bullet"/>
+      <w:lvlText w:val="-"/>
+      <w:lvlJc w:val="left"/>
+      <w:pPr>
+        <w:ind w:left="786" w:hanging="360"/>
+      </w:pPr>
+      <w:rPr>
+        <w:rFonts w:ascii="Garamond" w:eastAsia="Times New Roman" w:hAnsi="Garamond" w:cs="Times New Roman" w:hint="default"/>
+      </w:rPr>
+    </w:lvl>
+    <w:lvl w:ilvl="1" w:tplc="04090003" w:tentative="1">
+      <w:start w:val="1"/>
+      <w:numFmt w:val="bullet"/>
+      <w:lvlText w:val="o"/>
+      <w:lvlJc w:val="left"/>
+      <w:pPr>
+        <w:ind w:left="1506" w:hanging="360"/>
+      </w:pPr>
+      <w:rPr>
+        <w:rFonts w:ascii="Courier New" w:hAnsi="Courier New" w:cs="Courier New" w:hint="default"/>
+      </w:rPr>
+    </w:lvl>
+    <w:lvl w:ilvl="2" w:tplc="04090005" w:tentative="1">
+      <w:start w:val="1"/>
+      <w:numFmt w:val="bullet"/>
+      <w:lvlText w:val=""/>
+      <w:lvlJc w:val="left"/>
+      <w:pPr>
+        <w:ind w:left="2226" w:hanging="360"/>
+      </w:pPr>
+      <w:rPr>
+        <w:rFonts w:ascii="Wingdings" w:hAnsi="Wingdings" w:hint="default"/>
+      </w:rPr>
+    </w:lvl>
+    <w:lvl w:ilvl="3" w:tplc="04090001" w:tentative="1">
+      <w:start w:val="1"/>
+      <w:numFmt w:val="bullet"/>
+      <w:lvlText w:val=""/>
+      <w:lvlJc w:val="left"/>
+      <w:pPr>
+        <w:ind w:left="2946" w:hanging="360"/>
+      </w:pPr>
+      <w:rPr>
+        <w:rFonts w:ascii="Symbol" w:hAnsi="Symbol" w:hint="default"/>
+      </w:rPr>
+    </w:lvl>
+    <w:lvl w:ilvl="4" w:tplc="04090003" w:tentative="1">
+      <w:start w:val="1"/>
+      <w:numFmt w:val="bullet"/>
+      <w:lvlText w:val="o"/>
+      <w:lvlJc w:val="left"/>
+      <w:pPr>
+        <w:ind w:left="3666" w:hanging="360"/>
+      </w:pPr>
+      <w:rPr>
+        <w:rFonts w:ascii="Courier New" w:hAnsi="Courier New" w:cs="Courier New" w:hint="default"/>
+      </w:rPr>
+    </w:lvl>
+    <w:lvl w:ilvl="5" w:tplc="04090005" w:tentative="1">
+      <w:start w:val="1"/>
+      <w:numFmt w:val="bullet"/>
+      <w:lvlText w:val=""/>
+      <w:lvlJc w:val="left"/>
+      <w:pPr>
+        <w:ind w:left="4386" w:hanging="360"/>
+      </w:pPr>
+      <w:rPr>
+        <w:rFonts w:ascii="Wingdings" w:hAnsi="Wingdings" w:hint="default"/>
+      </w:rPr>
+    </w:lvl>
+    <w:lvl w:ilvl="6" w:tplc="04090001" w:tentative="1">
+      <w:start w:val="1"/>
+      <w:numFmt w:val="bullet"/>
+      <w:lvlText w:val=""/>
+      <w:lvlJc w:val="left"/>
+      <w:pPr>
+        <w:ind w:left="5106" w:hanging="360"/>
+      </w:pPr>
+      <w:rPr>
+        <w:rFonts w:ascii="Symbol" w:hAnsi="Symbol" w:hint="default"/>
+      </w:rPr>
+    </w:lvl>
+    <w:lvl w:ilvl="7" w:tplc="04090003" w:tentative="1">
+      <w:start w:val="1"/>
+      <w:numFmt w:val="bullet"/>
+      <w:lvlText w:val="o"/>
+      <w:lvlJc w:val="left"/>
+      <w:pPr>
+        <w:ind w:left="5826" w:hanging="360"/>
+      </w:pPr>
+      <w:rPr>
+        <w:rFonts w:ascii="Courier New" w:hAnsi="Courier New" w:cs="Courier New" w:hint="default"/>
+      </w:rPr>
+    </w:lvl>
+    <w:lvl w:ilvl="8" w:tplc="04090005" w:tentative="1">
+      <w:start w:val="1"/>
+      <w:numFmt w:val="bullet"/>
+      <w:lvlText w:val=""/>
+      <w:lvlJc w:val="left"/>
+      <w:pPr>
+        <w:ind w:left="6546" w:hanging="360"/>
+      </w:pPr>
+      <w:rPr>
+        <w:rFonts w:ascii="Wingdings" w:hAnsi="Wingdings" w:hint="default"/>
+      </w:rPr>
+    </w:lvl>
+  </w:abstractNum>
+  <w:abstractNum w:abstractNumId="19" w15:restartNumberingAfterBreak="0">
     <w:nsid w:val="59AA1BB1"/>
     <w:multiLevelType w:val="hybridMultilevel"/>
     <w:tmpl w:val="1010B5BA"/>
@@ -8982,7 +10137,7 @@
       </w:rPr>
     </w:lvl>
   </w:abstractNum>
-  <w:abstractNum w:abstractNumId="19" w15:restartNumberingAfterBreak="0">
+  <w:abstractNum w:abstractNumId="20" w15:restartNumberingAfterBreak="0">
     <w:nsid w:val="5A110DEB"/>
     <w:multiLevelType w:val="singleLevel"/>
     <w:tmpl w:val="04090005"/>
@@ -9002,7 +10157,7 @@
       </w:rPr>
     </w:lvl>
   </w:abstractNum>
-  <w:abstractNum w:abstractNumId="20" w15:restartNumberingAfterBreak="0">
+  <w:abstractNum w:abstractNumId="21" w15:restartNumberingAfterBreak="0">
     <w:nsid w:val="613F7E24"/>
     <w:multiLevelType w:val="singleLevel"/>
     <w:tmpl w:val="F6F000CE"/>
@@ -9014,7 +10169,7 @@
       <w:lvlJc w:val="left"/>
     </w:lvl>
   </w:abstractNum>
-  <w:abstractNum w:abstractNumId="21" w15:restartNumberingAfterBreak="0">
+  <w:abstractNum w:abstractNumId="22" w15:restartNumberingAfterBreak="0">
     <w:nsid w:val="61E84B56"/>
     <w:multiLevelType w:val="singleLevel"/>
     <w:tmpl w:val="04090005"/>
@@ -9034,7 +10189,7 @@
       </w:rPr>
     </w:lvl>
   </w:abstractNum>
-  <w:abstractNum w:abstractNumId="22" w15:restartNumberingAfterBreak="0">
+  <w:abstractNum w:abstractNumId="23" w15:restartNumberingAfterBreak="0">
     <w:nsid w:val="62FB0FC4"/>
     <w:multiLevelType w:val="hybridMultilevel"/>
     <w:tmpl w:val="F6081C94"/>
@@ -9174,7 +10329,7 @@
       </w:rPr>
     </w:lvl>
   </w:abstractNum>
-  <w:abstractNum w:abstractNumId="23" w15:restartNumberingAfterBreak="0">
+  <w:abstractNum w:abstractNumId="24" w15:restartNumberingAfterBreak="0">
     <w:nsid w:val="6571740F"/>
     <w:multiLevelType w:val="hybridMultilevel"/>
     <w:tmpl w:val="7D943506"/>
@@ -9287,7 +10442,119 @@
       </w:rPr>
     </w:lvl>
   </w:abstractNum>
-  <w:abstractNum w:abstractNumId="24" w15:restartNumberingAfterBreak="0">
+  <w:abstractNum w:abstractNumId="25" w15:restartNumberingAfterBreak="0">
+    <w:nsid w:val="6594284B"/>
+    <w:multiLevelType w:val="hybridMultilevel"/>
+    <w:tmpl w:val="E4B0D618"/>
+    <w:lvl w:ilvl="0" w:tplc="38EE4D46">
+      <w:numFmt w:val="bullet"/>
+      <w:lvlText w:val="-"/>
+      <w:lvlJc w:val="left"/>
+      <w:pPr>
+        <w:ind w:left="1174" w:hanging="360"/>
+      </w:pPr>
+      <w:rPr>
+        <w:rFonts w:hint="default"/>
+      </w:rPr>
+    </w:lvl>
+    <w:lvl w:ilvl="1" w:tplc="04090003" w:tentative="1">
+      <w:start w:val="1"/>
+      <w:numFmt w:val="bullet"/>
+      <w:lvlText w:val="o"/>
+      <w:lvlJc w:val="left"/>
+      <w:pPr>
+        <w:ind w:left="1894" w:hanging="360"/>
+      </w:pPr>
+      <w:rPr>
+        <w:rFonts w:ascii="Courier New" w:hAnsi="Courier New" w:cs="Courier New" w:hint="default"/>
+      </w:rPr>
+    </w:lvl>
+    <w:lvl w:ilvl="2" w:tplc="04090005" w:tentative="1">
+      <w:start w:val="1"/>
+      <w:numFmt w:val="bullet"/>
+      <w:lvlText w:val=""/>
+      <w:lvlJc w:val="left"/>
+      <w:pPr>
+        <w:ind w:left="2614" w:hanging="360"/>
+      </w:pPr>
+      <w:rPr>
+        <w:rFonts w:ascii="Wingdings" w:hAnsi="Wingdings" w:hint="default"/>
+      </w:rPr>
+    </w:lvl>
+    <w:lvl w:ilvl="3" w:tplc="04090001" w:tentative="1">
+      <w:start w:val="1"/>
+      <w:numFmt w:val="bullet"/>
+      <w:lvlText w:val=""/>
+      <w:lvlJc w:val="left"/>
+      <w:pPr>
+        <w:ind w:left="3334" w:hanging="360"/>
+      </w:pPr>
+      <w:rPr>
+        <w:rFonts w:ascii="Symbol" w:hAnsi="Symbol" w:hint="default"/>
+      </w:rPr>
+    </w:lvl>
+    <w:lvl w:ilvl="4" w:tplc="04090003" w:tentative="1">
+      <w:start w:val="1"/>
+      <w:numFmt w:val="bullet"/>
+      <w:lvlText w:val="o"/>
+      <w:lvlJc w:val="left"/>
+      <w:pPr>
+        <w:ind w:left="4054" w:hanging="360"/>
+      </w:pPr>
+      <w:rPr>
+        <w:rFonts w:ascii="Courier New" w:hAnsi="Courier New" w:cs="Courier New" w:hint="default"/>
+      </w:rPr>
+    </w:lvl>
+    <w:lvl w:ilvl="5" w:tplc="04090005" w:tentative="1">
+      <w:start w:val="1"/>
+      <w:numFmt w:val="bullet"/>
+      <w:lvlText w:val=""/>
+      <w:lvlJc w:val="left"/>
+      <w:pPr>
+        <w:ind w:left="4774" w:hanging="360"/>
+      </w:pPr>
+      <w:rPr>
+        <w:rFonts w:ascii="Wingdings" w:hAnsi="Wingdings" w:hint="default"/>
+      </w:rPr>
+    </w:lvl>
+    <w:lvl w:ilvl="6" w:tplc="04090001" w:tentative="1">
+      <w:start w:val="1"/>
+      <w:numFmt w:val="bullet"/>
+      <w:lvlText w:val=""/>
+      <w:lvlJc w:val="left"/>
+      <w:pPr>
+        <w:ind w:left="5494" w:hanging="360"/>
+      </w:pPr>
+      <w:rPr>
+        <w:rFonts w:ascii="Symbol" w:hAnsi="Symbol" w:hint="default"/>
+      </w:rPr>
+    </w:lvl>
+    <w:lvl w:ilvl="7" w:tplc="04090003" w:tentative="1">
+      <w:start w:val="1"/>
+      <w:numFmt w:val="bullet"/>
+      <w:lvlText w:val="o"/>
+      <w:lvlJc w:val="left"/>
+      <w:pPr>
+        <w:ind w:left="6214" w:hanging="360"/>
+      </w:pPr>
+      <w:rPr>
+        <w:rFonts w:ascii="Courier New" w:hAnsi="Courier New" w:cs="Courier New" w:hint="default"/>
+      </w:rPr>
+    </w:lvl>
+    <w:lvl w:ilvl="8" w:tplc="04090005" w:tentative="1">
+      <w:start w:val="1"/>
+      <w:numFmt w:val="bullet"/>
+      <w:lvlText w:val=""/>
+      <w:lvlJc w:val="left"/>
+      <w:pPr>
+        <w:ind w:left="6934" w:hanging="360"/>
+      </w:pPr>
+      <w:rPr>
+        <w:rFonts w:ascii="Wingdings" w:hAnsi="Wingdings" w:hint="default"/>
+      </w:rPr>
+    </w:lvl>
+  </w:abstractNum>
+  <w:abstractNum w:abstractNumId="26" w15:restartNumberingAfterBreak="0">
     <w:nsid w:val="6A0B6A86"/>
     <w:multiLevelType w:val="hybridMultilevel"/>
     <w:tmpl w:val="AEEC0D78"/>
@@ -9427,7 +10694,7 @@
       </w:rPr>
     </w:lvl>
   </w:abstractNum>
-  <w:abstractNum w:abstractNumId="25" w15:restartNumberingAfterBreak="0">
+  <w:abstractNum w:abstractNumId="27" w15:restartNumberingAfterBreak="0">
     <w:nsid w:val="6C944B41"/>
     <w:multiLevelType w:val="hybridMultilevel"/>
     <w:tmpl w:val="8A741D3C"/>
@@ -9540,7 +10807,7 @@
       </w:rPr>
     </w:lvl>
   </w:abstractNum>
-  <w:abstractNum w:abstractNumId="26" w15:restartNumberingAfterBreak="0">
+  <w:abstractNum w:abstractNumId="28" w15:restartNumberingAfterBreak="0">
     <w:nsid w:val="73420A6D"/>
     <w:multiLevelType w:val="singleLevel"/>
     <w:tmpl w:val="38EE4D46"/>
@@ -9887,7 +11154,7 @@
     <w:abstractNumId w:val="4"/>
   </w:num>
   <w:num w:numId="19">
-    <w:abstractNumId w:val="20"/>
+    <w:abstractNumId w:val="21"/>
   </w:num>
   <w:num w:numId="20">
     <w:abstractNumId w:val="2"/>
@@ -9978,10 +11245,10 @@
     <w:abstractNumId w:val="17"/>
   </w:num>
   <w:num w:numId="32">
-    <w:abstractNumId w:val="21"/>
+    <w:abstractNumId w:val="22"/>
   </w:num>
   <w:num w:numId="33">
-    <w:abstractNumId w:val="26"/>
+    <w:abstractNumId w:val="28"/>
   </w:num>
   <w:num w:numId="34">
     <w:abstractNumId w:val="13"/>
@@ -9990,16 +11257,16 @@
     <w:abstractNumId w:val="9"/>
   </w:num>
   <w:num w:numId="36">
-    <w:abstractNumId w:val="19"/>
+    <w:abstractNumId w:val="20"/>
   </w:num>
   <w:num w:numId="37">
     <w:abstractNumId w:val="5"/>
   </w:num>
   <w:num w:numId="38">
-    <w:abstractNumId w:val="24"/>
+    <w:abstractNumId w:val="26"/>
   </w:num>
   <w:num w:numId="39">
-    <w:abstractNumId w:val="22"/>
+    <w:abstractNumId w:val="23"/>
   </w:num>
   <w:num w:numId="40">
     <w:abstractNumId w:val="11"/>
@@ -10008,16 +11275,16 @@
     <w:abstractNumId w:val="15"/>
   </w:num>
   <w:num w:numId="42">
-    <w:abstractNumId w:val="18"/>
+    <w:abstractNumId w:val="19"/>
   </w:num>
   <w:num w:numId="43">
-    <w:abstractNumId w:val="23"/>
+    <w:abstractNumId w:val="24"/>
   </w:num>
   <w:num w:numId="44">
     <w:abstractNumId w:val="1"/>
   </w:num>
   <w:num w:numId="45">
-    <w:abstractNumId w:val="25"/>
+    <w:abstractNumId w:val="27"/>
   </w:num>
   <w:num w:numId="46">
     <w:abstractNumId w:val="16"/>
@@ -10025,11 +11292,17 @@
   <w:num w:numId="47">
     <w:abstractNumId w:val="7"/>
   </w:num>
+  <w:num w:numId="48">
+    <w:abstractNumId w:val="18"/>
+  </w:num>
+  <w:num w:numId="49">
+    <w:abstractNumId w:val="25"/>
+  </w:num>
 </w:numbering>
 </file>
 
 <file path=word/styles.xml><?xml version="1.0" encoding="utf-8"?>
-<w:styles xmlns:mc="http://schemas.openxmlformats.org/markup-compatibility/2006" xmlns:r="http://schemas.openxmlformats.org/officeDocument/2006/relationships" xmlns:w="http://schemas.openxmlformats.org/wordprocessingml/2006/main" xmlns:w14="http://schemas.microsoft.com/office/word/2010/wordml" xmlns:w15="http://schemas.microsoft.com/office/word/2012/wordml" xmlns:w16cex="http://schemas.microsoft.com/office/word/2018/wordml/cex" xmlns:w16cid="http://schemas.microsoft.com/office/word/2016/wordml/cid" xmlns:w16="http://schemas.microsoft.com/office/word/2018/wordml" xmlns:w16se="http://schemas.microsoft.com/office/word/2015/wordml/symex" mc:Ignorable="w14 w15 w16se w16cid w16 w16cex">
+<w:styles xmlns:mc="http://schemas.openxmlformats.org/markup-compatibility/2006" xmlns:r="http://schemas.openxmlformats.org/officeDocument/2006/relationships" xmlns:w="http://schemas.openxmlformats.org/wordprocessingml/2006/main" xmlns:w14="http://schemas.microsoft.com/office/word/2010/wordml" xmlns:w15="http://schemas.microsoft.com/office/word/2012/wordml" xmlns:w16cex="http://schemas.microsoft.com/office/word/2018/wordml/cex" xmlns:w16cid="http://schemas.microsoft.com/office/word/2016/wordml/cid" xmlns:w16="http://schemas.microsoft.com/office/word/2018/wordml" xmlns:w16sdtdh="http://schemas.microsoft.com/office/word/2020/wordml/sdtdatahash" xmlns:w16se="http://schemas.microsoft.com/office/word/2015/wordml/symex" mc:Ignorable="w14 w15 w16se w16cid w16 w16cex w16sdtdh">
   <w:docDefaults>
     <w:rPrDefault>
       <w:rPr>
@@ -10139,6 +11412,7 @@
     <w:lsdException w:name="HTML Sample" w:semiHidden="1" w:unhideWhenUsed="1"/>
     <w:lsdException w:name="HTML Typewriter" w:semiHidden="1" w:unhideWhenUsed="1"/>
     <w:lsdException w:name="HTML Variable" w:semiHidden="1" w:unhideWhenUsed="1"/>
+    <w:lsdException w:name="Normal Table" w:semiHidden="1" w:unhideWhenUsed="1"/>
     <w:lsdException w:name="annotation subject" w:semiHidden="1" w:unhideWhenUsed="1"/>
     <w:lsdException w:name="No List" w:semiHidden="1" w:unhideWhenUsed="1"/>
     <w:lsdException w:name="Outline List 1" w:semiHidden="1" w:unhideWhenUsed="1"/>
@@ -10185,7 +11459,9 @@
     <w:lsdException w:name="Table Subtle 2" w:semiHidden="1" w:unhideWhenUsed="1"/>
     <w:lsdException w:name="Table Web 1" w:semiHidden="1" w:unhideWhenUsed="1"/>
     <w:lsdException w:name="Table Web 2" w:semiHidden="1" w:unhideWhenUsed="1"/>
+    <w:lsdException w:name="Table Web 3" w:semiHidden="1" w:unhideWhenUsed="1"/>
     <w:lsdException w:name="Balloon Text" w:semiHidden="1" w:unhideWhenUsed="1"/>
+    <w:lsdException w:name="Table Theme" w:semiHidden="1" w:unhideWhenUsed="1"/>
     <w:lsdException w:name="Placeholder Text" w:semiHidden="1" w:uiPriority="99"/>
     <w:lsdException w:name="No Spacing" w:uiPriority="1" w:qFormat="1"/>
     <w:lsdException w:name="Light Shading" w:uiPriority="60"/>
@@ -11077,6 +12353,31 @@
       <w:shd w:val="clear" w:color="auto" w:fill="E1DFDD"/>
     </w:rPr>
   </w:style>
+  <w:style w:type="paragraph" w:styleId="BalloonText">
+    <w:name w:val="Balloon Text"/>
+    <w:basedOn w:val="Normal"/>
+    <w:link w:val="BalloonTextChar"/>
+    <w:semiHidden/>
+    <w:unhideWhenUsed/>
+    <w:rsid w:val="00A0426D"/>
+    <w:rPr>
+      <w:rFonts w:ascii="Times New Roman" w:hAnsi="Times New Roman"/>
+      <w:sz w:val="18"/>
+      <w:szCs w:val="18"/>
+    </w:rPr>
+  </w:style>
+  <w:style w:type="character" w:customStyle="1" w:styleId="BalloonTextChar">
+    <w:name w:val="Balloon Text Char"/>
+    <w:basedOn w:val="DefaultParagraphFont"/>
+    <w:link w:val="BalloonText"/>
+    <w:semiHidden/>
+    <w:rsid w:val="00A0426D"/>
+    <w:rPr>
+      <w:sz w:val="18"/>
+      <w:szCs w:val="18"/>
+      <w:lang w:eastAsia="en-US"/>
+    </w:rPr>
+  </w:style>
 </w:styles>
 </file>
 
@@ -11368,7 +12669,7 @@
 </file>
 
 <file path=customXml/itemProps1.xml><?xml version="1.0" encoding="utf-8"?>
-<ds:datastoreItem xmlns:ds="http://schemas.openxmlformats.org/officeDocument/2006/customXml" ds:itemID="{5F41DA6B-3E87-304E-8003-BCECBC9BF7CC}">
+<ds:datastoreItem xmlns:ds="http://schemas.openxmlformats.org/officeDocument/2006/customXml" ds:itemID="{8744A637-CD76-FE43-81BA-C1E1E3A78763}">
   <ds:schemaRefs>
     <ds:schemaRef ds:uri="http://schemas.openxmlformats.org/officeDocument/2006/bibliography"/>
   </ds:schemaRefs>

</xml_diff>